<commit_message>
Fixed grammar issues in Resume
</commit_message>
<xml_diff>
--- a/Resume.docx
+++ b/Resume.docx
@@ -273,7 +273,19 @@
               </w:numPr>
             </w:pPr>
             <w:r>
-              <w:t>Was part of the two-person team who created payment page for Foodpanda (Android &amp; iOS) and later became sole owner of it.</w:t>
+              <w:t xml:space="preserve">Was part of the two-person team who created </w:t>
+            </w:r>
+            <w:r>
+              <w:t xml:space="preserve">a </w:t>
+            </w:r>
+            <w:r>
+              <w:t xml:space="preserve">payment page for Foodpanda (Android &amp; iOS) and later became </w:t>
+            </w:r>
+            <w:r>
+              <w:t xml:space="preserve">the </w:t>
+            </w:r>
+            <w:r>
+              <w:t>sole owner of it.</w:t>
             </w:r>
           </w:p>
           <w:p>
@@ -439,7 +451,13 @@
               <w:t>8</w:t>
             </w:r>
             <w:r>
-              <w:t xml:space="preserve"> to rewrite the entire BHIM UPI application into PureScript language using our new Presto open source framework.</w:t>
+              <w:t xml:space="preserve"> to rewrite the entire BHIM UPI application into PureScript language using our new Presto open</w:t>
+            </w:r>
+            <w:r>
+              <w:t>-</w:t>
+            </w:r>
+            <w:r>
+              <w:t>source framework.</w:t>
             </w:r>
           </w:p>
           <w:p>
@@ -487,7 +505,13 @@
               </w:numPr>
             </w:pPr>
             <w:r>
-              <w:t>I’m a contributor to Presto UI, an open-source cross platform native rendering technology that powers Juspay.</w:t>
+              <w:t>I’m a contributor to Presto UI, an open-source cross</w:t>
+            </w:r>
+            <w:r>
+              <w:t>-</w:t>
+            </w:r>
+            <w:r>
+              <w:t>platform native rendering technology that powers Juspay.</w:t>
             </w:r>
           </w:p>
           <w:p>
@@ -624,7 +648,7 @@
               <w:contextualSpacing w:val="0"/>
             </w:pPr>
             <w:r>
-              <w:t>At Miracle, I learned MEAN Stack and the Ionic application framework. I worked there in a team of 6 persons, and created a help system for employees. The following are its features:</w:t>
+              <w:t>At Miracle, I learned MEAN Stack and the Ionic application framework. I worked there in a team of 6 persons and created a help system for employees. The following are its features:</w:t>
             </w:r>
           </w:p>
           <w:p>
@@ -636,7 +660,19 @@
               </w:numPr>
             </w:pPr>
             <w:r>
-              <w:t>We made a responsive UI with mobile first approach using Material</w:t>
+              <w:t xml:space="preserve">We made a responsive UI with </w:t>
+            </w:r>
+            <w:r>
+              <w:t xml:space="preserve">a </w:t>
+            </w:r>
+            <w:r>
+              <w:t>mobile</w:t>
+            </w:r>
+            <w:r>
+              <w:t>-</w:t>
+            </w:r>
+            <w:r>
+              <w:t>first approach using Material</w:t>
             </w:r>
             <w:r>
               <w:t xml:space="preserve"> Design.</w:t>
@@ -663,7 +699,13 @@
               </w:numPr>
             </w:pPr>
             <w:r>
-              <w:t>Uses NLP APIs from IBM Watson to analyze the tone of the message, and automatically flags the messages to HR team.</w:t>
+              <w:t xml:space="preserve">Uses NLP APIs from IBM Watson to analyze the tone of the message, and automatically flags the messages to </w:t>
+            </w:r>
+            <w:r>
+              <w:t xml:space="preserve">the </w:t>
+            </w:r>
+            <w:r>
+              <w:t>HR team.</w:t>
             </w:r>
           </w:p>
           <w:p>
@@ -680,10 +722,18 @@
           </w:p>
           <w:p>
             <w:r>
-              <w:t>My roles in the team was the UI programmer and DB schema designer.</w:t>
+              <w:t>My roles in the team w</w:t>
+            </w:r>
+            <w:r>
+              <w:t>ere</w:t>
+            </w:r>
+            <w:r>
+              <w:t xml:space="preserve"> the UI programmer and DB schema designer.</w:t>
             </w:r>
           </w:p>
         </w:tc>
+        <w:bookmarkStart w:id="0" w:name="_GoBack"/>
+        <w:bookmarkEnd w:id="0"/>
       </w:tr>
       <w:tr>
         <w:tc>
@@ -730,16 +780,7 @@
                 <w:caps/>
                 <w:szCs w:val="24"/>
               </w:rPr>
-              <w:t xml:space="preserve"> June</w:t>
-            </w:r>
-            <w:r>
-              <w:rPr>
-                <w:rFonts w:eastAsiaTheme="majorEastAsia" w:cstheme="majorBidi"/>
-                <w:b/>
-                <w:caps/>
-                <w:szCs w:val="24"/>
-              </w:rPr>
-              <w:t xml:space="preserve"> 2017 </w:t>
+              <w:t xml:space="preserve"> June 2017 </w:t>
             </w:r>
             <w:r>
               <w:rPr>
@@ -776,25 +817,7 @@
                 <w:caps/>
                 <w:szCs w:val="24"/>
               </w:rPr>
-              <w:t xml:space="preserve"> </w:t>
-            </w:r>
-            <w:r>
-              <w:rPr>
-                <w:rFonts w:eastAsiaTheme="majorEastAsia" w:cstheme="majorBidi"/>
-                <w:b/>
-                <w:caps/>
-                <w:szCs w:val="24"/>
-              </w:rPr>
-              <w:t>November</w:t>
-            </w:r>
-            <w:r>
-              <w:rPr>
-                <w:rFonts w:eastAsiaTheme="majorEastAsia" w:cstheme="majorBidi"/>
-                <w:b/>
-                <w:caps/>
-                <w:szCs w:val="24"/>
-              </w:rPr>
-              <w:t xml:space="preserve"> 2017</w:t>
+              <w:t xml:space="preserve"> November 2017</w:t>
             </w:r>
           </w:p>
           <w:p>
@@ -849,13 +872,19 @@
               <w:outlineLvl w:val="2"/>
             </w:pPr>
             <w:r>
-              <w:t>I’m the cofounder of Technical Club in our college</w:t>
+              <w:t>I’m the co</w:t>
+            </w:r>
+            <w:r>
+              <w:t>-</w:t>
+            </w:r>
+            <w:r>
+              <w:t>founder of Technical Club in our college</w:t>
             </w:r>
             <w:r>
               <w:t xml:space="preserve"> and a teaching associate</w:t>
             </w:r>
             <w:r>
-              <w:t>, where we used to teach modern technologies to our juniors after the college hours.</w:t>
+              <w:t>, where we used to teach modern technologies to our juniors after college hours.</w:t>
             </w:r>
             <w:r>
               <w:t xml:space="preserve"> We taught the following courses to our juniors:</w:t>
@@ -931,7 +960,7 @@
               <w:outlineLvl w:val="2"/>
             </w:pPr>
             <w:r>
-              <w:t>Apart from these, I was also a co-student and learned how to create chat bots using JavaScript and Api.Ai (Now Google DialogFlow).</w:t>
+              <w:t>Apart from these, I was also a co-student and learned how to create chatbots using JavaScript and Api.Ai (Now Google DialogFlow).</w:t>
             </w:r>
           </w:p>
         </w:tc>
@@ -1098,13 +1127,7 @@
               <w:outlineLvl w:val="2"/>
             </w:pPr>
             <w:r>
-              <w:t xml:space="preserve">2011 </w:t>
-            </w:r>
-            <w:r>
-              <w:t>–</w:t>
-            </w:r>
-            <w:r>
-              <w:t xml:space="preserve"> 2013</w:t>
+              <w:t>2011 – 2013</w:t>
             </w:r>
           </w:p>
           <w:p>
@@ -1199,7 +1222,13 @@
         </w:numPr>
       </w:pPr>
       <w:r>
-        <w:t>Have experience working in Object Oriented and also Functional paradigms.</w:t>
+        <w:t>Have experience working in Object</w:t>
+      </w:r>
+      <w:r>
+        <w:t>-</w:t>
+      </w:r>
+      <w:r>
+        <w:t>Oriented and also Functional paradigms.</w:t>
       </w:r>
     </w:p>
     <w:p>
@@ -1451,7 +1480,13 @@
               </w:numPr>
             </w:pPr>
             <w:r>
-              <w:t>QT GUI</w:t>
+              <w:t>Q</w:t>
+            </w:r>
+            <w:r>
+              <w:t>t</w:t>
+            </w:r>
+            <w:r>
+              <w:t xml:space="preserve"> GUI</w:t>
             </w:r>
           </w:p>
         </w:tc>
@@ -1686,10 +1721,7 @@
     </w:p>
     <w:p>
       <w:r>
-        <w:t>I always love undertaking new projects and spend my free time working on them. Here are some of my projects which I like the most</w:t>
-      </w:r>
-      <w:r>
-        <w:t>:</w:t>
+        <w:t>I always love undertaking new projects and spend my free time working on them. Here are some of my projects which I like the most:</w:t>
       </w:r>
     </w:p>
     <w:tbl>
@@ -1764,19 +1796,13 @@
               <w:t>th</w:t>
             </w:r>
             <w:r>
-              <w:t xml:space="preserve">. Since then this project matured and </w:t>
+              <w:t>. Since then this project matured and has now got 108 stars, 27 forks with 11 contributors on GitHub. Initially</w:t>
             </w:r>
             <w:r>
-              <w:t>has now got 108 stars, 27 forks with 11 contributors on GitHub</w:t>
+              <w:t>,</w:t>
             </w:r>
             <w:r>
-              <w:t>.</w:t>
-            </w:r>
-            <w:r>
-              <w:t xml:space="preserve"> </w:t>
-            </w:r>
-            <w:r>
-              <w:t>Initially it was available for desktop only, but I have been working on ports to it in the form of pluggable backends which are now available for desktop, HTML5 and also Android.</w:t>
+              <w:t xml:space="preserve"> it was available for desktop only, but I have been working on ports to it in the form of pluggable backends which are now available for desktop, HTML5 and also Android.</w:t>
             </w:r>
           </w:p>
         </w:tc>
@@ -1843,12 +1869,7 @@
               <w:t>a</w:t>
             </w:r>
             <w:r>
-              <w:t xml:space="preserve">pplications in Java which take advantage </w:t>
-            </w:r>
-            <w:bookmarkStart w:id="0" w:name="_GoBack"/>
-            <w:bookmarkEnd w:id="0"/>
-            <w:r>
-              <w:t xml:space="preserve">of the WebGL </w:t>
+              <w:t xml:space="preserve">pplications in Java which take advantage of the WebGL </w:t>
             </w:r>
             <w:r>
               <w:t>g</w:t>
@@ -1909,7 +1930,19 @@
               <w:rPr>
                 <w:rStyle w:val="SubtleReference"/>
               </w:rPr>
-              <w:t>OpenAL IMPLEMENTATION in GWT</w:t>
+              <w:t>O</w:t>
+            </w:r>
+            <w:r>
+              <w:rPr>
+                <w:rStyle w:val="SubtleReference"/>
+              </w:rPr>
+              <w:t>pen</w:t>
+            </w:r>
+            <w:r>
+              <w:rPr>
+                <w:rStyle w:val="SubtleReference"/>
+              </w:rPr>
+              <w:t>AL IMPLEMENTATION in GWT</w:t>
             </w:r>
           </w:p>
           <w:p>
@@ -1922,7 +1955,13 @@
               </w:rPr>
             </w:pPr>
             <w:r>
-              <w:t>This is a project which implements OpenAL audio specification in HTML5 for GWT. OpenAL is a C specification for playing low level sounds, with spatial properties, simply said as playing 3D sounds. The OpenAL calls made by the user are delegated to the Web Audio API, making the application to run on any browser, even on mobiles.</w:t>
+              <w:t>This is a project which implements OpenAL audio specification in HTML5 for GWT. OpenAL is a C specification for playing low</w:t>
+            </w:r>
+            <w:r>
+              <w:t>-</w:t>
+            </w:r>
+            <w:r>
+              <w:t>level sounds, with spatial properties, simply said as playing 3D sounds. The OpenAL calls made by the user are delegated to the Web Audio API, making the application to run on any browser, even on mobiles.</w:t>
             </w:r>
           </w:p>
         </w:tc>
@@ -2006,7 +2045,39 @@
                 <w:b w:val="0"/>
                 <w:smallCaps w:val="0"/>
               </w:rPr>
-              <w:t xml:space="preserve"> semester in college, with the goal of being simple to use than current ones, and also should be as less in size as possible. EasyJSON takes 11KB in JAR, and EasyXML is 13KB in JAR. They are also cross-platform and GWT compliant.</w:t>
+              <w:t xml:space="preserve"> semester in college, with the goal of being simple to use than current ones, and also should be as less in size as possible. EasyJSON takes 11KB i</w:t>
+            </w:r>
+            <w:r>
+              <w:rPr>
+                <w:rStyle w:val="SubtleReference"/>
+                <w:b w:val="0"/>
+                <w:smallCaps w:val="0"/>
+              </w:rPr>
+              <w:t>n the</w:t>
+            </w:r>
+            <w:r>
+              <w:rPr>
+                <w:rStyle w:val="SubtleReference"/>
+                <w:b w:val="0"/>
+                <w:smallCaps w:val="0"/>
+              </w:rPr>
+              <w:t xml:space="preserve"> JAR, and EasyXML is 13KB in </w:t>
+            </w:r>
+            <w:r>
+              <w:rPr>
+                <w:rStyle w:val="SubtleReference"/>
+                <w:b w:val="0"/>
+                <w:smallCaps w:val="0"/>
+              </w:rPr>
+              <w:t xml:space="preserve">the </w:t>
+            </w:r>
+            <w:r>
+              <w:rPr>
+                <w:rStyle w:val="SubtleReference"/>
+                <w:b w:val="0"/>
+                <w:smallCaps w:val="0"/>
+              </w:rPr>
+              <w:t>JAR. They are also cross-platform and GWT compliant.</w:t>
             </w:r>
           </w:p>
         </w:tc>
@@ -2068,7 +2139,7 @@
               </w:rPr>
             </w:pPr>
             <w:r>
-              <w:t>The Turbo C++ IDE that we used in our C and C++ lab is good, but unfortunately required some hacks to get it running on Windows 7 and above. So, I made my own C and C++ IDE using wxWidgets GUI toolkit and the TDM fork of the GNU C/C++ compiler.</w:t>
+              <w:t>The Turbo C++ IDE that we used in our C and C++ lab is good but unfortunately required some hacks to get it running on Windows 7 and above. So, I made my own C and C++ IDE using wxWidgets GUI toolkit and the TDM fork of the GNU C/C++ compiler.</w:t>
             </w:r>
           </w:p>
         </w:tc>
@@ -4330,6 +4401,7 @@
     <w:lsdException w:name="HTML Sample" w:semiHidden="1" w:unhideWhenUsed="1"/>
     <w:lsdException w:name="HTML Typewriter" w:semiHidden="1" w:unhideWhenUsed="1"/>
     <w:lsdException w:name="HTML Variable" w:semiHidden="1" w:unhideWhenUsed="1"/>
+    <w:lsdException w:name="Normal Table" w:semiHidden="1" w:unhideWhenUsed="1"/>
     <w:lsdException w:name="annotation subject" w:semiHidden="1" w:unhideWhenUsed="1"/>
     <w:lsdException w:name="No List" w:semiHidden="1" w:unhideWhenUsed="1"/>
     <w:lsdException w:name="Outline List 1" w:semiHidden="1" w:unhideWhenUsed="1"/>
@@ -4375,9 +4447,11 @@
     <w:lsdException w:name="Table Subtle 1" w:semiHidden="1" w:unhideWhenUsed="1"/>
     <w:lsdException w:name="Table Subtle 2" w:semiHidden="1" w:unhideWhenUsed="1"/>
     <w:lsdException w:name="Table Web 1" w:semiHidden="1" w:unhideWhenUsed="1"/>
+    <w:lsdException w:name="Table Web 2" w:semiHidden="1" w:unhideWhenUsed="1"/>
     <w:lsdException w:name="Table Web 3" w:semiHidden="1" w:unhideWhenUsed="1"/>
     <w:lsdException w:name="Balloon Text" w:semiHidden="1" w:unhideWhenUsed="1"/>
     <w:lsdException w:name="Table Grid" w:uiPriority="39"/>
+    <w:lsdException w:name="Table Theme" w:semiHidden="1" w:unhideWhenUsed="1"/>
     <w:lsdException w:name="Placeholder Text" w:semiHidden="1"/>
     <w:lsdException w:name="No Spacing" w:semiHidden="1" w:uiPriority="98" w:unhideWhenUsed="1" w:qFormat="1"/>
     <w:lsdException w:name="Light Shading" w:uiPriority="60"/>
@@ -4810,6 +4884,7 @@
   <w:style w:type="character" w:default="1" w:styleId="DefaultParagraphFont">
     <w:name w:val="Default Paragraph Font"/>
     <w:uiPriority w:val="1"/>
+    <w:semiHidden/>
     <w:unhideWhenUsed/>
   </w:style>
   <w:style w:type="table" w:default="1" w:styleId="TableNormal">
@@ -28975,10 +29050,7 @@
             <w:pStyle w:val="0BF5C596DE8C4508AC5468D61722ECA9"/>
           </w:pPr>
           <w:r>
-            <w:t>Skil</w:t>
-          </w:r>
-          <w:r>
-            <w:t>ls</w:t>
+            <w:t>Skills</w:t>
           </w:r>
         </w:p>
       </w:docPartBody>
@@ -29085,6 +29157,8 @@
   </w:compat>
   <w:rsids>
     <w:rsidRoot w:val="00A10681"/>
+    <w:rsid w:val="00052AD6"/>
+    <w:rsid w:val="004A6DAA"/>
     <w:rsid w:val="00A10681"/>
   </w:rsids>
   <m:mathPr>

</xml_diff>

<commit_message>
Updated after mentioning new position
</commit_message>
<xml_diff>
--- a/Resume.docx
+++ b/Resume.docx
@@ -223,13 +223,169 @@
               <w:t>st</w:t>
             </w:r>
             <w:r>
+              <w:t xml:space="preserve"> </w:t>
+            </w:r>
+            <w:r>
+              <w:t>October</w:t>
+            </w:r>
+            <w:r>
+              <w:t xml:space="preserve"> 201</w:t>
+            </w:r>
+            <w:r>
+              <w:t>9</w:t>
+            </w:r>
+            <w:r>
+              <w:t xml:space="preserve"> – </w:t>
+            </w:r>
+            <w:r>
+              <w:t>PRESENT</w:t>
+            </w:r>
+            <w:bookmarkStart w:id="0" w:name="_GoBack"/>
+            <w:bookmarkEnd w:id="0"/>
+          </w:p>
+          <w:p>
+            <w:pPr>
+              <w:pStyle w:val="Heading2"/>
+              <w:outlineLvl w:val="1"/>
+            </w:pPr>
+            <w:r>
+              <w:t>Software Development engineer</w:t>
+            </w:r>
+            <w:r>
+              <w:t xml:space="preserve">, </w:t>
+            </w:r>
+            <w:r>
+              <w:rPr>
+                <w:rStyle w:val="SubtleReference"/>
+              </w:rPr>
+              <w:t>Juspay</w:t>
+            </w:r>
+          </w:p>
+          <w:p>
+            <w:pPr>
+              <w:contextualSpacing w:val="0"/>
+            </w:pPr>
+            <w:r>
+              <w:t xml:space="preserve">As an SDE at Juspay, I have worked on </w:t>
+            </w:r>
+            <w:r>
+              <w:t>Android SDKs</w:t>
+            </w:r>
+            <w:r>
+              <w:t>, especially payment pages and internal frameworks. The following are a few of my achievements at Juspay.</w:t>
+            </w:r>
+          </w:p>
+          <w:p>
+            <w:pPr>
+              <w:pStyle w:val="ListParagraph"/>
+              <w:numPr>
+                <w:ilvl w:val="0"/>
+                <w:numId w:val="26"/>
+              </w:numPr>
+            </w:pPr>
+            <w:r>
+              <w:t>Created new SDK architecture for Juspay SDKs to incorporate new features.</w:t>
+            </w:r>
+          </w:p>
+          <w:p>
+            <w:pPr>
+              <w:pStyle w:val="ListParagraph"/>
+              <w:numPr>
+                <w:ilvl w:val="0"/>
+                <w:numId w:val="26"/>
+              </w:numPr>
+            </w:pPr>
+            <w:r>
+              <w:t>Worked on to help merchants integrate the SDKs.</w:t>
+            </w:r>
+          </w:p>
+          <w:p>
+            <w:pPr>
+              <w:pStyle w:val="ListParagraph"/>
+              <w:numPr>
+                <w:ilvl w:val="0"/>
+                <w:numId w:val="26"/>
+              </w:numPr>
+            </w:pPr>
+            <w:r>
+              <w:t>Performed performance optimizations in Android SDKs.</w:t>
+            </w:r>
+          </w:p>
+          <w:p>
+            <w:pPr>
+              <w:pStyle w:val="ListParagraph"/>
+              <w:numPr>
+                <w:ilvl w:val="0"/>
+                <w:numId w:val="26"/>
+              </w:numPr>
+            </w:pPr>
+            <w:r>
+              <w:t>Created Debugging Tools for Juspay’s open source cross platform UI framework.</w:t>
+            </w:r>
+          </w:p>
+          <w:p>
+            <w:pPr>
+              <w:pStyle w:val="ListParagraph"/>
+              <w:numPr>
+                <w:ilvl w:val="0"/>
+                <w:numId w:val="26"/>
+              </w:numPr>
+            </w:pPr>
+            <w:r>
+              <w:t>Wrote the SDK hot reload feature for iOS SDK.</w:t>
+            </w:r>
+          </w:p>
+          <w:p>
+            <w:pPr>
+              <w:pStyle w:val="ListParagraph"/>
+              <w:numPr>
+                <w:ilvl w:val="0"/>
+                <w:numId w:val="26"/>
+              </w:numPr>
+            </w:pPr>
+            <w:r>
+              <w:t>Owned and maintaining an internal SDK framework.</w:t>
+            </w:r>
+          </w:p>
+        </w:tc>
+      </w:tr>
+      <w:tr>
+        <w:tc>
+          <w:tcPr>
+            <w:tcW w:w="9355" w:type="dxa"/>
+          </w:tcPr>
+          <w:p>
+            <w:pPr>
+              <w:pStyle w:val="Heading3"/>
+              <w:contextualSpacing w:val="0"/>
+              <w:outlineLvl w:val="2"/>
+            </w:pPr>
+            <w:r>
+              <w:t>1</w:t>
+            </w:r>
+            <w:r>
+              <w:rPr>
+                <w:vertAlign w:val="superscript"/>
+              </w:rPr>
+              <w:t>st</w:t>
+            </w:r>
+            <w:r>
               <w:t xml:space="preserve"> june 2018</w:t>
             </w:r>
             <w:r>
               <w:t xml:space="preserve"> – </w:t>
             </w:r>
             <w:r>
-              <w:t>present</w:t>
+              <w:t>30</w:t>
+            </w:r>
+            <w:r>
+              <w:rPr>
+                <w:vertAlign w:val="superscript"/>
+              </w:rPr>
+              <w:t>th</w:t>
+            </w:r>
+            <w:r>
+              <w:t xml:space="preserve"> September 2019</w:t>
             </w:r>
           </w:p>
           <w:p>
@@ -342,31 +498,7 @@
               </w:numPr>
             </w:pPr>
             <w:r>
-              <w:t>I’m a core contributor to the Android SDK team.</w:t>
-            </w:r>
-          </w:p>
-          <w:p>
-            <w:pPr>
-              <w:pStyle w:val="ListParagraph"/>
-              <w:numPr>
-                <w:ilvl w:val="0"/>
-                <w:numId w:val="16"/>
-              </w:numPr>
-            </w:pPr>
-            <w:r>
-              <w:t>I’m a contributor to the PrestoDOM framework.</w:t>
-            </w:r>
-          </w:p>
-          <w:p>
-            <w:pPr>
-              <w:pStyle w:val="ListParagraph"/>
-              <w:numPr>
-                <w:ilvl w:val="0"/>
-                <w:numId w:val="16"/>
-              </w:numPr>
-            </w:pPr>
-            <w:r>
-              <w:t>Created the coding guidelines and standards for the PureScript language. I’m the creator of the Juspay coding guidelines for PureScript language.</w:t>
+              <w:t>Created the coding guidelines and standards for the PureScript language.</w:t>
             </w:r>
           </w:p>
         </w:tc>
@@ -469,19 +601,8 @@
               </w:numPr>
             </w:pPr>
             <w:r>
+              <w:lastRenderedPageBreak/>
               <w:t>Part of the 4-person team and created the first payment page prototype for Goibibo.</w:t>
-            </w:r>
-          </w:p>
-          <w:p>
-            <w:pPr>
-              <w:pStyle w:val="ListParagraph"/>
-              <w:numPr>
-                <w:ilvl w:val="0"/>
-                <w:numId w:val="15"/>
-              </w:numPr>
-            </w:pPr>
-            <w:r>
-              <w:t>I’m one of the first to learn the PureScript language and taught it to my colleagues and new interns.</w:t>
             </w:r>
           </w:p>
           <w:p>
@@ -513,11 +634,6 @@
             <w:r>
               <w:t>platform native rendering technology that powers Juspay.</w:t>
             </w:r>
-          </w:p>
-          <w:p>
-            <w:pPr>
-              <w:ind w:left="360"/>
-            </w:pPr>
           </w:p>
         </w:tc>
       </w:tr>
@@ -732,8 +848,6 @@
             </w:r>
           </w:p>
         </w:tc>
-        <w:bookmarkStart w:id="0" w:name="_GoBack"/>
-        <w:bookmarkEnd w:id="0"/>
       </w:tr>
       <w:tr>
         <w:tc>
@@ -1011,7 +1125,7 @@
       <w:tr>
         <w:tc>
           <w:tcPr>
-            <w:tcW w:w="9355" w:type="dxa"/>
+            <w:tcW w:w="9290" w:type="dxa"/>
           </w:tcPr>
           <w:p>
             <w:pPr>
@@ -1047,119 +1161,6 @@
           <w:p>
             <w:r>
               <w:t>Pursuing B. Tech at Sri Vasavi Engineering College in Computer Science Engineering, with an aggregate of 64.19% in academics.</w:t>
-            </w:r>
-          </w:p>
-        </w:tc>
-      </w:tr>
-      <w:tr>
-        <w:tc>
-          <w:tcPr>
-            <w:tcW w:w="9355" w:type="dxa"/>
-            <w:tcMar>
-              <w:top w:w="216" w:type="dxa"/>
-            </w:tcMar>
-          </w:tcPr>
-          <w:p>
-            <w:pPr>
-              <w:pStyle w:val="Heading3"/>
-              <w:contextualSpacing w:val="0"/>
-              <w:outlineLvl w:val="2"/>
-            </w:pPr>
-            <w:r>
-              <w:t xml:space="preserve">2011 </w:t>
-            </w:r>
-            <w:r>
-              <w:t>–</w:t>
-            </w:r>
-            <w:r>
-              <w:t xml:space="preserve"> 2013</w:t>
-            </w:r>
-          </w:p>
-          <w:p>
-            <w:pPr>
-              <w:pStyle w:val="Heading2"/>
-              <w:outlineLvl w:val="1"/>
-              <w:rPr>
-                <w:rStyle w:val="SubtleReference"/>
-              </w:rPr>
-            </w:pPr>
-            <w:r>
-              <w:t xml:space="preserve">Intermediate </w:t>
-            </w:r>
-            <w:r>
-              <w:t>in MPC</w:t>
-            </w:r>
-            <w:r>
-              <w:t xml:space="preserve">, </w:t>
-            </w:r>
-            <w:r>
-              <w:rPr>
-                <w:rStyle w:val="SubtleReference"/>
-              </w:rPr>
-              <w:t>Narayana Jr</w:t>
-            </w:r>
-            <w:r>
-              <w:rPr>
-                <w:rStyle w:val="SubtleReference"/>
-              </w:rPr>
-              <w:t>.</w:t>
-            </w:r>
-          </w:p>
-          <w:p>
-            <w:r>
-              <w:t>Pursued Intermediate with MPC as the group at Narayana Jr. College with an aggregate of 88.8% from 2011-2013.</w:t>
-            </w:r>
-          </w:p>
-        </w:tc>
-      </w:tr>
-      <w:tr>
-        <w:tc>
-          <w:tcPr>
-            <w:tcW w:w="9355" w:type="dxa"/>
-            <w:tcMar>
-              <w:top w:w="216" w:type="dxa"/>
-            </w:tcMar>
-          </w:tcPr>
-          <w:p>
-            <w:pPr>
-              <w:pStyle w:val="Heading3"/>
-              <w:contextualSpacing w:val="0"/>
-              <w:outlineLvl w:val="2"/>
-            </w:pPr>
-            <w:r>
-              <w:t>2011 – 2013</w:t>
-            </w:r>
-          </w:p>
-          <w:p>
-            <w:pPr>
-              <w:pStyle w:val="Heading2"/>
-              <w:outlineLvl w:val="1"/>
-              <w:rPr>
-                <w:rStyle w:val="SubtleReference"/>
-              </w:rPr>
-            </w:pPr>
-            <w:r>
-              <w:t xml:space="preserve">Secondary Schooling, </w:t>
-            </w:r>
-            <w:r>
-              <w:rPr>
-                <w:rStyle w:val="SubtleReference"/>
-              </w:rPr>
-              <w:t xml:space="preserve">Chaitanya </w:t>
-            </w:r>
-            <w:r>
-              <w:rPr>
-                <w:rStyle w:val="SubtleReference"/>
-              </w:rPr>
-              <w:t>Techno</w:t>
-            </w:r>
-          </w:p>
-          <w:p>
-            <w:pPr>
-              <w:pStyle w:val="NoSpacing"/>
-            </w:pPr>
-            <w:r>
-              <w:t>Pursued secondary schooling at Sri Chaitanya Techno School securing an aggregate of 88.8% from 2010-2011.</w:t>
             </w:r>
           </w:p>
         </w:tc>
@@ -1222,24 +1223,6 @@
         </w:numPr>
       </w:pPr>
       <w:r>
-        <w:t>Have experience working in Object</w:t>
-      </w:r>
-      <w:r>
-        <w:t>-</w:t>
-      </w:r>
-      <w:r>
-        <w:t>Oriented and also Functional paradigms.</w:t>
-      </w:r>
-    </w:p>
-    <w:p>
-      <w:pPr>
-        <w:pStyle w:val="ListParagraph"/>
-        <w:numPr>
-          <w:ilvl w:val="0"/>
-          <w:numId w:val="19"/>
-        </w:numPr>
-      </w:pPr>
-      <w:r>
         <w:t xml:space="preserve">Knows multiple languages. </w:t>
       </w:r>
       <w:r>
@@ -1251,6 +1234,7 @@
         <w:pStyle w:val="Heading1"/>
       </w:pPr>
       <w:r>
+        <w:lastRenderedPageBreak/>
         <w:t>Technologies Known</w:t>
       </w:r>
     </w:p>
@@ -1733,6 +1717,7 @@
           <w:left w:val="dotted" w:sz="18" w:space="0" w:color="BFBFBF" w:themeColor="background1" w:themeShade="BF"/>
         </w:tblBorders>
         <w:tblCellMar>
+          <w:top w:w="57" w:type="dxa"/>
           <w:left w:w="576" w:type="dxa"/>
           <w:right w:w="0" w:type="dxa"/>
         </w:tblCellMar>
@@ -3460,6 +3445,119 @@
     </w:lvl>
   </w:abstractNum>
   <w:abstractNum w:abstractNumId="18" w15:restartNumberingAfterBreak="0">
+    <w:nsid w:val="38926FF3"/>
+    <w:multiLevelType w:val="hybridMultilevel"/>
+    <w:tmpl w:val="3998E104"/>
+    <w:lvl w:ilvl="0" w:tplc="40090001">
+      <w:start w:val="1"/>
+      <w:numFmt w:val="bullet"/>
+      <w:lvlText w:val=""/>
+      <w:lvlJc w:val="left"/>
+      <w:pPr>
+        <w:ind w:left="720" w:hanging="360"/>
+      </w:pPr>
+      <w:rPr>
+        <w:rFonts w:ascii="Symbol" w:hAnsi="Symbol" w:hint="default"/>
+      </w:rPr>
+    </w:lvl>
+    <w:lvl w:ilvl="1" w:tplc="40090003" w:tentative="1">
+      <w:start w:val="1"/>
+      <w:numFmt w:val="bullet"/>
+      <w:lvlText w:val="o"/>
+      <w:lvlJc w:val="left"/>
+      <w:pPr>
+        <w:ind w:left="1440" w:hanging="360"/>
+      </w:pPr>
+      <w:rPr>
+        <w:rFonts w:ascii="Courier New" w:hAnsi="Courier New" w:cs="Courier New" w:hint="default"/>
+      </w:rPr>
+    </w:lvl>
+    <w:lvl w:ilvl="2" w:tplc="40090005" w:tentative="1">
+      <w:start w:val="1"/>
+      <w:numFmt w:val="bullet"/>
+      <w:lvlText w:val=""/>
+      <w:lvlJc w:val="left"/>
+      <w:pPr>
+        <w:ind w:left="2160" w:hanging="360"/>
+      </w:pPr>
+      <w:rPr>
+        <w:rFonts w:ascii="Wingdings" w:hAnsi="Wingdings" w:hint="default"/>
+      </w:rPr>
+    </w:lvl>
+    <w:lvl w:ilvl="3" w:tplc="40090001" w:tentative="1">
+      <w:start w:val="1"/>
+      <w:numFmt w:val="bullet"/>
+      <w:lvlText w:val=""/>
+      <w:lvlJc w:val="left"/>
+      <w:pPr>
+        <w:ind w:left="2880" w:hanging="360"/>
+      </w:pPr>
+      <w:rPr>
+        <w:rFonts w:ascii="Symbol" w:hAnsi="Symbol" w:hint="default"/>
+      </w:rPr>
+    </w:lvl>
+    <w:lvl w:ilvl="4" w:tplc="40090003" w:tentative="1">
+      <w:start w:val="1"/>
+      <w:numFmt w:val="bullet"/>
+      <w:lvlText w:val="o"/>
+      <w:lvlJc w:val="left"/>
+      <w:pPr>
+        <w:ind w:left="3600" w:hanging="360"/>
+      </w:pPr>
+      <w:rPr>
+        <w:rFonts w:ascii="Courier New" w:hAnsi="Courier New" w:cs="Courier New" w:hint="default"/>
+      </w:rPr>
+    </w:lvl>
+    <w:lvl w:ilvl="5" w:tplc="40090005" w:tentative="1">
+      <w:start w:val="1"/>
+      <w:numFmt w:val="bullet"/>
+      <w:lvlText w:val=""/>
+      <w:lvlJc w:val="left"/>
+      <w:pPr>
+        <w:ind w:left="4320" w:hanging="360"/>
+      </w:pPr>
+      <w:rPr>
+        <w:rFonts w:ascii="Wingdings" w:hAnsi="Wingdings" w:hint="default"/>
+      </w:rPr>
+    </w:lvl>
+    <w:lvl w:ilvl="6" w:tplc="40090001" w:tentative="1">
+      <w:start w:val="1"/>
+      <w:numFmt w:val="bullet"/>
+      <w:lvlText w:val=""/>
+      <w:lvlJc w:val="left"/>
+      <w:pPr>
+        <w:ind w:left="5040" w:hanging="360"/>
+      </w:pPr>
+      <w:rPr>
+        <w:rFonts w:ascii="Symbol" w:hAnsi="Symbol" w:hint="default"/>
+      </w:rPr>
+    </w:lvl>
+    <w:lvl w:ilvl="7" w:tplc="40090003" w:tentative="1">
+      <w:start w:val="1"/>
+      <w:numFmt w:val="bullet"/>
+      <w:lvlText w:val="o"/>
+      <w:lvlJc w:val="left"/>
+      <w:pPr>
+        <w:ind w:left="5760" w:hanging="360"/>
+      </w:pPr>
+      <w:rPr>
+        <w:rFonts w:ascii="Courier New" w:hAnsi="Courier New" w:cs="Courier New" w:hint="default"/>
+      </w:rPr>
+    </w:lvl>
+    <w:lvl w:ilvl="8" w:tplc="40090005" w:tentative="1">
+      <w:start w:val="1"/>
+      <w:numFmt w:val="bullet"/>
+      <w:lvlText w:val=""/>
+      <w:lvlJc w:val="left"/>
+      <w:pPr>
+        <w:ind w:left="6480" w:hanging="360"/>
+      </w:pPr>
+      <w:rPr>
+        <w:rFonts w:ascii="Wingdings" w:hAnsi="Wingdings" w:hint="default"/>
+      </w:rPr>
+    </w:lvl>
+  </w:abstractNum>
+  <w:abstractNum w:abstractNumId="19" w15:restartNumberingAfterBreak="0">
     <w:nsid w:val="474C740F"/>
     <w:multiLevelType w:val="hybridMultilevel"/>
     <w:tmpl w:val="72A6E724"/>
@@ -3572,7 +3670,7 @@
       </w:rPr>
     </w:lvl>
   </w:abstractNum>
-  <w:abstractNum w:abstractNumId="19" w15:restartNumberingAfterBreak="0">
+  <w:abstractNum w:abstractNumId="20" w15:restartNumberingAfterBreak="0">
     <w:nsid w:val="4D2B202E"/>
     <w:multiLevelType w:val="multilevel"/>
     <w:tmpl w:val="04090023"/>
@@ -3659,7 +3757,7 @@
       </w:pPr>
     </w:lvl>
   </w:abstractNum>
-  <w:abstractNum w:abstractNumId="20" w15:restartNumberingAfterBreak="0">
+  <w:abstractNum w:abstractNumId="21" w15:restartNumberingAfterBreak="0">
     <w:nsid w:val="50127644"/>
     <w:multiLevelType w:val="hybridMultilevel"/>
     <w:tmpl w:val="BC4AF0B0"/>
@@ -3772,7 +3870,7 @@
       </w:rPr>
     </w:lvl>
   </w:abstractNum>
-  <w:abstractNum w:abstractNumId="21" w15:restartNumberingAfterBreak="0">
+  <w:abstractNum w:abstractNumId="22" w15:restartNumberingAfterBreak="0">
     <w:nsid w:val="53D01F38"/>
     <w:multiLevelType w:val="hybridMultilevel"/>
     <w:tmpl w:val="F12E2D62"/>
@@ -3864,7 +3962,7 @@
       </w:pPr>
     </w:lvl>
   </w:abstractNum>
-  <w:abstractNum w:abstractNumId="22" w15:restartNumberingAfterBreak="0">
+  <w:abstractNum w:abstractNumId="23" w15:restartNumberingAfterBreak="0">
     <w:nsid w:val="5F022BAB"/>
     <w:multiLevelType w:val="hybridMultilevel"/>
     <w:tmpl w:val="08F4C006"/>
@@ -3977,7 +4075,7 @@
       </w:rPr>
     </w:lvl>
   </w:abstractNum>
-  <w:abstractNum w:abstractNumId="23" w15:restartNumberingAfterBreak="0">
+  <w:abstractNum w:abstractNumId="24" w15:restartNumberingAfterBreak="0">
     <w:nsid w:val="665220CE"/>
     <w:multiLevelType w:val="hybridMultilevel"/>
     <w:tmpl w:val="6ADC0CFC"/>
@@ -4090,7 +4188,7 @@
       </w:rPr>
     </w:lvl>
   </w:abstractNum>
-  <w:abstractNum w:abstractNumId="24" w15:restartNumberingAfterBreak="0">
+  <w:abstractNum w:abstractNumId="25" w15:restartNumberingAfterBreak="0">
     <w:nsid w:val="760F7CCA"/>
     <w:multiLevelType w:val="hybridMultilevel"/>
     <w:tmpl w:val="348A079C"/>
@@ -4228,7 +4326,7 @@
     <w:abstractNumId w:val="2"/>
   </w:num>
   <w:num w:numId="9">
-    <w:abstractNumId w:val="19"/>
+    <w:abstractNumId w:val="20"/>
   </w:num>
   <w:num w:numId="10">
     <w:abstractNumId w:val="5"/>
@@ -4243,13 +4341,13 @@
     <w:abstractNumId w:val="0"/>
   </w:num>
   <w:num w:numId="14">
-    <w:abstractNumId w:val="22"/>
+    <w:abstractNumId w:val="23"/>
   </w:num>
   <w:num w:numId="15">
     <w:abstractNumId w:val="12"/>
   </w:num>
   <w:num w:numId="16">
-    <w:abstractNumId w:val="23"/>
+    <w:abstractNumId w:val="24"/>
   </w:num>
   <w:num w:numId="17">
     <w:abstractNumId w:val="17"/>
@@ -4258,13 +4356,13 @@
     <w:abstractNumId w:val="15"/>
   </w:num>
   <w:num w:numId="19">
-    <w:abstractNumId w:val="24"/>
+    <w:abstractNumId w:val="25"/>
   </w:num>
   <w:num w:numId="20">
-    <w:abstractNumId w:val="18"/>
+    <w:abstractNumId w:val="19"/>
   </w:num>
   <w:num w:numId="21">
-    <w:abstractNumId w:val="20"/>
+    <w:abstractNumId w:val="21"/>
   </w:num>
   <w:num w:numId="22">
     <w:abstractNumId w:val="11"/>
@@ -4276,7 +4374,10 @@
     <w:abstractNumId w:val="14"/>
   </w:num>
   <w:num w:numId="25">
-    <w:abstractNumId w:val="21"/>
+    <w:abstractNumId w:val="22"/>
+  </w:num>
+  <w:num w:numId="26">
+    <w:abstractNumId w:val="18"/>
   </w:num>
 </w:numbering>
 </file>
@@ -4295,7 +4396,7 @@
     </w:rPrDefault>
     <w:pPrDefault/>
   </w:docDefaults>
-  <w:latentStyles w:defLockedState="0" w:defUIPriority="99" w:defSemiHidden="0" w:defUnhideWhenUsed="0" w:defQFormat="0" w:count="377">
+  <w:latentStyles w:defLockedState="0" w:defUIPriority="99" w:defSemiHidden="0" w:defUnhideWhenUsed="0" w:defQFormat="0" w:count="376">
     <w:lsdException w:name="Normal" w:uiPriority="0" w:qFormat="1"/>
     <w:lsdException w:name="heading 1" w:uiPriority="9" w:qFormat="1"/>
     <w:lsdException w:name="heading 2" w:semiHidden="1" w:uiPriority="9" w:unhideWhenUsed="1" w:qFormat="1"/>
@@ -4672,7 +4773,6 @@
     <w:lsdException w:name="Hashtag" w:semiHidden="1" w:unhideWhenUsed="1"/>
     <w:lsdException w:name="Unresolved Mention" w:semiHidden="1" w:unhideWhenUsed="1"/>
     <w:lsdException w:name="Smart Link" w:semiHidden="1" w:unhideWhenUsed="1"/>
-    <w:lsdException w:name="Smart Link Error" w:semiHidden="1" w:unhideWhenUsed="1"/>
   </w:latentStyles>
   <w:style w:type="paragraph" w:default="1" w:styleId="Normal">
     <w:name w:val="Normal"/>
@@ -29160,6 +29260,7 @@
     <w:rsid w:val="00052AD6"/>
     <w:rsid w:val="004A6DAA"/>
     <w:rsid w:val="00A10681"/>
+    <w:rsid w:val="00D921FA"/>
   </w:rsids>
   <m:mathPr>
     <m:mathFont m:val="Cambria Math"/>
@@ -29198,7 +29299,7 @@
       </w:pPr>
     </w:pPrDefault>
   </w:docDefaults>
-  <w:latentStyles w:defLockedState="0" w:defUIPriority="99" w:defSemiHidden="0" w:defUnhideWhenUsed="0" w:defQFormat="0" w:count="377">
+  <w:latentStyles w:defLockedState="0" w:defUIPriority="99" w:defSemiHidden="0" w:defUnhideWhenUsed="0" w:defQFormat="0" w:count="376">
     <w:lsdException w:name="Normal" w:uiPriority="0" w:qFormat="1"/>
     <w:lsdException w:name="heading 1" w:uiPriority="9" w:qFormat="1"/>
     <w:lsdException w:name="heading 2" w:semiHidden="1" w:uiPriority="9" w:unhideWhenUsed="1" w:qFormat="1"/>
@@ -29575,7 +29676,6 @@
     <w:lsdException w:name="Hashtag" w:semiHidden="1" w:unhideWhenUsed="1"/>
     <w:lsdException w:name="Unresolved Mention" w:semiHidden="1" w:unhideWhenUsed="1"/>
     <w:lsdException w:name="Smart Link" w:semiHidden="1" w:unhideWhenUsed="1"/>
-    <w:lsdException w:name="Smart Link Error" w:semiHidden="1" w:unhideWhenUsed="1"/>
   </w:latentStyles>
   <w:style w:type="paragraph" w:default="1" w:styleId="Normal">
     <w:name w:val="Normal"/>

</xml_diff>

<commit_message>
Finally made a single page resume
</commit_message>
<xml_diff>
--- a/Resume.docx
+++ b/Resume.docx
@@ -1,11 +1,12 @@
 
 <file path=word/document.xml><?xml version="1.0" encoding="utf-8"?>
-<w:document xmlns:wpc="http://schemas.microsoft.com/office/word/2010/wordprocessingCanvas" xmlns:cx="http://schemas.microsoft.com/office/drawing/2014/chartex" xmlns:cx1="http://schemas.microsoft.com/office/drawing/2015/9/8/chartex" xmlns:cx2="http://schemas.microsoft.com/office/drawing/2015/10/21/chartex" xmlns:cx3="http://schemas.microsoft.com/office/drawing/2016/5/9/chartex" xmlns:cx4="http://schemas.microsoft.com/office/drawing/2016/5/10/chartex" xmlns:cx5="http://schemas.microsoft.com/office/drawing/2016/5/11/chartex" xmlns:cx6="http://schemas.microsoft.com/office/drawing/2016/5/12/chartex" xmlns:cx7="http://schemas.microsoft.com/office/drawing/2016/5/13/chartex" xmlns:cx8="http://schemas.microsoft.com/office/drawing/2016/5/14/chartex" xmlns:mc="http://schemas.openxmlformats.org/markup-compatibility/2006" xmlns:aink="http://schemas.microsoft.com/office/drawing/2016/ink" xmlns:am3d="http://schemas.microsoft.com/office/drawing/2017/model3d" xmlns:o="urn:schemas-microsoft-com:office:office" xmlns:r="http://schemas.openxmlformats.org/officeDocument/2006/relationships" xmlns:m="http://schemas.openxmlformats.org/officeDocument/2006/math" xmlns:v="urn:schemas-microsoft-com:vml" xmlns:wp14="http://schemas.microsoft.com/office/word/2010/wordprocessingDrawing" xmlns:wp="http://schemas.openxmlformats.org/drawingml/2006/wordprocessingDrawing" xmlns:w10="urn:schemas-microsoft-com:office:word" xmlns:w="http://schemas.openxmlformats.org/wordprocessingml/2006/main" xmlns:w14="http://schemas.microsoft.com/office/word/2010/wordml" xmlns:w15="http://schemas.microsoft.com/office/word/2012/wordml" xmlns:w16cex="http://schemas.microsoft.com/office/word/2018/wordml/cex" xmlns:w16cid="http://schemas.microsoft.com/office/word/2016/wordml/cid" xmlns:w16="http://schemas.microsoft.com/office/word/2018/wordml" xmlns:w16se="http://schemas.microsoft.com/office/word/2015/wordml/symex" xmlns:wpg="http://schemas.microsoft.com/office/word/2010/wordprocessingGroup" xmlns:wpi="http://schemas.microsoft.com/office/word/2010/wordprocessingInk" xmlns:wne="http://schemas.microsoft.com/office/word/2006/wordml" xmlns:wps="http://schemas.microsoft.com/office/word/2010/wordprocessingShape" mc:Ignorable="w14 w15 w16se w16cid w16 w16cex wp14">
+<w:document xmlns:wpc="http://schemas.microsoft.com/office/word/2010/wordprocessingCanvas" xmlns:cx="http://schemas.microsoft.com/office/drawing/2014/chartex" xmlns:cx1="http://schemas.microsoft.com/office/drawing/2015/9/8/chartex" xmlns:cx2="http://schemas.microsoft.com/office/drawing/2015/10/21/chartex" xmlns:cx3="http://schemas.microsoft.com/office/drawing/2016/5/9/chartex" xmlns:cx4="http://schemas.microsoft.com/office/drawing/2016/5/10/chartex" xmlns:cx5="http://schemas.microsoft.com/office/drawing/2016/5/11/chartex" xmlns:cx6="http://schemas.microsoft.com/office/drawing/2016/5/12/chartex" xmlns:cx7="http://schemas.microsoft.com/office/drawing/2016/5/13/chartex" xmlns:cx8="http://schemas.microsoft.com/office/drawing/2016/5/14/chartex" xmlns:mc="http://schemas.openxmlformats.org/markup-compatibility/2006" xmlns:aink="http://schemas.microsoft.com/office/drawing/2016/ink" xmlns:am3d="http://schemas.microsoft.com/office/drawing/2017/model3d" xmlns:o="urn:schemas-microsoft-com:office:office" xmlns:r="http://schemas.openxmlformats.org/officeDocument/2006/relationships" xmlns:m="http://schemas.openxmlformats.org/officeDocument/2006/math" xmlns:v="urn:schemas-microsoft-com:vml" xmlns:wp14="http://schemas.microsoft.com/office/word/2010/wordprocessingDrawing" xmlns:wp="http://schemas.openxmlformats.org/drawingml/2006/wordprocessingDrawing" xmlns:w10="urn:schemas-microsoft-com:office:word" xmlns:w="http://schemas.openxmlformats.org/wordprocessingml/2006/main" xmlns:w14="http://schemas.microsoft.com/office/word/2010/wordml" xmlns:w15="http://schemas.microsoft.com/office/word/2012/wordml" xmlns:w16cex="http://schemas.microsoft.com/office/word/2018/wordml/cex" xmlns:w16cid="http://schemas.microsoft.com/office/word/2016/wordml/cid" xmlns:w16="http://schemas.microsoft.com/office/word/2018/wordml" xmlns:w16sdtdh="http://schemas.microsoft.com/office/word/2020/wordml/sdtdatahash" xmlns:w16se="http://schemas.microsoft.com/office/word/2015/wordml/symex" xmlns:wpg="http://schemas.microsoft.com/office/word/2010/wordprocessingGroup" xmlns:wpi="http://schemas.microsoft.com/office/word/2010/wordprocessingInk" xmlns:wne="http://schemas.microsoft.com/office/word/2006/wordml" xmlns:wps="http://schemas.microsoft.com/office/word/2010/wordprocessingShape" mc:Ignorable="w14 w15 w16se w16cid w16 w16cex w16sdtdh wp14">
   <w:body>
     <w:tbl>
       <w:tblPr>
         <w:tblStyle w:val="affff9"/>
-        <w:tblW w:w="5000" w:type="pct"/>
+        <w:tblpPr w:leftFromText="180" w:rightFromText="180" w:vertAnchor="page" w:horzAnchor="margin" w:tblpY="991"/>
+        <w:tblW w:w="5086" w:type="pct"/>
         <w:tblLayout w:type="fixed"/>
         <w:tblCellMar>
           <w:left w:w="0" w:type="dxa"/>
@@ -14,34 +15,22 @@
         <w:tblLook w:val="04A0" w:firstRow="1" w:lastRow="0" w:firstColumn="1" w:lastColumn="0" w:noHBand="0" w:noVBand="1"/>
       </w:tblPr>
       <w:tblGrid>
-        <w:gridCol w:w="9360"/>
+        <w:gridCol w:w="10670"/>
       </w:tblGrid>
       <w:tr>
         <w:trPr>
-          <w:trHeight w:hRule="exact" w:val="1562"/>
+          <w:trHeight w:hRule="exact" w:val="1512"/>
         </w:trPr>
         <w:tc>
           <w:tcPr>
-            <w:tcW w:w="9360" w:type="dxa"/>
+            <w:tcW w:w="10670" w:type="dxa"/>
           </w:tcPr>
           <w:p>
             <w:pPr>
               <w:pStyle w:val="a8"/>
-              <w:widowControl w:val="0"/>
             </w:pPr>
             <w:r>
-              <w:rPr>
-                <w:color w:val="595959"/>
-              </w:rPr>
-              <w:t xml:space="preserve">sri </w:t>
-            </w:r>
-            <w:r>
-              <w:rPr>
-                <w:color w:val="595959"/>
-                <w:sz w:val="66"/>
-                <w:szCs w:val="52"/>
-              </w:rPr>
-              <w:t xml:space="preserve">harsha </w:t>
+              <w:t xml:space="preserve">sri harsha </w:t>
             </w:r>
             <w:r>
               <w:rPr>
@@ -56,50 +45,75 @@
           <w:p>
             <w:pPr>
               <w:pStyle w:val="ContactInfo"/>
-              <w:widowControl w:val="0"/>
               <w:rPr>
-                <w:rFonts w:ascii="Calibri" w:eastAsia="Calibri" w:hAnsi="Calibri"/>
-                <w:color w:val="595959"/>
+                <w:rFonts w:ascii="Calibri" w:hAnsi="Calibri"/>
               </w:rPr>
             </w:pPr>
             <w:r>
-              <w:rPr>
-                <w:rFonts w:eastAsia="Calibri"/>
-                <w:color w:val="595959"/>
-              </w:rPr>
               <w:t>Bengaluru, India · +91 9494607964</w:t>
             </w:r>
           </w:p>
           <w:p>
             <w:pPr>
               <w:pStyle w:val="ContactInfoEmphasis"/>
-              <w:widowControl w:val="0"/>
               <w:rPr>
-                <w:rFonts w:ascii="Calibri" w:eastAsia="Calibri" w:hAnsi="Calibri"/>
+                <w:rFonts w:ascii="Calibri" w:hAnsi="Calibri"/>
               </w:rPr>
             </w:pPr>
+            <w:hyperlink r:id="rId7" w:history="1">
+              <w:r>
+                <w:rPr>
+                  <w:rStyle w:val="affe"/>
+                  <w:color w:val="1D824C" w:themeColor="accent1"/>
+                  <w:u w:val="none"/>
+                </w:rPr>
+                <w:t>sriharshachilakapati@gmail.com</w:t>
+              </w:r>
+            </w:hyperlink>
             <w:r>
-              <w:rPr>
-                <w:rFonts w:eastAsia="Calibri"/>
-              </w:rPr>
-              <w:t>sriharshachilakapati@gmail.com · goharsha.com</w:t>
+              <w:t xml:space="preserve"> </w:t>
             </w:r>
+            <w:r>
+              <w:t xml:space="preserve">· </w:t>
+            </w:r>
+            <w:hyperlink r:id="rId8" w:history="1">
+              <w:r>
+                <w:rPr>
+                  <w:rStyle w:val="affe"/>
+                  <w:color w:val="1D824C" w:themeColor="accent1"/>
+                  <w:u w:val="none"/>
+                </w:rPr>
+                <w:t>goharsha.com</w:t>
+              </w:r>
+            </w:hyperlink>
+            <w:r>
+              <w:t xml:space="preserve"> · </w:t>
+            </w:r>
+            <w:hyperlink r:id="rId9" w:history="1">
+              <w:r>
+                <w:rPr>
+                  <w:rStyle w:val="affe"/>
+                  <w:color w:val="1D824C" w:themeColor="accent1"/>
+                  <w:u w:val="none"/>
+                </w:rPr>
+                <w:t>github.com/sriharshachilakapati</w:t>
+              </w:r>
+            </w:hyperlink>
           </w:p>
           <w:p>
             <w:pPr>
               <w:pStyle w:val="ContactInfoEmphasis"/>
-              <w:widowControl w:val="0"/>
-              <w:rPr>
-                <w:rFonts w:ascii="Calibri" w:eastAsia="Calibri" w:hAnsi="Calibri"/>
-              </w:rPr>
             </w:pPr>
           </w:p>
         </w:tc>
       </w:tr>
       <w:tr>
+        <w:trPr>
+          <w:trHeight w:val="697"/>
+        </w:trPr>
         <w:tc>
           <w:tcPr>
-            <w:tcW w:w="9360" w:type="dxa"/>
+            <w:tcW w:w="10670" w:type="dxa"/>
             <w:tcMar>
               <w:top w:w="432" w:type="dxa"/>
               <w:bottom w:w="115" w:type="dxa"/>
@@ -107,1738 +121,876 @@
           </w:tcPr>
           <w:p>
             <w:pPr>
-              <w:widowControl w:val="0"/>
-              <w:rPr>
-                <w:rFonts w:ascii="Calibri" w:eastAsia="Calibri" w:hAnsi="Calibri"/>
-                <w:color w:val="595959"/>
-              </w:rPr>
+              <w:ind w:right="175"/>
             </w:pPr>
             <w:r>
-              <w:rPr>
-                <w:rFonts w:eastAsia="Calibri"/>
-                <w:color w:val="595959"/>
-              </w:rPr>
               <w:t>A self-enthusiast developer who is interested in developing applications for platforms of interest such as Android, Web, Desktop and also iOS. Had experience in building real-time applications optimized for performance. I’m always interested in exploring tech.</w:t>
             </w:r>
           </w:p>
         </w:tc>
       </w:tr>
     </w:tbl>
-    <w:p>
-      <w:pPr>
-        <w:pStyle w:val="1"/>
-      </w:pPr>
-      <w:r>
-        <w:t>Experience</w:t>
-      </w:r>
-    </w:p>
     <w:tbl>
       <w:tblPr>
         <w:tblStyle w:val="affff9"/>
-        <w:tblW w:w="4950" w:type="pct"/>
-        <w:tblInd w:w="72" w:type="dxa"/>
+        <w:tblW w:w="5000" w:type="pct"/>
         <w:tblLayout w:type="fixed"/>
         <w:tblCellMar>
-          <w:left w:w="576" w:type="dxa"/>
+          <w:left w:w="425" w:type="dxa"/>
           <w:right w:w="0" w:type="dxa"/>
         </w:tblCellMar>
         <w:tblLook w:val="04A0" w:firstRow="1" w:lastRow="0" w:firstColumn="1" w:lastColumn="0" w:noHBand="0" w:noVBand="1"/>
       </w:tblPr>
       <w:tblGrid>
-        <w:gridCol w:w="9244"/>
+        <w:gridCol w:w="5868"/>
+        <w:gridCol w:w="4622"/>
       </w:tblGrid>
       <w:tr>
+        <w:trPr>
+          <w:trHeight w:val="388"/>
+        </w:trPr>
         <w:tc>
           <w:tcPr>
-            <w:tcW w:w="9266" w:type="dxa"/>
-            <w:tcBorders>
-              <w:left w:val="dotted" w:sz="18" w:space="0" w:color="BFBFBF"/>
-            </w:tcBorders>
+            <w:tcW w:w="5980" w:type="dxa"/>
+            <w:vMerge w:val="restart"/>
+            <w:tcMar>
+              <w:left w:w="0" w:type="dxa"/>
+            </w:tcMar>
           </w:tcPr>
           <w:p>
             <w:pPr>
+              <w:pStyle w:val="1"/>
+            </w:pPr>
+            <w:r>
+              <w:t>Ex</w:t>
+            </w:r>
+            <w:r>
+              <w:t>perienc</w:t>
+            </w:r>
+            <w:r>
+              <w:t>e</w:t>
+            </w:r>
+          </w:p>
+          <w:p>
+            <w:pPr>
               <w:pStyle w:val="31"/>
-              <w:widowControl w:val="0"/>
+              <w:ind w:left="0"/>
               <w:rPr>
                 <w:rFonts w:ascii="Calibri" w:hAnsi="Calibri"/>
-                <w:color w:val="595959"/>
               </w:rPr>
             </w:pPr>
             <w:r>
-              <w:rPr>
-                <w:color w:val="595959"/>
-              </w:rPr>
               <w:t>1</w:t>
             </w:r>
             <w:r>
               <w:rPr>
-                <w:color w:val="595959"/>
                 <w:vertAlign w:val="superscript"/>
               </w:rPr>
               <w:t>st</w:t>
             </w:r>
             <w:r>
-              <w:rPr>
-                <w:color w:val="595959"/>
-              </w:rPr>
               <w:t xml:space="preserve"> October 2019 – PRESENT</w:t>
             </w:r>
           </w:p>
           <w:p>
             <w:pPr>
               <w:pStyle w:val="20"/>
-              <w:widowControl w:val="0"/>
+              <w:ind w:left="0"/>
             </w:pPr>
             <w:r>
-              <w:t xml:space="preserve">Software Development engineer, </w:t>
+              <w:t>Software Development enginee</w:t>
+            </w:r>
+            <w:r>
+              <w:t>r</w:t>
+            </w:r>
+            <w:r>
+              <w:br/>
             </w:r>
             <w:r>
               <w:rPr>
                 <w:rStyle w:val="ae"/>
-                <w:b/>
+                <w:b w:val="0"/>
+                <w:bCs/>
               </w:rPr>
-              <w:t>Juspay</w:t>
-            </w:r>
-          </w:p>
-          <w:p>
-            <w:pPr>
-              <w:widowControl w:val="0"/>
-              <w:rPr>
-                <w:rFonts w:ascii="Calibri" w:eastAsia="Calibri" w:hAnsi="Calibri"/>
-                <w:color w:val="595959"/>
-              </w:rPr>
-            </w:pPr>
-            <w:r>
-              <w:rPr>
-                <w:rFonts w:eastAsia="Calibri"/>
-                <w:color w:val="595959"/>
-              </w:rPr>
-              <w:t>As an SDE at Juspay, I have worked on Android SDKs, especially payment pages and internal frameworks. The following are a few of my achievements at Juspay.</w:t>
+              <w:t>JUSPAY</w:t>
             </w:r>
           </w:p>
           <w:p>
             <w:pPr>
               <w:pStyle w:val="affff3"/>
-              <w:widowControl w:val="0"/>
               <w:numPr>
                 <w:ilvl w:val="0"/>
-                <w:numId w:val="17"/>
+                <w:numId w:val="19"/>
               </w:numPr>
+              <w:ind w:left="426" w:hanging="284"/>
               <w:rPr>
-                <w:rFonts w:ascii="Calibri" w:eastAsia="Calibri" w:hAnsi="Calibri"/>
-                <w:color w:val="595959"/>
+                <w:rFonts w:ascii="Calibri" w:hAnsi="Calibri"/>
               </w:rPr>
             </w:pPr>
             <w:r>
-              <w:rPr>
-                <w:rFonts w:eastAsia="Calibri"/>
-                <w:color w:val="595959"/>
-              </w:rPr>
-              <w:t>Optimized Gradle build pipeline to make builds faster by 65%.</w:t>
+              <w:t>Optimized Gradle build pipeline to make builds faster by 65% from 2 minutes to 13 seconds.</w:t>
             </w:r>
           </w:p>
           <w:p>
             <w:pPr>
               <w:pStyle w:val="affff3"/>
-              <w:widowControl w:val="0"/>
               <w:numPr>
                 <w:ilvl w:val="0"/>
-                <w:numId w:val="17"/>
+                <w:numId w:val="19"/>
               </w:numPr>
+              <w:ind w:left="426" w:hanging="284"/>
               <w:rPr>
-                <w:rFonts w:ascii="Calibri" w:eastAsia="Calibri" w:hAnsi="Calibri"/>
-                <w:color w:val="595959"/>
+                <w:rFonts w:ascii="Calibri" w:hAnsi="Calibri"/>
               </w:rPr>
             </w:pPr>
             <w:r>
-              <w:rPr>
-                <w:rFonts w:eastAsia="Calibri"/>
-                <w:color w:val="595959"/>
-              </w:rPr>
-              <w:t xml:space="preserve">Created new SDK architecture for </w:t>
-            </w:r>
-            <w:r>
-              <w:rPr>
-                <w:rFonts w:eastAsia="Calibri"/>
-                <w:color w:val="595959"/>
-              </w:rPr>
-              <w:t>Hyper SDK 2.0, a flagship product of Juspay</w:t>
-            </w:r>
-            <w:r>
-              <w:rPr>
-                <w:rFonts w:eastAsia="Calibri"/>
-                <w:color w:val="595959"/>
-              </w:rPr>
-              <w:t>.</w:t>
+              <w:t>Created new SDK architecture for Hyper SDK 2.0, a flagship product of Juspay.</w:t>
             </w:r>
           </w:p>
           <w:p>
             <w:pPr>
               <w:pStyle w:val="affff3"/>
-              <w:widowControl w:val="0"/>
               <w:numPr>
                 <w:ilvl w:val="0"/>
-                <w:numId w:val="17"/>
+                <w:numId w:val="19"/>
               </w:numPr>
+              <w:ind w:left="426" w:hanging="284"/>
               <w:rPr>
-                <w:rFonts w:ascii="Calibri" w:eastAsia="Calibri" w:hAnsi="Calibri"/>
-                <w:color w:val="595959"/>
+                <w:rFonts w:ascii="Calibri" w:hAnsi="Calibri"/>
               </w:rPr>
             </w:pPr>
             <w:r>
-              <w:rPr>
-                <w:rFonts w:eastAsia="Calibri"/>
-                <w:color w:val="595959"/>
-              </w:rPr>
-              <w:t xml:space="preserve">Created Debugging Tools for Juspay’s </w:t>
-            </w:r>
-            <w:r>
-              <w:rPr>
-                <w:rFonts w:eastAsia="Calibri"/>
-                <w:color w:val="595959"/>
-              </w:rPr>
-              <w:t>open-source</w:t>
-            </w:r>
-            <w:r>
-              <w:rPr>
-                <w:rFonts w:eastAsia="Calibri"/>
-                <w:color w:val="595959"/>
-              </w:rPr>
-              <w:t xml:space="preserve"> cross platform UI framework.</w:t>
+              <w:t>Created a Chrome DevTools plugin which allows debugging of native Android Views.</w:t>
             </w:r>
           </w:p>
           <w:p>
             <w:pPr>
               <w:pStyle w:val="affff3"/>
-              <w:widowControl w:val="0"/>
               <w:numPr>
                 <w:ilvl w:val="0"/>
-                <w:numId w:val="17"/>
+                <w:numId w:val="19"/>
               </w:numPr>
+              <w:ind w:left="426" w:hanging="284"/>
               <w:rPr>
-                <w:rFonts w:ascii="Calibri" w:eastAsia="Calibri" w:hAnsi="Calibri"/>
-                <w:color w:val="595959"/>
+                <w:rFonts w:ascii="Calibri" w:hAnsi="Calibri"/>
               </w:rPr>
             </w:pPr>
             <w:r>
               <w:rPr>
-                <w:rFonts w:eastAsia="Calibri"/>
-                <w:color w:val="595959"/>
+                <w:rFonts w:ascii="Calibri" w:hAnsi="Calibri"/>
               </w:rPr>
-              <w:t>Wrote the SDK hot reload feature for iOS SDK.</w:t>
+              <w:t>Wrote 2 Gradle plugins to generate code and assets for merchants resulting in reduction of merchant specific flavours in the HyperSDK code base.</w:t>
             </w:r>
           </w:p>
           <w:p>
             <w:pPr>
-              <w:pStyle w:val="affff3"/>
-              <w:widowControl w:val="0"/>
-              <w:numPr>
-                <w:ilvl w:val="0"/>
-                <w:numId w:val="17"/>
-              </w:numPr>
+              <w:pStyle w:val="31"/>
+              <w:ind w:left="0"/>
               <w:rPr>
-                <w:rFonts w:ascii="Calibri" w:eastAsia="Calibri" w:hAnsi="Calibri"/>
-                <w:color w:val="595959"/>
+                <w:rFonts w:ascii="Calibri" w:hAnsi="Calibri"/>
               </w:rPr>
             </w:pPr>
             <w:r>
-              <w:rPr>
-                <w:rFonts w:eastAsia="Calibri"/>
-                <w:color w:val="595959"/>
-              </w:rPr>
-              <w:t>Owned and maintaining an internal SDK framework.</w:t>
-            </w:r>
-          </w:p>
-        </w:tc>
-      </w:tr>
-      <w:tr>
-        <w:tc>
-          <w:tcPr>
-            <w:tcW w:w="9266" w:type="dxa"/>
-            <w:tcBorders>
-              <w:left w:val="dotted" w:sz="18" w:space="0" w:color="BFBFBF"/>
-            </w:tcBorders>
-          </w:tcPr>
-          <w:p>
-            <w:pPr>
-              <w:pStyle w:val="31"/>
-              <w:widowControl w:val="0"/>
-              <w:rPr>
-                <w:rFonts w:ascii="Calibri" w:hAnsi="Calibri"/>
-                <w:color w:val="595959"/>
-              </w:rPr>
-            </w:pPr>
-            <w:r>
-              <w:rPr>
-                <w:color w:val="595959"/>
-              </w:rPr>
               <w:t>1</w:t>
             </w:r>
             <w:r>
               <w:rPr>
-                <w:color w:val="595959"/>
                 <w:vertAlign w:val="superscript"/>
               </w:rPr>
               <w:t>st</w:t>
             </w:r>
             <w:r>
-              <w:rPr>
-                <w:color w:val="595959"/>
-              </w:rPr>
               <w:t xml:space="preserve"> june 2018 – 30</w:t>
             </w:r>
             <w:r>
               <w:rPr>
-                <w:color w:val="595959"/>
                 <w:vertAlign w:val="superscript"/>
               </w:rPr>
               <w:t>th</w:t>
             </w:r>
             <w:r>
-              <w:rPr>
-                <w:color w:val="595959"/>
-              </w:rPr>
               <w:t xml:space="preserve"> September 2019</w:t>
             </w:r>
           </w:p>
           <w:p>
             <w:pPr>
               <w:pStyle w:val="20"/>
-              <w:widowControl w:val="0"/>
+              <w:ind w:left="0"/>
             </w:pPr>
             <w:r>
-              <w:t xml:space="preserve">Associate Software Development engineer, </w:t>
+              <w:t>Associate Software Development engineer</w:t>
+            </w:r>
+            <w:r>
+              <w:br/>
             </w:r>
             <w:r>
               <w:rPr>
                 <w:rStyle w:val="ae"/>
-                <w:b/>
+                <w:b w:val="0"/>
+                <w:bCs/>
               </w:rPr>
-              <w:t>Juspay</w:t>
-            </w:r>
-          </w:p>
-          <w:p>
-            <w:pPr>
-              <w:widowControl w:val="0"/>
-              <w:rPr>
-                <w:rFonts w:ascii="Calibri" w:eastAsia="Calibri" w:hAnsi="Calibri"/>
-                <w:color w:val="595959"/>
-              </w:rPr>
-            </w:pPr>
-            <w:r>
-              <w:rPr>
-                <w:rFonts w:eastAsia="Calibri"/>
-                <w:color w:val="595959"/>
-              </w:rPr>
-              <w:t>As an associate SDE at Juspay, I have worked on a lot of products, especially payment pages and internal frameworks. The following are a few of my achievements at Juspay.</w:t>
+              <w:t>JUSPAY</w:t>
             </w:r>
           </w:p>
           <w:p>
             <w:pPr>
               <w:pStyle w:val="affff3"/>
-              <w:widowControl w:val="0"/>
               <w:numPr>
                 <w:ilvl w:val="0"/>
-                <w:numId w:val="11"/>
+                <w:numId w:val="20"/>
               </w:numPr>
+              <w:ind w:left="426" w:hanging="284"/>
               <w:rPr>
-                <w:rFonts w:ascii="Calibri" w:eastAsia="Calibri" w:hAnsi="Calibri"/>
-                <w:color w:val="595959"/>
+                <w:rFonts w:ascii="Calibri" w:hAnsi="Calibri"/>
               </w:rPr>
             </w:pPr>
             <w:r>
-              <w:rPr>
-                <w:rFonts w:eastAsia="Calibri"/>
-                <w:color w:val="595959"/>
-              </w:rPr>
               <w:t>Part of the payment page team and worked on payment pages for Ola Money, Cred and Big Basket.</w:t>
             </w:r>
           </w:p>
           <w:p>
             <w:pPr>
               <w:pStyle w:val="affff3"/>
-              <w:widowControl w:val="0"/>
               <w:numPr>
                 <w:ilvl w:val="0"/>
-                <w:numId w:val="11"/>
+                <w:numId w:val="20"/>
               </w:numPr>
+              <w:ind w:left="426" w:hanging="284"/>
               <w:rPr>
-                <w:rFonts w:ascii="Calibri" w:eastAsia="Calibri" w:hAnsi="Calibri"/>
-                <w:color w:val="595959"/>
+                <w:rFonts w:ascii="Calibri" w:hAnsi="Calibri"/>
               </w:rPr>
             </w:pPr>
             <w:r>
-              <w:rPr>
-                <w:rFonts w:eastAsia="Calibri"/>
-                <w:color w:val="595959"/>
-              </w:rPr>
               <w:t>Took ownership of Payment Pages for Foodpanda and Bounce (Android &amp; iOS).</w:t>
             </w:r>
           </w:p>
           <w:p>
             <w:pPr>
               <w:pStyle w:val="affff3"/>
-              <w:widowControl w:val="0"/>
               <w:numPr>
                 <w:ilvl w:val="0"/>
-                <w:numId w:val="11"/>
+                <w:numId w:val="20"/>
               </w:numPr>
+              <w:ind w:left="426" w:hanging="284"/>
               <w:rPr>
-                <w:rFonts w:ascii="Calibri" w:eastAsia="Calibri" w:hAnsi="Calibri"/>
-                <w:color w:val="595959"/>
+                <w:rFonts w:ascii="Calibri" w:hAnsi="Calibri"/>
               </w:rPr>
             </w:pPr>
             <w:r>
-              <w:rPr>
-                <w:rFonts w:eastAsia="Calibri"/>
-                <w:color w:val="595959"/>
-              </w:rPr>
-              <w:t>Helped merchants integrate the Android Payment Page SDK, and created the VIES merchant demo app (Android) at Juspay.</w:t>
+              <w:t>Created the VIES merchant demo app (Android) at Juspay.</w:t>
             </w:r>
           </w:p>
           <w:p>
             <w:pPr>
-              <w:pStyle w:val="affff3"/>
-              <w:widowControl w:val="0"/>
-              <w:numPr>
-                <w:ilvl w:val="0"/>
-                <w:numId w:val="11"/>
-              </w:numPr>
+              <w:pStyle w:val="31"/>
+              <w:spacing w:before="0"/>
+              <w:ind w:left="0"/>
               <w:rPr>
-                <w:rFonts w:ascii="Calibri" w:eastAsia="Calibri" w:hAnsi="Calibri"/>
-                <w:color w:val="595959"/>
+                <w:rFonts w:ascii="Calibri" w:hAnsi="Calibri"/>
               </w:rPr>
             </w:pPr>
             <w:r>
-              <w:rPr>
-                <w:rFonts w:eastAsia="Calibri"/>
-                <w:color w:val="595959"/>
-              </w:rPr>
-              <w:t>Created the coding guidelines and standards for the PureScript language.</w:t>
-            </w:r>
-          </w:p>
-        </w:tc>
-      </w:tr>
-      <w:tr>
-        <w:tc>
-          <w:tcPr>
-            <w:tcW w:w="9266" w:type="dxa"/>
-            <w:tcBorders>
-              <w:left w:val="dotted" w:sz="18" w:space="0" w:color="BFBFBF"/>
-            </w:tcBorders>
-            <w:tcMar>
-              <w:top w:w="216" w:type="dxa"/>
-            </w:tcMar>
-          </w:tcPr>
-          <w:p>
-            <w:pPr>
-              <w:pStyle w:val="31"/>
-              <w:widowControl w:val="0"/>
-              <w:rPr>
-                <w:rFonts w:ascii="Calibri" w:hAnsi="Calibri"/>
-                <w:color w:val="595959"/>
-              </w:rPr>
-            </w:pPr>
-            <w:r>
-              <w:rPr>
-                <w:color w:val="595959"/>
-              </w:rPr>
               <w:t>4</w:t>
             </w:r>
             <w:r>
               <w:rPr>
-                <w:color w:val="595959"/>
                 <w:vertAlign w:val="superscript"/>
               </w:rPr>
               <w:t>th</w:t>
             </w:r>
             <w:r>
-              <w:rPr>
-                <w:color w:val="595959"/>
-              </w:rPr>
               <w:t xml:space="preserve"> December 2017 – 31</w:t>
             </w:r>
             <w:r>
               <w:rPr>
-                <w:color w:val="595959"/>
                 <w:vertAlign w:val="superscript"/>
               </w:rPr>
               <w:t>st</w:t>
             </w:r>
             <w:r>
-              <w:rPr>
-                <w:color w:val="595959"/>
-              </w:rPr>
               <w:t xml:space="preserve"> May 2018</w:t>
             </w:r>
           </w:p>
           <w:p>
             <w:pPr>
               <w:pStyle w:val="20"/>
-              <w:widowControl w:val="0"/>
+              <w:ind w:left="0"/>
             </w:pPr>
             <w:r>
-              <w:t xml:space="preserve">Software Development Engineering Intern, </w:t>
+              <w:t>Software Development Engineering Intern</w:t>
+            </w:r>
+            <w:r>
+              <w:br/>
             </w:r>
             <w:r>
               <w:rPr>
                 <w:rStyle w:val="ae"/>
-                <w:b/>
+                <w:b w:val="0"/>
+                <w:bCs/>
               </w:rPr>
-              <w:t>Juspay</w:t>
-            </w:r>
-          </w:p>
-          <w:p>
-            <w:pPr>
-              <w:widowControl w:val="0"/>
-              <w:rPr>
-                <w:rFonts w:ascii="Calibri" w:eastAsia="Calibri" w:hAnsi="Calibri"/>
-                <w:color w:val="595959"/>
-              </w:rPr>
-            </w:pPr>
-            <w:r>
-              <w:rPr>
-                <w:rFonts w:eastAsia="Calibri"/>
-                <w:color w:val="595959"/>
-              </w:rPr>
-              <w:t>As an SDE intern at Juspay, I have had amazing hands-on experience from day 1, which gave me a very good learning experience. The following are a few of my achievements at Juspay as an intern.</w:t>
+              <w:t>JUSPAY</w:t>
             </w:r>
           </w:p>
           <w:p>
             <w:pPr>
               <w:pStyle w:val="affff3"/>
-              <w:widowControl w:val="0"/>
               <w:numPr>
                 <w:ilvl w:val="0"/>
                 <w:numId w:val="10"/>
               </w:numPr>
+              <w:ind w:left="426" w:hanging="284"/>
               <w:rPr>
-                <w:rFonts w:ascii="Calibri" w:eastAsia="Calibri" w:hAnsi="Calibri"/>
-                <w:color w:val="595959"/>
+                <w:rFonts w:ascii="Calibri" w:hAnsi="Calibri"/>
               </w:rPr>
             </w:pPr>
             <w:r>
-              <w:rPr>
-                <w:rFonts w:eastAsia="Calibri"/>
-                <w:color w:val="595959"/>
-              </w:rPr>
-              <w:t>Worked in a team of 8 to rewrite the entire BHIM UPI application into PureScript language using our new Presto open-source framework.</w:t>
+              <w:t>Implemented 2 screens (Settings &amp; User Profile) in BHIM UPI App.</w:t>
             </w:r>
           </w:p>
           <w:p>
             <w:pPr>
               <w:pStyle w:val="affff3"/>
-              <w:widowControl w:val="0"/>
               <w:numPr>
                 <w:ilvl w:val="0"/>
                 <w:numId w:val="10"/>
               </w:numPr>
+              <w:ind w:left="426" w:hanging="284"/>
               <w:rPr>
-                <w:rFonts w:ascii="Calibri" w:eastAsia="Calibri" w:hAnsi="Calibri"/>
-                <w:color w:val="595959"/>
+                <w:rFonts w:ascii="Calibri" w:hAnsi="Calibri"/>
               </w:rPr>
             </w:pPr>
             <w:r>
-              <w:rPr>
-                <w:rFonts w:eastAsia="Calibri"/>
-                <w:color w:val="595959"/>
-              </w:rPr>
               <w:t>Part of the 4-person team and created the first payment page prototype for Goibibo.</w:t>
             </w:r>
           </w:p>
           <w:p>
             <w:pPr>
               <w:pStyle w:val="affff3"/>
-              <w:widowControl w:val="0"/>
               <w:numPr>
                 <w:ilvl w:val="0"/>
                 <w:numId w:val="10"/>
               </w:numPr>
+              <w:ind w:left="426" w:hanging="284"/>
               <w:rPr>
-                <w:rFonts w:ascii="Calibri" w:eastAsia="Calibri" w:hAnsi="Calibri"/>
-                <w:color w:val="595959"/>
+                <w:rFonts w:ascii="Calibri" w:hAnsi="Calibri"/>
+              </w:rPr>
+            </w:pPr>
+            <w:r>
+              <w:t>Worked on Android module of Presto UI called Mystique, which is a React Native like framework for Juspay.</w:t>
+            </w:r>
+          </w:p>
+          <w:p>
+            <w:pPr>
+              <w:pStyle w:val="31"/>
+              <w:ind w:left="0"/>
+            </w:pPr>
+            <w:r>
+              <w:t>3rd May 2017 – 9th June 2017</w:t>
+            </w:r>
+          </w:p>
+          <w:p>
+            <w:pPr>
+              <w:jc w:val="left"/>
+              <w:rPr>
+                <w:rStyle w:val="ae"/>
               </w:rPr>
             </w:pPr>
             <w:r>
               <w:rPr>
-                <w:rFonts w:eastAsia="Calibri"/>
-                <w:color w:val="595959"/>
+                <w:rStyle w:val="21"/>
               </w:rPr>
-              <w:t>Worked on the Express Checkout payment page aggregator and wrote generic API routing mechanism in PureScript language.</w:t>
-            </w:r>
-          </w:p>
-          <w:p>
-            <w:pPr>
-              <w:pStyle w:val="affff3"/>
-              <w:widowControl w:val="0"/>
-              <w:numPr>
-                <w:ilvl w:val="0"/>
-                <w:numId w:val="10"/>
-              </w:numPr>
-              <w:rPr>
-                <w:rFonts w:ascii="Calibri" w:eastAsia="Calibri" w:hAnsi="Calibri"/>
-                <w:color w:val="595959"/>
-              </w:rPr>
-            </w:pPr>
-            <w:r>
-              <w:rPr>
-                <w:rFonts w:eastAsia="Calibri"/>
-                <w:color w:val="595959"/>
-              </w:rPr>
-              <w:lastRenderedPageBreak/>
-              <w:t xml:space="preserve">I </w:t>
+              <w:t>Software Engineering Intern</w:t>
             </w:r>
             <w:r>
               <w:rPr>
-                <w:rFonts w:eastAsia="Calibri"/>
-                <w:color w:val="595959"/>
+                <w:rStyle w:val="21"/>
               </w:rPr>
-              <w:t>w</w:t>
+              <w:br/>
             </w:r>
             <w:r>
               <w:rPr>
-                <w:rFonts w:eastAsia="Calibri"/>
-                <w:color w:val="595959"/>
-              </w:rPr>
-              <w:t>a</w:t>
-            </w:r>
-            <w:r>
-              <w:rPr>
-                <w:rFonts w:eastAsia="Calibri"/>
-                <w:color w:val="595959"/>
-              </w:rPr>
-              <w:t>s one of the</w:t>
-            </w:r>
-            <w:r>
-              <w:rPr>
-                <w:rFonts w:eastAsia="Calibri"/>
-                <w:color w:val="595959"/>
-              </w:rPr>
-              <w:t xml:space="preserve"> contributor</w:t>
-            </w:r>
-            <w:r>
-              <w:rPr>
-                <w:rFonts w:eastAsia="Calibri"/>
-                <w:color w:val="595959"/>
-              </w:rPr>
-              <w:t>s</w:t>
-            </w:r>
-            <w:r>
-              <w:rPr>
-                <w:rFonts w:eastAsia="Calibri"/>
-                <w:color w:val="595959"/>
-              </w:rPr>
-              <w:t xml:space="preserve"> to Presto UI, an open-source cross-platform native rendering technology that powers Juspay.</w:t>
-            </w:r>
-          </w:p>
-        </w:tc>
-      </w:tr>
-      <w:tr>
-        <w:tc>
-          <w:tcPr>
-            <w:tcW w:w="9266" w:type="dxa"/>
-            <w:tcBorders>
-              <w:left w:val="dotted" w:sz="18" w:space="0" w:color="BFBFBF"/>
-            </w:tcBorders>
-            <w:tcMar>
-              <w:top w:w="216" w:type="dxa"/>
-            </w:tcMar>
-          </w:tcPr>
-          <w:p>
-            <w:pPr>
-              <w:widowControl w:val="0"/>
-              <w:outlineLvl w:val="2"/>
-              <w:rPr>
-                <w:rFonts w:eastAsiaTheme="majorEastAsia" w:cstheme="majorBidi"/>
-                <w:b/>
-                <w:caps/>
-                <w:szCs w:val="24"/>
-              </w:rPr>
-            </w:pPr>
-            <w:r>
-              <w:rPr>
-                <w:rFonts w:eastAsiaTheme="majorEastAsia" w:cstheme="majorBidi"/>
-                <w:b/>
-                <w:caps/>
-                <w:color w:val="595959"/>
-                <w:szCs w:val="24"/>
-              </w:rPr>
-              <w:lastRenderedPageBreak/>
-              <w:t>3</w:t>
-            </w:r>
-            <w:r>
-              <w:rPr>
-                <w:rFonts w:eastAsiaTheme="majorEastAsia" w:cstheme="majorBidi"/>
-                <w:b/>
-                <w:caps/>
-                <w:color w:val="595959"/>
-                <w:szCs w:val="24"/>
-                <w:vertAlign w:val="superscript"/>
-              </w:rPr>
-              <w:t>rd</w:t>
-            </w:r>
-            <w:r>
-              <w:rPr>
-                <w:rFonts w:eastAsiaTheme="majorEastAsia" w:cstheme="majorBidi"/>
-                <w:b/>
-                <w:caps/>
-                <w:color w:val="595959"/>
-                <w:szCs w:val="24"/>
-              </w:rPr>
-              <w:t xml:space="preserve"> May 2017 – 9</w:t>
-            </w:r>
-            <w:r>
-              <w:rPr>
-                <w:rFonts w:eastAsiaTheme="majorEastAsia" w:cstheme="majorBidi"/>
-                <w:b/>
-                <w:caps/>
-                <w:color w:val="595959"/>
-                <w:szCs w:val="24"/>
-                <w:vertAlign w:val="superscript"/>
-              </w:rPr>
-              <w:t>th</w:t>
-            </w:r>
-            <w:r>
-              <w:rPr>
-                <w:rFonts w:eastAsiaTheme="majorEastAsia" w:cstheme="majorBidi"/>
-                <w:b/>
-                <w:caps/>
-                <w:color w:val="595959"/>
-                <w:szCs w:val="24"/>
-              </w:rPr>
-              <w:t xml:space="preserve"> June 2017</w:t>
-            </w:r>
-          </w:p>
-          <w:p>
-            <w:pPr>
-              <w:widowControl w:val="0"/>
-              <w:spacing w:after="40"/>
-              <w:outlineLvl w:val="1"/>
-              <w:rPr>
-                <w:rFonts w:eastAsiaTheme="majorEastAsia" w:cstheme="majorBidi"/>
-                <w:b/>
-                <w:caps/>
-                <w:color w:val="1D824C" w:themeColor="accent1"/>
-                <w:sz w:val="26"/>
-                <w:szCs w:val="26"/>
-              </w:rPr>
-            </w:pPr>
-            <w:r>
-              <w:rPr>
-                <w:rFonts w:eastAsiaTheme="majorEastAsia" w:cstheme="majorBidi"/>
-                <w:b/>
-                <w:caps/>
-                <w:color w:val="1D824C" w:themeColor="accent1"/>
-                <w:sz w:val="26"/>
-                <w:szCs w:val="26"/>
-              </w:rPr>
-              <w:t xml:space="preserve">Software Engineering Intern, </w:t>
-            </w:r>
-            <w:r>
-              <w:rPr>
-                <w:rFonts w:eastAsiaTheme="majorEastAsia" w:cstheme="majorBidi"/>
-                <w:b/>
-                <w:bCs/>
-                <w:smallCaps/>
-                <w:sz w:val="26"/>
-                <w:szCs w:val="26"/>
+                <w:rStyle w:val="ae"/>
               </w:rPr>
               <w:t>Miracle Software Systems</w:t>
             </w:r>
           </w:p>
           <w:p>
             <w:pPr>
-              <w:widowControl w:val="0"/>
+              <w:pStyle w:val="affff3"/>
+              <w:numPr>
+                <w:ilvl w:val="0"/>
+                <w:numId w:val="21"/>
+              </w:numPr>
+              <w:ind w:left="426" w:hanging="284"/>
               <w:rPr>
-                <w:rFonts w:ascii="Calibri" w:eastAsia="Calibri" w:hAnsi="Calibri"/>
-                <w:color w:val="595959"/>
+                <w:rFonts w:ascii="Calibri" w:hAnsi="Calibri"/>
               </w:rPr>
             </w:pPr>
             <w:r>
-              <w:rPr>
-                <w:rFonts w:eastAsia="Calibri"/>
-                <w:color w:val="595959"/>
-              </w:rPr>
-              <w:t>At Miracle, I learned MEAN Stack and the Ionic application framework. I worked there in a team of 6 persons and created a help system for employees. The following are its features:</w:t>
+              <w:t>Created a Help Desk ticketing system for company employees using Material Design in a team of 6.</w:t>
             </w:r>
           </w:p>
           <w:p>
             <w:pPr>
               <w:pStyle w:val="affff3"/>
-              <w:widowControl w:val="0"/>
               <w:numPr>
                 <w:ilvl w:val="0"/>
-                <w:numId w:val="12"/>
+                <w:numId w:val="21"/>
               </w:numPr>
+              <w:ind w:left="426" w:hanging="284"/>
               <w:rPr>
-                <w:rFonts w:ascii="Calibri" w:eastAsia="Calibri" w:hAnsi="Calibri"/>
-                <w:color w:val="595959"/>
+                <w:rFonts w:ascii="Calibri" w:hAnsi="Calibri"/>
               </w:rPr>
             </w:pPr>
             <w:r>
-              <w:rPr>
-                <w:rFonts w:eastAsia="Calibri"/>
-                <w:color w:val="595959"/>
-              </w:rPr>
-              <w:t>We made a responsive UI with a mobile-first approach using Material Design.</w:t>
+              <w:t>It uses NLP APIs from IBM Watson to analyze the tone of the message and decides ticket priority based on keywords.</w:t>
             </w:r>
           </w:p>
           <w:p>
             <w:pPr>
-              <w:pStyle w:val="affff3"/>
-              <w:widowControl w:val="0"/>
-              <w:numPr>
-                <w:ilvl w:val="0"/>
-                <w:numId w:val="12"/>
-              </w:numPr>
-              <w:rPr>
-                <w:rFonts w:ascii="Calibri" w:eastAsia="Calibri" w:hAnsi="Calibri"/>
-                <w:color w:val="595959"/>
-              </w:rPr>
+              <w:pStyle w:val="31"/>
             </w:pPr>
             <w:r>
-              <w:rPr>
-                <w:rFonts w:eastAsia="Calibri"/>
-                <w:color w:val="595959"/>
-              </w:rPr>
-              <w:t>The priority of the ticket created will be automatically computed based on the keywords.</w:t>
-            </w:r>
-          </w:p>
-          <w:p>
-            <w:pPr>
-              <w:pStyle w:val="affff3"/>
-              <w:widowControl w:val="0"/>
-              <w:numPr>
-                <w:ilvl w:val="0"/>
-                <w:numId w:val="12"/>
-              </w:numPr>
-              <w:rPr>
-                <w:rFonts w:ascii="Calibri" w:eastAsia="Calibri" w:hAnsi="Calibri"/>
-                <w:color w:val="595959"/>
-              </w:rPr>
-            </w:pPr>
-            <w:r>
-              <w:rPr>
-                <w:rFonts w:eastAsia="Calibri"/>
-                <w:color w:val="595959"/>
-              </w:rPr>
-              <w:t>Uses NLP APIs from IBM Watson to analyze the tone of the message</w:t>
-            </w:r>
-            <w:r>
-              <w:rPr>
-                <w:rFonts w:eastAsia="Calibri"/>
-                <w:color w:val="595959"/>
-              </w:rPr>
-              <w:t>.</w:t>
-            </w:r>
-          </w:p>
-        </w:tc>
-      </w:tr>
-      <w:tr>
-        <w:tc>
-          <w:tcPr>
-            <w:tcW w:w="9266" w:type="dxa"/>
-            <w:tcBorders>
-              <w:left w:val="dotted" w:sz="18" w:space="0" w:color="BFBFBF"/>
-            </w:tcBorders>
-            <w:tcMar>
-              <w:top w:w="216" w:type="dxa"/>
-            </w:tcMar>
-          </w:tcPr>
-          <w:p>
-            <w:pPr>
-              <w:widowControl w:val="0"/>
-              <w:outlineLvl w:val="2"/>
-              <w:rPr>
-                <w:rFonts w:eastAsiaTheme="majorEastAsia" w:cstheme="majorBidi"/>
-                <w:b/>
-                <w:caps/>
-                <w:szCs w:val="24"/>
-              </w:rPr>
-            </w:pPr>
-            <w:r>
-              <w:rPr>
-                <w:rFonts w:eastAsiaTheme="majorEastAsia" w:cstheme="majorBidi"/>
-                <w:b/>
-                <w:caps/>
-                <w:color w:val="595959"/>
-                <w:szCs w:val="24"/>
-              </w:rPr>
               <w:t>9</w:t>
             </w:r>
             <w:r>
               <w:rPr>
-                <w:rFonts w:eastAsiaTheme="majorEastAsia" w:cstheme="majorBidi"/>
-                <w:b/>
-                <w:caps/>
-                <w:color w:val="595959"/>
-                <w:szCs w:val="24"/>
                 <w:vertAlign w:val="superscript"/>
               </w:rPr>
               <w:t>th</w:t>
             </w:r>
             <w:r>
-              <w:rPr>
-                <w:rFonts w:eastAsiaTheme="majorEastAsia" w:cstheme="majorBidi"/>
-                <w:b/>
-                <w:caps/>
-                <w:color w:val="595959"/>
-                <w:szCs w:val="24"/>
-              </w:rPr>
               <w:t xml:space="preserve"> June 2017 – 30</w:t>
             </w:r>
             <w:r>
               <w:rPr>
-                <w:rFonts w:eastAsiaTheme="majorEastAsia" w:cstheme="majorBidi"/>
-                <w:b/>
-                <w:caps/>
-                <w:color w:val="595959"/>
-                <w:szCs w:val="24"/>
                 <w:vertAlign w:val="superscript"/>
               </w:rPr>
               <w:t>th</w:t>
             </w:r>
             <w:r>
-              <w:rPr>
-                <w:rFonts w:eastAsiaTheme="majorEastAsia" w:cstheme="majorBidi"/>
-                <w:b/>
-                <w:caps/>
-                <w:color w:val="595959"/>
-                <w:szCs w:val="24"/>
-              </w:rPr>
               <w:t xml:space="preserve"> November 2017</w:t>
             </w:r>
           </w:p>
           <w:p>
-            <w:pPr>
-              <w:widowControl w:val="0"/>
-              <w:spacing w:after="40"/>
-              <w:outlineLvl w:val="1"/>
-              <w:rPr>
-                <w:rFonts w:eastAsiaTheme="majorEastAsia" w:cstheme="majorBidi"/>
-                <w:b/>
-                <w:caps/>
-                <w:color w:val="1D824C" w:themeColor="accent1"/>
-                <w:sz w:val="26"/>
-                <w:szCs w:val="26"/>
-              </w:rPr>
-            </w:pPr>
             <w:r>
               <w:rPr>
-                <w:rFonts w:eastAsiaTheme="majorEastAsia" w:cstheme="majorBidi"/>
-                <w:b/>
-                <w:caps/>
-                <w:color w:val="1D824C" w:themeColor="accent1"/>
-                <w:sz w:val="26"/>
-                <w:szCs w:val="26"/>
+                <w:rStyle w:val="21"/>
               </w:rPr>
-              <w:t xml:space="preserve">Teaching Associate, </w:t>
+              <w:t>Teaching Associate,</w:t>
+            </w:r>
+            <w:r>
+              <w:t xml:space="preserve"> </w:t>
             </w:r>
             <w:r>
               <w:rPr>
-                <w:rFonts w:eastAsiaTheme="majorEastAsia" w:cstheme="majorBidi"/>
-                <w:b/>
-                <w:bCs/>
-                <w:smallCaps/>
-                <w:sz w:val="26"/>
-                <w:szCs w:val="26"/>
+                <w:rStyle w:val="ae"/>
               </w:rPr>
               <w:t>SVEC Technical Club</w:t>
             </w:r>
           </w:p>
+        </w:tc>
+        <w:tc>
+          <w:tcPr>
+            <w:tcW w:w="4702" w:type="dxa"/>
+          </w:tcPr>
           <w:p>
             <w:pPr>
-              <w:widowControl w:val="0"/>
-              <w:outlineLvl w:val="2"/>
-              <w:rPr>
-                <w:rFonts w:ascii="Calibri" w:eastAsia="Calibri" w:hAnsi="Calibri"/>
-                <w:color w:val="595959"/>
-              </w:rPr>
+              <w:pStyle w:val="1"/>
             </w:pPr>
             <w:r>
-              <w:rPr>
-                <w:rFonts w:eastAsia="Calibri"/>
-                <w:color w:val="595959"/>
-              </w:rPr>
-              <w:t>I’m the co-founder of Technical Club in our college and a teaching associate, where we used to teach modern technologies to our juniors after college hours. We taught the following courses to our juniors:</w:t>
+              <w:t>Projects</w:t>
             </w:r>
           </w:p>
           <w:p>
             <w:pPr>
-              <w:pStyle w:val="affff3"/>
-              <w:widowControl w:val="0"/>
+              <w:pStyle w:val="HeaderandFooter"/>
               <w:numPr>
                 <w:ilvl w:val="0"/>
-                <w:numId w:val="13"/>
+                <w:numId w:val="22"/>
               </w:numPr>
-              <w:outlineLvl w:val="2"/>
+              <w:ind w:left="363" w:hanging="284"/>
+              <w:jc w:val="left"/>
               <w:rPr>
-                <w:rFonts w:ascii="Calibri" w:eastAsia="Calibri" w:hAnsi="Calibri"/>
-                <w:color w:val="595959"/>
+                <w:color w:val="auto"/>
+                <w:u w:val="single"/>
               </w:rPr>
             </w:pPr>
+            <w:hyperlink r:id="rId10" w:history="1">
+              <w:r>
+                <w:rPr>
+                  <w:rStyle w:val="affe"/>
+                  <w:color w:val="auto"/>
+                </w:rPr>
+                <w:t xml:space="preserve">Yoda Shop (Android </w:t>
+              </w:r>
+              <w:r>
+                <w:rPr>
+                  <w:rStyle w:val="affe"/>
+                  <w:color w:val="auto"/>
+                </w:rPr>
+                <w:t>app to manage home deliveries</w:t>
+              </w:r>
+              <w:r>
+                <w:rPr>
+                  <w:rStyle w:val="affe"/>
+                  <w:color w:val="auto"/>
+                </w:rPr>
+                <w:t>)</w:t>
+              </w:r>
+            </w:hyperlink>
+          </w:p>
+          <w:p>
+            <w:pPr>
+              <w:pStyle w:val="HeaderandFooter"/>
+              <w:numPr>
+                <w:ilvl w:val="0"/>
+                <w:numId w:val="22"/>
+              </w:numPr>
+              <w:ind w:left="363" w:hanging="284"/>
+              <w:jc w:val="left"/>
+              <w:rPr>
+                <w:color w:val="auto"/>
+                <w:u w:val="single"/>
+              </w:rPr>
+            </w:pPr>
+            <w:hyperlink r:id="rId11" w:history="1">
+              <w:r>
+                <w:rPr>
+                  <w:rStyle w:val="affe"/>
+                  <w:color w:val="auto"/>
+                </w:rPr>
+                <w:t>SilenceEngine (Game Engine for Desktop, HTML5 and Android)</w:t>
+              </w:r>
+            </w:hyperlink>
+          </w:p>
+          <w:p>
+            <w:pPr>
+              <w:pStyle w:val="HeaderandFooter"/>
+              <w:numPr>
+                <w:ilvl w:val="0"/>
+                <w:numId w:val="22"/>
+              </w:numPr>
+              <w:ind w:left="363" w:hanging="284"/>
+              <w:jc w:val="left"/>
+              <w:rPr>
+                <w:color w:val="auto"/>
+                <w:u w:val="single"/>
+              </w:rPr>
+            </w:pPr>
+            <w:hyperlink r:id="rId12" w:history="1">
+              <w:r>
+                <w:rPr>
+                  <w:rStyle w:val="affe"/>
+                  <w:color w:val="auto"/>
+                </w:rPr>
+                <w:t>WebGL4J (WebGL bindings for Java language using GWT)</w:t>
+              </w:r>
+            </w:hyperlink>
+          </w:p>
+          <w:p>
+            <w:pPr>
+              <w:pStyle w:val="HeaderandFooter"/>
+              <w:numPr>
+                <w:ilvl w:val="0"/>
+                <w:numId w:val="22"/>
+              </w:numPr>
+              <w:ind w:left="363" w:hanging="284"/>
+              <w:jc w:val="left"/>
+              <w:rPr>
+                <w:color w:val="auto"/>
+                <w:u w:val="single"/>
+              </w:rPr>
+            </w:pPr>
+            <w:hyperlink r:id="rId13" w:history="1">
+              <w:r>
+                <w:rPr>
+                  <w:rStyle w:val="affe"/>
+                  <w:color w:val="auto"/>
+                </w:rPr>
+                <w:t>GWT-AL (An OpenAL implementation on top of Web Audio API)</w:t>
+              </w:r>
+            </w:hyperlink>
+          </w:p>
+          <w:p>
+            <w:pPr>
+              <w:pStyle w:val="HeaderandFooter"/>
+              <w:numPr>
+                <w:ilvl w:val="0"/>
+                <w:numId w:val="22"/>
+              </w:numPr>
+              <w:ind w:left="363" w:hanging="284"/>
+              <w:jc w:val="left"/>
+              <w:rPr>
+                <w:color w:val="auto"/>
+                <w:u w:val="single"/>
+              </w:rPr>
+            </w:pPr>
+            <w:hyperlink r:id="rId14" w:history="1">
+              <w:r>
+                <w:rPr>
+                  <w:rStyle w:val="affe"/>
+                  <w:color w:val="auto"/>
+                </w:rPr>
+                <w:t>YT Private Subscriptions (iOS App that allows to subscribe to YT channels without logging in)</w:t>
+              </w:r>
+            </w:hyperlink>
+          </w:p>
+          <w:p>
+            <w:pPr>
+              <w:pStyle w:val="HeaderandFooter"/>
+              <w:numPr>
+                <w:ilvl w:val="0"/>
+                <w:numId w:val="22"/>
+              </w:numPr>
+              <w:ind w:left="363" w:hanging="284"/>
+              <w:jc w:val="left"/>
+              <w:rPr>
+                <w:color w:val="auto"/>
+                <w:u w:val="single"/>
+              </w:rPr>
+            </w:pPr>
+            <w:hyperlink r:id="rId15" w:history="1">
+              <w:r>
+                <w:rPr>
+                  <w:rStyle w:val="affe"/>
+                  <w:color w:val="auto"/>
+                </w:rPr>
+                <w:t>EasyJSON (Easy to use small (11 KB) JSON library for Java)</w:t>
+              </w:r>
+            </w:hyperlink>
+          </w:p>
+          <w:p>
+            <w:pPr>
+              <w:pStyle w:val="HeaderandFooter"/>
+              <w:numPr>
+                <w:ilvl w:val="0"/>
+                <w:numId w:val="22"/>
+              </w:numPr>
+              <w:ind w:left="363" w:hanging="284"/>
+              <w:jc w:val="left"/>
+              <w:rPr>
+                <w:color w:val="auto"/>
+                <w:u w:val="single"/>
+              </w:rPr>
+            </w:pPr>
+            <w:hyperlink r:id="rId16" w:history="1">
+              <w:r>
+                <w:rPr>
+                  <w:rStyle w:val="affe"/>
+                  <w:color w:val="auto"/>
+                </w:rPr>
+                <w:t>EasyXML (Easy to use small (13 KB) XML library for Java)</w:t>
+              </w:r>
+            </w:hyperlink>
+          </w:p>
+          <w:p>
+            <w:pPr>
+              <w:pStyle w:val="1"/>
+            </w:pPr>
             <w:r>
-              <w:rPr>
-                <w:rFonts w:eastAsia="Calibri"/>
-                <w:color w:val="595959"/>
-              </w:rPr>
-              <w:t>Modelling the database in NoSQL with MongoDB and Mongoose JS.</w:t>
+              <w:t>Skills</w:t>
             </w:r>
           </w:p>
           <w:p>
             <w:pPr>
-              <w:pStyle w:val="affff3"/>
-              <w:widowControl w:val="0"/>
-              <w:numPr>
-                <w:ilvl w:val="0"/>
-                <w:numId w:val="13"/>
-              </w:numPr>
-              <w:outlineLvl w:val="2"/>
-              <w:rPr>
-                <w:rFonts w:ascii="Calibri" w:eastAsia="Calibri" w:hAnsi="Calibri"/>
-                <w:color w:val="595959"/>
-              </w:rPr>
+              <w:pStyle w:val="31"/>
+              <w:ind w:left="0"/>
             </w:pPr>
             <w:r>
-              <w:rPr>
-                <w:rFonts w:eastAsia="Calibri"/>
-                <w:color w:val="595959"/>
-              </w:rPr>
-              <w:t>Backend development using Node JS and Express JS.</w:t>
+              <w:t>Proficient in</w:t>
+            </w:r>
+          </w:p>
+          <w:p>
+            <w:r>
+              <w:t>Java, Kotlin, JavaScript, Swift, PureScript, Android Development, iOS Development</w:t>
             </w:r>
           </w:p>
           <w:p>
             <w:pPr>
-              <w:pStyle w:val="affff3"/>
-              <w:widowControl w:val="0"/>
-              <w:numPr>
-                <w:ilvl w:val="0"/>
-                <w:numId w:val="13"/>
-              </w:numPr>
-              <w:outlineLvl w:val="2"/>
-              <w:rPr>
-                <w:rFonts w:ascii="Calibri" w:eastAsia="Calibri" w:hAnsi="Calibri"/>
-                <w:color w:val="595959"/>
-              </w:rPr>
+              <w:pStyle w:val="31"/>
+              <w:ind w:left="0"/>
             </w:pPr>
             <w:r>
-              <w:rPr>
-                <w:rFonts w:eastAsia="Calibri"/>
-                <w:color w:val="595959"/>
-              </w:rPr>
-              <w:t>Introduction to Modern OpenGL (using OpenGL 3.3 with Core Profile).</w:t>
+              <w:t>Familiar with</w:t>
+            </w:r>
+          </w:p>
+          <w:p>
+            <w:r>
+              <w:t>C, C++, C# and 24 other Programming Languages</w:t>
             </w:r>
           </w:p>
           <w:p>
             <w:pPr>
-              <w:widowControl w:val="0"/>
-              <w:outlineLvl w:val="2"/>
-              <w:rPr>
-                <w:rFonts w:ascii="Calibri" w:eastAsia="Calibri" w:hAnsi="Calibri"/>
-                <w:color w:val="595959"/>
-              </w:rPr>
+              <w:pStyle w:val="31"/>
+              <w:ind w:left="0"/>
             </w:pPr>
             <w:r>
-              <w:rPr>
-                <w:rFonts w:eastAsia="Calibri"/>
-                <w:color w:val="595959"/>
-              </w:rPr>
-              <w:t>Apart from these, I was also a co-student and learned how to create chatbots using JavaScript and Api.Ai (Now Google DialogFlow).</w:t>
+              <w:t>Can speak in</w:t>
             </w:r>
           </w:p>
-        </w:tc>
-      </w:tr>
-    </w:tbl>
-    <w:p>
-      <w:pPr>
-        <w:pStyle w:val="1"/>
-      </w:pPr>
-      <w:r>
-        <w:t>Education</w:t>
-      </w:r>
-    </w:p>
-    <w:tbl>
-      <w:tblPr>
-        <w:tblStyle w:val="affff9"/>
-        <w:tblW w:w="4950" w:type="pct"/>
-        <w:tblInd w:w="72" w:type="dxa"/>
-        <w:tblLayout w:type="fixed"/>
-        <w:tblCellMar>
-          <w:left w:w="576" w:type="dxa"/>
-          <w:right w:w="0" w:type="dxa"/>
-        </w:tblCellMar>
-        <w:tblLook w:val="04A0" w:firstRow="1" w:lastRow="0" w:firstColumn="1" w:lastColumn="0" w:noHBand="0" w:noVBand="1"/>
-      </w:tblPr>
-      <w:tblGrid>
-        <w:gridCol w:w="9244"/>
-      </w:tblGrid>
-      <w:tr>
-        <w:tc>
-          <w:tcPr>
-            <w:tcW w:w="9266" w:type="dxa"/>
-            <w:tcBorders>
-              <w:left w:val="dotted" w:sz="18" w:space="0" w:color="BFBFBF"/>
-            </w:tcBorders>
-          </w:tcPr>
+          <w:p>
+            <w:r>
+              <w:t>Telugu, English, Hindi, Kannada, Tamil</w:t>
+            </w:r>
+          </w:p>
           <w:p>
             <w:pPr>
               <w:pStyle w:val="31"/>
-              <w:widowControl w:val="0"/>
-              <w:rPr>
-                <w:rFonts w:ascii="Calibri" w:hAnsi="Calibri"/>
-                <w:color w:val="595959"/>
-              </w:rPr>
+              <w:ind w:left="0"/>
             </w:pPr>
             <w:r>
-              <w:rPr>
-                <w:color w:val="595959"/>
-              </w:rPr>
-              <w:t>Graduated FEB 2021</w:t>
+              <w:t>Can Read &amp; Write in</w:t>
+            </w:r>
+          </w:p>
+          <w:p>
+            <w:r>
+              <w:t>Telugu, Latin, Kannada, Devanagari, Tamil</w:t>
+            </w:r>
+          </w:p>
+          <w:p>
+            <w:pPr>
+              <w:pStyle w:val="1"/>
+            </w:pPr>
+            <w:r>
+              <w:t>Education</w:t>
+            </w:r>
+          </w:p>
+          <w:p>
+            <w:pPr>
+              <w:pStyle w:val="31"/>
+              <w:ind w:left="0"/>
+            </w:pPr>
+            <w:r>
+              <w:t>May 2021</w:t>
             </w:r>
           </w:p>
           <w:p>
             <w:pPr>
               <w:pStyle w:val="20"/>
-              <w:widowControl w:val="0"/>
+              <w:ind w:left="0"/>
               <w:rPr>
                 <w:rStyle w:val="ae"/>
+                <w:b w:val="0"/>
+                <w:bCs/>
               </w:rPr>
             </w:pPr>
-            <w:r>
-              <w:t>Android Kotlin Developer Nanodegree</w:t>
-            </w:r>
+            <w:hyperlink r:id="rId17" w:history="1">
+              <w:r>
+                <w:t>iOS</w:t>
+              </w:r>
+              <w:r>
+                <w:t xml:space="preserve"> Developer Nanodegree</w:t>
+              </w:r>
+            </w:hyperlink>
             <w:r>
               <w:t xml:space="preserve">, </w:t>
             </w:r>
             <w:r>
               <w:rPr>
                 <w:rStyle w:val="ae"/>
-                <w:b/>
+                <w:b w:val="0"/>
+                <w:bCs/>
               </w:rPr>
-              <w:t>Udacity</w:t>
+              <w:t>UDACITY</w:t>
             </w:r>
           </w:p>
           <w:p>
-            <w:r>
-              <w:t xml:space="preserve">Graduated from Android Kotlin Developer Nanodegree from Udacity. As part of the </w:t>
-            </w:r>
-            <w:r>
-              <w:t>curriculum,</w:t>
-            </w:r>
-            <w:r>
-              <w:t xml:space="preserve"> I have made 5 applications using modern architectures like MVVM and </w:t>
-            </w:r>
-            <w:r>
-              <w:t>MVI.</w:t>
-            </w:r>
-            <w:r>
-              <w:t xml:space="preserve"> You can see the credential at </w:t>
-            </w:r>
-            <w:hyperlink r:id="rId7" w:history="1">
-              <w:r>
-                <w:rPr>
-                  <w:rStyle w:val="affe"/>
-                </w:rPr>
-                <w:t>https://graduation.udacity.com/confirm/GKADJRF9</w:t>
-              </w:r>
-            </w:hyperlink>
-          </w:p>
-        </w:tc>
-      </w:tr>
-      <w:tr>
-        <w:tc>
-          <w:tcPr>
-            <w:tcW w:w="9266" w:type="dxa"/>
-            <w:tcBorders>
-              <w:left w:val="dotted" w:sz="18" w:space="0" w:color="BFBFBF"/>
-            </w:tcBorders>
-          </w:tcPr>
-          <w:p>
             <w:pPr>
               <w:pStyle w:val="31"/>
-              <w:widowControl w:val="0"/>
-              <w:rPr>
-                <w:rFonts w:ascii="Calibri" w:hAnsi="Calibri"/>
-                <w:color w:val="595959"/>
-              </w:rPr>
+              <w:ind w:left="0"/>
             </w:pPr>
             <w:r>
-              <w:rPr>
-                <w:color w:val="595959"/>
-              </w:rPr>
-              <w:t>Expecting to GRADUATE in 2021</w:t>
+              <w:t>Feb 2021</w:t>
             </w:r>
           </w:p>
           <w:p>
             <w:pPr>
               <w:pStyle w:val="20"/>
-              <w:widowControl w:val="0"/>
+              <w:ind w:left="0"/>
               <w:rPr>
                 <w:rStyle w:val="ae"/>
+                <w:b w:val="0"/>
+                <w:bCs/>
               </w:rPr>
             </w:pPr>
+            <w:hyperlink r:id="rId18" w:history="1">
+              <w:r>
+                <w:rPr>
+                  <w:rStyle w:val="affe"/>
+                  <w:color w:val="1D824C" w:themeColor="accent1"/>
+                  <w:u w:val="none"/>
+                </w:rPr>
+                <w:t>Android Kotlin Developer Nanodegree</w:t>
+              </w:r>
+            </w:hyperlink>
             <w:r>
-              <w:t>iOS</w:t>
-            </w:r>
-            <w:r>
-              <w:t xml:space="preserve"> Developer Nanodegree, </w:t>
+              <w:t xml:space="preserve">, </w:t>
             </w:r>
             <w:r>
               <w:rPr>
                 <w:rStyle w:val="ae"/>
-                <w:b/>
+                <w:b w:val="0"/>
+                <w:bCs/>
               </w:rPr>
-              <w:t>Udacity</w:t>
-            </w:r>
-          </w:p>
-          <w:p>
-            <w:r>
-              <w:t>Pursuing iOS Developer Nanodegree from Udacity. As part of the curriculum, I have made 2 apps out of which, one is a Meme Maker. Current progress is 89% in watching all lectures and 40% in doing practical projects.</w:t>
+              <w:t>UDACITY</w:t>
             </w:r>
           </w:p>
         </w:tc>
       </w:tr>
       <w:tr>
+        <w:trPr>
+          <w:trHeight w:val="679"/>
+        </w:trPr>
         <w:tc>
           <w:tcPr>
-            <w:tcW w:w="9266" w:type="dxa"/>
-            <w:tcBorders>
-              <w:left w:val="dotted" w:sz="18" w:space="0" w:color="BFBFBF"/>
-            </w:tcBorders>
+            <w:tcW w:w="5980" w:type="dxa"/>
+            <w:vMerge/>
+            <w:tcMar>
+              <w:left w:w="0" w:type="dxa"/>
+            </w:tcMar>
+          </w:tcPr>
+          <w:p>
+            <w:pPr>
+              <w:rPr>
+                <w:rFonts w:ascii="Calibri" w:hAnsi="Calibri"/>
+              </w:rPr>
+            </w:pPr>
+          </w:p>
+        </w:tc>
+        <w:tc>
+          <w:tcPr>
+            <w:tcW w:w="4702" w:type="dxa"/>
           </w:tcPr>
           <w:p>
             <w:pPr>
               <w:pStyle w:val="31"/>
-              <w:widowControl w:val="0"/>
-              <w:rPr>
-                <w:rFonts w:ascii="Calibri" w:hAnsi="Calibri"/>
-                <w:color w:val="595959"/>
-              </w:rPr>
+              <w:ind w:left="0"/>
             </w:pPr>
             <w:r>
-              <w:rPr>
-                <w:color w:val="595959"/>
-              </w:rPr>
-              <w:t>EXPECTING TO GRADUATE IN</w:t>
-            </w:r>
-            <w:r>
-              <w:rPr>
-                <w:color w:val="595959"/>
-              </w:rPr>
-              <w:t xml:space="preserve"> 2021</w:t>
+              <w:t>Expecting in 2021</w:t>
             </w:r>
           </w:p>
           <w:p>
             <w:pPr>
               <w:pStyle w:val="20"/>
-              <w:widowControl w:val="0"/>
+              <w:ind w:left="0"/>
               <w:rPr>
                 <w:rStyle w:val="ae"/>
+                <w:b w:val="0"/>
+                <w:bCs/>
               </w:rPr>
             </w:pPr>
             <w:r>
-              <w:t>UX DESIGNER</w:t>
-            </w:r>
-            <w:r>
-              <w:t xml:space="preserve"> Nanodegree, </w:t>
+              <w:t xml:space="preserve">B. Tech in Computer Science, </w:t>
             </w:r>
             <w:r>
               <w:rPr>
                 <w:rStyle w:val="ae"/>
-                <w:b/>
-              </w:rPr>
-              <w:t>Udacity</w:t>
-            </w:r>
-          </w:p>
-          <w:p>
-            <w:r>
-              <w:t>Pursuing UX Designer Nanodegree from Udacity, and learning how to build interfaces which totally make use of human centered design principles. Current progress is 50% in watching all lectures and 20% in doing practical projects.</w:t>
-            </w:r>
-          </w:p>
-        </w:tc>
-      </w:tr>
-      <w:tr>
-        <w:tc>
-          <w:tcPr>
-            <w:tcW w:w="9266" w:type="dxa"/>
-            <w:tcBorders>
-              <w:left w:val="dotted" w:sz="18" w:space="0" w:color="BFBFBF"/>
-            </w:tcBorders>
-          </w:tcPr>
-          <w:p>
-            <w:pPr>
-              <w:pStyle w:val="31"/>
-              <w:widowControl w:val="0"/>
-              <w:rPr>
-                <w:rFonts w:ascii="Calibri" w:hAnsi="Calibri"/>
-                <w:color w:val="595959"/>
-              </w:rPr>
-            </w:pPr>
-            <w:r>
-              <w:rPr>
-                <w:color w:val="595959"/>
-              </w:rPr>
-              <w:lastRenderedPageBreak/>
-              <w:t>2013 Batch</w:t>
-            </w:r>
-          </w:p>
-          <w:p>
-            <w:pPr>
-              <w:pStyle w:val="20"/>
-              <w:widowControl w:val="0"/>
-              <w:rPr>
-                <w:rStyle w:val="ae"/>
-              </w:rPr>
-            </w:pPr>
-            <w:r>
-              <w:t xml:space="preserve">B. TECH in Computer Science, </w:t>
-            </w:r>
-            <w:r>
-              <w:rPr>
-                <w:rStyle w:val="ae"/>
-                <w:b/>
+                <w:b w:val="0"/>
+                <w:bCs/>
               </w:rPr>
               <w:t>SVEC</w:t>
-            </w:r>
-          </w:p>
-          <w:p>
-            <w:pPr>
-              <w:widowControl w:val="0"/>
-              <w:rPr>
-                <w:rFonts w:ascii="Calibri" w:eastAsia="Calibri" w:hAnsi="Calibri"/>
-                <w:color w:val="595959"/>
-              </w:rPr>
-            </w:pPr>
-            <w:r>
-              <w:rPr>
-                <w:rFonts w:eastAsia="Calibri"/>
-                <w:color w:val="595959"/>
-              </w:rPr>
-              <w:t>Pursuing B. Tech at Sri Vasavi Engineering College in Computer Science Engineering, with an aggregate of 64.19% in academics.</w:t>
-            </w:r>
-          </w:p>
-        </w:tc>
-      </w:tr>
-    </w:tbl>
-    <w:p>
-      <w:pPr>
-        <w:pStyle w:val="1"/>
-      </w:pPr>
-      <w:r>
-        <w:t>Skills</w:t>
-      </w:r>
-    </w:p>
-    <w:p>
-      <w:pPr>
-        <w:pStyle w:val="affff3"/>
-        <w:numPr>
-          <w:ilvl w:val="0"/>
-          <w:numId w:val="14"/>
-        </w:numPr>
-      </w:pPr>
-      <w:r>
-        <w:t xml:space="preserve">Knows </w:t>
-      </w:r>
-      <w:r>
-        <w:t>30+</w:t>
-      </w:r>
-      <w:r>
-        <w:t xml:space="preserve"> programming languages. I can learn any programming language with ease.</w:t>
-      </w:r>
-    </w:p>
-    <w:p>
-      <w:pPr>
-        <w:pStyle w:val="affff3"/>
-        <w:numPr>
-          <w:ilvl w:val="0"/>
-          <w:numId w:val="14"/>
-        </w:numPr>
-      </w:pPr>
-      <w:r>
-        <w:t>Strong in</w:t>
-      </w:r>
-      <w:r>
-        <w:t xml:space="preserve"> Kotlin,</w:t>
-      </w:r>
-      <w:r>
-        <w:t xml:space="preserve"> Java, JavaScript and PureScript.</w:t>
-      </w:r>
-    </w:p>
-    <w:p>
-      <w:pPr>
-        <w:pStyle w:val="affff3"/>
-        <w:numPr>
-          <w:ilvl w:val="0"/>
-          <w:numId w:val="14"/>
-        </w:numPr>
-      </w:pPr>
-      <w:r>
-        <w:t>Knows multiple languages. Can read &amp; write in English, Devanagari, Telugu, Kannada and Tamil.</w:t>
-      </w:r>
-    </w:p>
-    <w:p>
-      <w:pPr>
-        <w:pStyle w:val="1"/>
-      </w:pPr>
-      <w:r>
-        <w:t>Personal Projects</w:t>
-      </w:r>
-    </w:p>
-    <w:p>
-      <w:r>
-        <w:t>I always love undertaking new projects and spend my free time working on them. Here they are:</w:t>
-      </w:r>
-    </w:p>
-    <w:tbl>
-      <w:tblPr>
-        <w:tblStyle w:val="affff9"/>
-        <w:tblW w:w="4950" w:type="pct"/>
-        <w:tblInd w:w="72" w:type="dxa"/>
-        <w:tblLayout w:type="fixed"/>
-        <w:tblCellMar>
-          <w:top w:w="57" w:type="dxa"/>
-          <w:left w:w="284" w:type="dxa"/>
-          <w:bottom w:w="68" w:type="dxa"/>
-          <w:right w:w="0" w:type="dxa"/>
-        </w:tblCellMar>
-        <w:tblLook w:val="04A0" w:firstRow="1" w:lastRow="0" w:firstColumn="1" w:lastColumn="0" w:noHBand="0" w:noVBand="1"/>
-      </w:tblPr>
-      <w:tblGrid>
-        <w:gridCol w:w="9244"/>
-      </w:tblGrid>
-      <w:tr>
-        <w:tc>
-          <w:tcPr>
-            <w:tcW w:w="9266" w:type="dxa"/>
-            <w:tcBorders>
-              <w:left w:val="dotted" w:sz="18" w:space="0" w:color="BFBFBF"/>
-            </w:tcBorders>
-          </w:tcPr>
-          <w:p>
-            <w:pPr>
-              <w:pStyle w:val="20"/>
-              <w:widowControl w:val="0"/>
-              <w:numPr>
-                <w:ilvl w:val="0"/>
-                <w:numId w:val="16"/>
-              </w:numPr>
-              <w:rPr>
-                <w:caps w:val="0"/>
-              </w:rPr>
-            </w:pPr>
-            <w:r>
-              <w:rPr>
-                <w:rStyle w:val="ae"/>
-                <w:b/>
-                <w:caps w:val="0"/>
-                <w:smallCaps w:val="0"/>
-                <w:color w:val="1D824C" w:themeColor="accent1"/>
-              </w:rPr>
-              <w:t xml:space="preserve">SilenceEngine, </w:t>
-            </w:r>
-            <w:r>
-              <w:rPr>
-                <w:rStyle w:val="ae"/>
-                <w:b/>
-              </w:rPr>
-              <w:t>2d/3D Game Engine</w:t>
-            </w:r>
-          </w:p>
-          <w:p>
-            <w:pPr>
-              <w:widowControl w:val="0"/>
-              <w:ind w:left="360"/>
-              <w:rPr>
-                <w:rFonts w:ascii="Calibri" w:eastAsia="Calibri" w:hAnsi="Calibri"/>
-                <w:color w:val="595959"/>
-              </w:rPr>
-            </w:pPr>
-            <w:r>
-              <w:rPr>
-                <w:rFonts w:eastAsia="Calibri"/>
-                <w:color w:val="595959"/>
-              </w:rPr>
-              <w:t>SilenceEngine is a 2D/3D Java game engine which I started writing in 2014 November 16</w:t>
-            </w:r>
-            <w:r>
-              <w:rPr>
-                <w:rFonts w:eastAsia="Calibri"/>
-                <w:color w:val="595959"/>
-                <w:vertAlign w:val="superscript"/>
-              </w:rPr>
-              <w:t>th</w:t>
-            </w:r>
-            <w:r>
-              <w:rPr>
-                <w:rFonts w:eastAsia="Calibri"/>
-                <w:color w:val="595959"/>
-              </w:rPr>
-              <w:t xml:space="preserve">. Since </w:t>
-            </w:r>
-            <w:r>
-              <w:rPr>
-                <w:rFonts w:eastAsia="Calibri"/>
-                <w:color w:val="595959"/>
-              </w:rPr>
-              <w:t>then,</w:t>
-            </w:r>
-            <w:r>
-              <w:rPr>
-                <w:rFonts w:eastAsia="Calibri"/>
-                <w:color w:val="595959"/>
-              </w:rPr>
-              <w:t xml:space="preserve"> this project matured and has now got 116 stars, 27 forks with 11 contributors on GitHub. Initially, it was available for desktop only, but I have been working on ports to it in the form of pluggable backends which are now available for desktop, HTML5 and also Android.</w:t>
-            </w:r>
-          </w:p>
-        </w:tc>
-      </w:tr>
-      <w:tr>
-        <w:tc>
-          <w:tcPr>
-            <w:tcW w:w="9266" w:type="dxa"/>
-            <w:tcBorders>
-              <w:left w:val="dotted" w:sz="18" w:space="0" w:color="BFBFBF"/>
-            </w:tcBorders>
-          </w:tcPr>
-          <w:p>
-            <w:pPr>
-              <w:pStyle w:val="20"/>
-              <w:widowControl w:val="0"/>
-              <w:numPr>
-                <w:ilvl w:val="0"/>
-                <w:numId w:val="16"/>
-              </w:numPr>
-            </w:pPr>
-            <w:r>
-              <w:t>WebGL4J</w:t>
-            </w:r>
-            <w:r>
-              <w:rPr>
-                <w:rStyle w:val="ae"/>
-                <w:b/>
-                <w:caps w:val="0"/>
-                <w:smallCaps w:val="0"/>
-                <w:color w:val="1D824C" w:themeColor="accent1"/>
-              </w:rPr>
-              <w:t xml:space="preserve">, </w:t>
-            </w:r>
-            <w:r>
-              <w:rPr>
-                <w:rStyle w:val="ae"/>
-                <w:b/>
-              </w:rPr>
-              <w:t>WebGL Bindings for GWT</w:t>
-            </w:r>
-          </w:p>
-          <w:p>
-            <w:pPr>
-              <w:widowControl w:val="0"/>
-              <w:ind w:left="360"/>
-            </w:pPr>
-            <w:r>
-              <w:rPr>
-                <w:rFonts w:eastAsia="Calibri"/>
-                <w:color w:val="595959"/>
-              </w:rPr>
-              <w:t>This is a WebGL binding to the Java language. It allows GWT (Google Web Toolkit) users to write client-side web applications in Java which take advantage of the WebGL graphics library. This is used in the HTML5 backend of SilenceEngine.</w:t>
-            </w:r>
-          </w:p>
-        </w:tc>
-      </w:tr>
-      <w:tr>
-        <w:tc>
-          <w:tcPr>
-            <w:tcW w:w="9266" w:type="dxa"/>
-            <w:tcBorders>
-              <w:left w:val="dotted" w:sz="18" w:space="0" w:color="BFBFBF"/>
-            </w:tcBorders>
-          </w:tcPr>
-          <w:p>
-            <w:pPr>
-              <w:pStyle w:val="20"/>
-              <w:widowControl w:val="0"/>
-              <w:numPr>
-                <w:ilvl w:val="0"/>
-                <w:numId w:val="16"/>
-              </w:numPr>
-            </w:pPr>
-            <w:r>
-              <w:rPr>
-                <w:rStyle w:val="ae"/>
-                <w:b/>
-                <w:caps w:val="0"/>
-                <w:smallCaps w:val="0"/>
-                <w:color w:val="1D824C" w:themeColor="accent1"/>
-              </w:rPr>
-              <w:t>G</w:t>
-            </w:r>
-            <w:r>
-              <w:rPr>
-                <w:rStyle w:val="ae"/>
-                <w:b/>
-                <w:color w:val="1D824C" w:themeColor="accent1"/>
-              </w:rPr>
-              <w:t xml:space="preserve">WT-AL, </w:t>
-            </w:r>
-            <w:r>
-              <w:rPr>
-                <w:rStyle w:val="ae"/>
-                <w:b/>
-              </w:rPr>
-              <w:t>OpenAL IMPLEMENTATION in GWT</w:t>
-            </w:r>
-          </w:p>
-          <w:p>
-            <w:pPr>
-              <w:widowControl w:val="0"/>
-              <w:ind w:left="360"/>
-            </w:pPr>
-            <w:r>
-              <w:rPr>
-                <w:rFonts w:eastAsia="Calibri"/>
-                <w:color w:val="595959"/>
-              </w:rPr>
-              <w:t>This is a project which implements OpenAL audio specification in HTML5 for GWT. OpenAL is a C specification for playing low-level sounds, with spatial properties, simply said as playing 3D sounds. The OpenAL calls made by the user are delegated to the Web Audio API, making the application to run on any browser, even on mobiles.</w:t>
-            </w:r>
-          </w:p>
-        </w:tc>
-      </w:tr>
-      <w:tr>
-        <w:tc>
-          <w:tcPr>
-            <w:tcW w:w="9266" w:type="dxa"/>
-            <w:tcBorders>
-              <w:left w:val="dotted" w:sz="18" w:space="0" w:color="BFBFBF"/>
-            </w:tcBorders>
-          </w:tcPr>
-          <w:p>
-            <w:pPr>
-              <w:pStyle w:val="20"/>
-              <w:widowControl w:val="0"/>
-              <w:numPr>
-                <w:ilvl w:val="0"/>
-                <w:numId w:val="16"/>
-              </w:numPr>
-            </w:pPr>
-            <w:r>
-              <w:rPr>
-                <w:rStyle w:val="ae"/>
-                <w:b/>
-                <w:caps w:val="0"/>
-                <w:smallCaps w:val="0"/>
-                <w:color w:val="1D824C" w:themeColor="accent1"/>
-              </w:rPr>
-              <w:t>E</w:t>
-            </w:r>
-            <w:r>
-              <w:rPr>
-                <w:rStyle w:val="ae"/>
-                <w:b/>
-                <w:color w:val="1D824C" w:themeColor="accent1"/>
-              </w:rPr>
-              <w:t xml:space="preserve">asyJSON &amp; EasyXML, </w:t>
-            </w:r>
-            <w:r>
-              <w:rPr>
-                <w:rStyle w:val="ae"/>
-                <w:b/>
-              </w:rPr>
-              <w:t>Java Parsers for JSON &amp; XML</w:t>
-            </w:r>
-          </w:p>
-          <w:p>
-            <w:pPr>
-              <w:widowControl w:val="0"/>
-              <w:ind w:left="360"/>
-            </w:pPr>
-            <w:r>
-              <w:rPr>
-                <w:rStyle w:val="ae"/>
-                <w:rFonts w:eastAsia="Calibri"/>
-                <w:b w:val="0"/>
-                <w:smallCaps w:val="0"/>
-                <w:color w:val="595959"/>
-              </w:rPr>
-              <w:t>These are educational parsers that I wrote in my 4</w:t>
-            </w:r>
-            <w:r>
-              <w:rPr>
-                <w:rStyle w:val="ae"/>
-                <w:rFonts w:eastAsia="Calibri"/>
-                <w:b w:val="0"/>
-                <w:smallCaps w:val="0"/>
-                <w:color w:val="595959"/>
-                <w:vertAlign w:val="superscript"/>
-              </w:rPr>
-              <w:t>th</w:t>
-            </w:r>
-            <w:r>
-              <w:rPr>
-                <w:rStyle w:val="ae"/>
-                <w:rFonts w:eastAsia="Calibri"/>
-                <w:b w:val="0"/>
-                <w:smallCaps w:val="0"/>
-                <w:color w:val="595959"/>
-              </w:rPr>
-              <w:t xml:space="preserve"> semester in college, with the goal of being simple to use than current ones, and also should be as less in size as possible. EasyJSON takes 11KB in the JAR, and EasyXML is 13KB in the JAR. They are also cross-platform and GWT compliant.</w:t>
-            </w:r>
-          </w:p>
-        </w:tc>
-      </w:tr>
-      <w:tr>
-        <w:tc>
-          <w:tcPr>
-            <w:tcW w:w="9266" w:type="dxa"/>
-            <w:tcBorders>
-              <w:left w:val="dotted" w:sz="18" w:space="0" w:color="BFBFBF"/>
-            </w:tcBorders>
-          </w:tcPr>
-          <w:p>
-            <w:pPr>
-              <w:pStyle w:val="20"/>
-              <w:widowControl w:val="0"/>
-              <w:numPr>
-                <w:ilvl w:val="0"/>
-                <w:numId w:val="16"/>
-              </w:numPr>
-            </w:pPr>
-            <w:r>
-              <w:rPr>
-                <w:rStyle w:val="ae"/>
-                <w:b/>
-                <w:caps w:val="0"/>
-                <w:smallCaps w:val="0"/>
-                <w:color w:val="1D824C" w:themeColor="accent1"/>
-              </w:rPr>
-              <w:t>S</w:t>
-            </w:r>
-            <w:r>
-              <w:rPr>
-                <w:rStyle w:val="ae"/>
-                <w:b/>
-                <w:color w:val="1D824C" w:themeColor="accent1"/>
-              </w:rPr>
-              <w:t xml:space="preserve">implyCpp, </w:t>
-            </w:r>
-            <w:r>
-              <w:rPr>
-                <w:rStyle w:val="ae"/>
-                <w:b/>
-              </w:rPr>
-              <w:t>A C++ Beginners IDE</w:t>
-            </w:r>
-          </w:p>
-          <w:p>
-            <w:pPr>
-              <w:widowControl w:val="0"/>
-              <w:ind w:left="360"/>
-            </w:pPr>
-            <w:r>
-              <w:rPr>
-                <w:rFonts w:eastAsia="Calibri"/>
-                <w:color w:val="595959"/>
-              </w:rPr>
-              <w:t>The Turbo C++ IDE that we used in our C and C++ lab is good but unfortunately required some hacks to get it running on Windows 7 and above. So, I made my own C and C++ IDE using wxWidgets GUI toolkit and the TDM fork of the GNU C/C++ compiler.</w:t>
             </w:r>
           </w:p>
         </w:tc>
@@ -1846,10 +998,10 @@
     </w:tbl>
     <w:p/>
     <w:sectPr>
-      <w:footerReference w:type="default" r:id="rId8"/>
-      <w:headerReference w:type="first" r:id="rId9"/>
-      <w:pgSz w:w="12240" w:h="15840"/>
-      <w:pgMar w:top="576" w:right="1440" w:bottom="1080" w:left="1440" w:header="576" w:footer="720" w:gutter="0"/>
+      <w:footerReference w:type="default" r:id="rId19"/>
+      <w:headerReference w:type="first" r:id="rId20"/>
+      <w:pgSz w:w="11907" w:h="16840" w:code="9"/>
+      <w:pgMar w:top="568" w:right="708" w:bottom="426" w:left="709" w:header="578" w:footer="720" w:gutter="0"/>
       <w:cols w:space="720"/>
       <w:formProt w:val="0"/>
       <w:titlePg/>
@@ -1860,12 +1012,9 @@
 </file>
 
 <file path=word/endnotes.xml><?xml version="1.0" encoding="utf-8"?>
-<w:endnotes xmlns:wpc="http://schemas.microsoft.com/office/word/2010/wordprocessingCanvas" xmlns:cx="http://schemas.microsoft.com/office/drawing/2014/chartex" xmlns:cx1="http://schemas.microsoft.com/office/drawing/2015/9/8/chartex" xmlns:cx2="http://schemas.microsoft.com/office/drawing/2015/10/21/chartex" xmlns:cx3="http://schemas.microsoft.com/office/drawing/2016/5/9/chartex" xmlns:cx4="http://schemas.microsoft.com/office/drawing/2016/5/10/chartex" xmlns:cx5="http://schemas.microsoft.com/office/drawing/2016/5/11/chartex" xmlns:cx6="http://schemas.microsoft.com/office/drawing/2016/5/12/chartex" xmlns:cx7="http://schemas.microsoft.com/office/drawing/2016/5/13/chartex" xmlns:cx8="http://schemas.microsoft.com/office/drawing/2016/5/14/chartex" xmlns:mc="http://schemas.openxmlformats.org/markup-compatibility/2006" xmlns:aink="http://schemas.microsoft.com/office/drawing/2016/ink" xmlns:am3d="http://schemas.microsoft.com/office/drawing/2017/model3d" xmlns:o="urn:schemas-microsoft-com:office:office" xmlns:r="http://schemas.openxmlformats.org/officeDocument/2006/relationships" xmlns:m="http://schemas.openxmlformats.org/officeDocument/2006/math" xmlns:v="urn:schemas-microsoft-com:vml" xmlns:wp14="http://schemas.microsoft.com/office/word/2010/wordprocessingDrawing" xmlns:wp="http://schemas.openxmlformats.org/drawingml/2006/wordprocessingDrawing" xmlns:w10="urn:schemas-microsoft-com:office:word" xmlns:w="http://schemas.openxmlformats.org/wordprocessingml/2006/main" xmlns:w14="http://schemas.microsoft.com/office/word/2010/wordml" xmlns:w15="http://schemas.microsoft.com/office/word/2012/wordml" xmlns:w16cex="http://schemas.microsoft.com/office/word/2018/wordml/cex" xmlns:w16cid="http://schemas.microsoft.com/office/word/2016/wordml/cid" xmlns:w16="http://schemas.microsoft.com/office/word/2018/wordml" xmlns:w16se="http://schemas.microsoft.com/office/word/2015/wordml/symex" xmlns:wpg="http://schemas.microsoft.com/office/word/2010/wordprocessingGroup" xmlns:wpi="http://schemas.microsoft.com/office/word/2010/wordprocessingInk" xmlns:wne="http://schemas.microsoft.com/office/word/2006/wordml" xmlns:wps="http://schemas.microsoft.com/office/word/2010/wordprocessingShape" mc:Ignorable="w14 w15 w16se w16cid w16 w16cex wp14">
+<w:endnotes xmlns:wpc="http://schemas.microsoft.com/office/word/2010/wordprocessingCanvas" xmlns:cx="http://schemas.microsoft.com/office/drawing/2014/chartex" xmlns:cx1="http://schemas.microsoft.com/office/drawing/2015/9/8/chartex" xmlns:cx2="http://schemas.microsoft.com/office/drawing/2015/10/21/chartex" xmlns:cx3="http://schemas.microsoft.com/office/drawing/2016/5/9/chartex" xmlns:cx4="http://schemas.microsoft.com/office/drawing/2016/5/10/chartex" xmlns:cx5="http://schemas.microsoft.com/office/drawing/2016/5/11/chartex" xmlns:cx6="http://schemas.microsoft.com/office/drawing/2016/5/12/chartex" xmlns:cx7="http://schemas.microsoft.com/office/drawing/2016/5/13/chartex" xmlns:cx8="http://schemas.microsoft.com/office/drawing/2016/5/14/chartex" xmlns:mc="http://schemas.openxmlformats.org/markup-compatibility/2006" xmlns:aink="http://schemas.microsoft.com/office/drawing/2016/ink" xmlns:am3d="http://schemas.microsoft.com/office/drawing/2017/model3d" xmlns:o="urn:schemas-microsoft-com:office:office" xmlns:r="http://schemas.openxmlformats.org/officeDocument/2006/relationships" xmlns:m="http://schemas.openxmlformats.org/officeDocument/2006/math" xmlns:v="urn:schemas-microsoft-com:vml" xmlns:wp14="http://schemas.microsoft.com/office/word/2010/wordprocessingDrawing" xmlns:wp="http://schemas.openxmlformats.org/drawingml/2006/wordprocessingDrawing" xmlns:w10="urn:schemas-microsoft-com:office:word" xmlns:w="http://schemas.openxmlformats.org/wordprocessingml/2006/main" xmlns:w14="http://schemas.microsoft.com/office/word/2010/wordml" xmlns:w15="http://schemas.microsoft.com/office/word/2012/wordml" xmlns:w16cex="http://schemas.microsoft.com/office/word/2018/wordml/cex" xmlns:w16cid="http://schemas.microsoft.com/office/word/2016/wordml/cid" xmlns:w16="http://schemas.microsoft.com/office/word/2018/wordml" xmlns:w16sdtdh="http://schemas.microsoft.com/office/word/2020/wordml/sdtdatahash" xmlns:w16se="http://schemas.microsoft.com/office/word/2015/wordml/symex" xmlns:wpg="http://schemas.microsoft.com/office/word/2010/wordprocessingGroup" xmlns:wpi="http://schemas.microsoft.com/office/word/2010/wordprocessingInk" xmlns:wne="http://schemas.microsoft.com/office/word/2006/wordml" xmlns:wps="http://schemas.microsoft.com/office/word/2010/wordprocessingShape" mc:Ignorable="w14 w15 w16se w16cid w16 w16cex w16sdtdh wp14">
   <w:endnote w:type="separator" w:id="-1">
     <w:p>
-      <w:pPr>
-        <w:spacing w:before="0" w:after="0"/>
-      </w:pPr>
       <w:r>
         <w:separator/>
       </w:r>
@@ -1873,9 +1022,6 @@
   </w:endnote>
   <w:endnote w:type="continuationSeparator" w:id="0">
     <w:p>
-      <w:pPr>
-        <w:spacing w:before="0" w:after="0"/>
-      </w:pPr>
       <w:r>
         <w:continuationSeparator/>
       </w:r>
@@ -1885,7 +1031,7 @@
 </file>
 
 <file path=word/footer1.xml><?xml version="1.0" encoding="utf-8"?>
-<w:ftr xmlns:wpc="http://schemas.microsoft.com/office/word/2010/wordprocessingCanvas" xmlns:cx="http://schemas.microsoft.com/office/drawing/2014/chartex" xmlns:cx1="http://schemas.microsoft.com/office/drawing/2015/9/8/chartex" xmlns:cx2="http://schemas.microsoft.com/office/drawing/2015/10/21/chartex" xmlns:cx3="http://schemas.microsoft.com/office/drawing/2016/5/9/chartex" xmlns:cx4="http://schemas.microsoft.com/office/drawing/2016/5/10/chartex" xmlns:cx5="http://schemas.microsoft.com/office/drawing/2016/5/11/chartex" xmlns:cx6="http://schemas.microsoft.com/office/drawing/2016/5/12/chartex" xmlns:cx7="http://schemas.microsoft.com/office/drawing/2016/5/13/chartex" xmlns:cx8="http://schemas.microsoft.com/office/drawing/2016/5/14/chartex" xmlns:mc="http://schemas.openxmlformats.org/markup-compatibility/2006" xmlns:aink="http://schemas.microsoft.com/office/drawing/2016/ink" xmlns:am3d="http://schemas.microsoft.com/office/drawing/2017/model3d" xmlns:o="urn:schemas-microsoft-com:office:office" xmlns:r="http://schemas.openxmlformats.org/officeDocument/2006/relationships" xmlns:m="http://schemas.openxmlformats.org/officeDocument/2006/math" xmlns:v="urn:schemas-microsoft-com:vml" xmlns:wp14="http://schemas.microsoft.com/office/word/2010/wordprocessingDrawing" xmlns:wp="http://schemas.openxmlformats.org/drawingml/2006/wordprocessingDrawing" xmlns:w10="urn:schemas-microsoft-com:office:word" xmlns:w="http://schemas.openxmlformats.org/wordprocessingml/2006/main" xmlns:w14="http://schemas.microsoft.com/office/word/2010/wordml" xmlns:w15="http://schemas.microsoft.com/office/word/2012/wordml" xmlns:w16cex="http://schemas.microsoft.com/office/word/2018/wordml/cex" xmlns:w16cid="http://schemas.microsoft.com/office/word/2016/wordml/cid" xmlns:w16="http://schemas.microsoft.com/office/word/2018/wordml" xmlns:w16se="http://schemas.microsoft.com/office/word/2015/wordml/symex" xmlns:wpg="http://schemas.microsoft.com/office/word/2010/wordprocessingGroup" xmlns:wpi="http://schemas.microsoft.com/office/word/2010/wordprocessingInk" xmlns:wne="http://schemas.microsoft.com/office/word/2006/wordml" xmlns:wps="http://schemas.microsoft.com/office/word/2010/wordprocessingShape" mc:Ignorable="w14 w15 w16se w16cid w16 w16cex wp14">
+<w:ftr xmlns:wpc="http://schemas.microsoft.com/office/word/2010/wordprocessingCanvas" xmlns:cx="http://schemas.microsoft.com/office/drawing/2014/chartex" xmlns:cx1="http://schemas.microsoft.com/office/drawing/2015/9/8/chartex" xmlns:cx2="http://schemas.microsoft.com/office/drawing/2015/10/21/chartex" xmlns:cx3="http://schemas.microsoft.com/office/drawing/2016/5/9/chartex" xmlns:cx4="http://schemas.microsoft.com/office/drawing/2016/5/10/chartex" xmlns:cx5="http://schemas.microsoft.com/office/drawing/2016/5/11/chartex" xmlns:cx6="http://schemas.microsoft.com/office/drawing/2016/5/12/chartex" xmlns:cx7="http://schemas.microsoft.com/office/drawing/2016/5/13/chartex" xmlns:cx8="http://schemas.microsoft.com/office/drawing/2016/5/14/chartex" xmlns:mc="http://schemas.openxmlformats.org/markup-compatibility/2006" xmlns:aink="http://schemas.microsoft.com/office/drawing/2016/ink" xmlns:am3d="http://schemas.microsoft.com/office/drawing/2017/model3d" xmlns:o="urn:schemas-microsoft-com:office:office" xmlns:r="http://schemas.openxmlformats.org/officeDocument/2006/relationships" xmlns:m="http://schemas.openxmlformats.org/officeDocument/2006/math" xmlns:v="urn:schemas-microsoft-com:vml" xmlns:wp14="http://schemas.microsoft.com/office/word/2010/wordprocessingDrawing" xmlns:wp="http://schemas.openxmlformats.org/drawingml/2006/wordprocessingDrawing" xmlns:w10="urn:schemas-microsoft-com:office:word" xmlns:w="http://schemas.openxmlformats.org/wordprocessingml/2006/main" xmlns:w14="http://schemas.microsoft.com/office/word/2010/wordml" xmlns:w15="http://schemas.microsoft.com/office/word/2012/wordml" xmlns:w16cex="http://schemas.microsoft.com/office/word/2018/wordml/cex" xmlns:w16cid="http://schemas.microsoft.com/office/word/2016/wordml/cid" xmlns:w16="http://schemas.microsoft.com/office/word/2018/wordml" xmlns:w16sdtdh="http://schemas.microsoft.com/office/word/2020/wordml/sdtdatahash" xmlns:w16se="http://schemas.microsoft.com/office/word/2015/wordml/symex" xmlns:wpg="http://schemas.microsoft.com/office/word/2010/wordprocessingGroup" xmlns:wpi="http://schemas.microsoft.com/office/word/2010/wordprocessingInk" xmlns:wne="http://schemas.microsoft.com/office/word/2006/wordml" xmlns:wps="http://schemas.microsoft.com/office/word/2010/wordprocessingShape" mc:Ignorable="w14 w15 w16se w16cid w16 w16cex w16sdtdh wp14">
   <w:sdt>
     <w:sdtPr>
       <w:alias w:val="Divider dot:"/>
@@ -1923,12 +1069,9 @@
 </file>
 
 <file path=word/footnotes.xml><?xml version="1.0" encoding="utf-8"?>
-<w:footnotes xmlns:wpc="http://schemas.microsoft.com/office/word/2010/wordprocessingCanvas" xmlns:cx="http://schemas.microsoft.com/office/drawing/2014/chartex" xmlns:cx1="http://schemas.microsoft.com/office/drawing/2015/9/8/chartex" xmlns:cx2="http://schemas.microsoft.com/office/drawing/2015/10/21/chartex" xmlns:cx3="http://schemas.microsoft.com/office/drawing/2016/5/9/chartex" xmlns:cx4="http://schemas.microsoft.com/office/drawing/2016/5/10/chartex" xmlns:cx5="http://schemas.microsoft.com/office/drawing/2016/5/11/chartex" xmlns:cx6="http://schemas.microsoft.com/office/drawing/2016/5/12/chartex" xmlns:cx7="http://schemas.microsoft.com/office/drawing/2016/5/13/chartex" xmlns:cx8="http://schemas.microsoft.com/office/drawing/2016/5/14/chartex" xmlns:mc="http://schemas.openxmlformats.org/markup-compatibility/2006" xmlns:aink="http://schemas.microsoft.com/office/drawing/2016/ink" xmlns:am3d="http://schemas.microsoft.com/office/drawing/2017/model3d" xmlns:o="urn:schemas-microsoft-com:office:office" xmlns:r="http://schemas.openxmlformats.org/officeDocument/2006/relationships" xmlns:m="http://schemas.openxmlformats.org/officeDocument/2006/math" xmlns:v="urn:schemas-microsoft-com:vml" xmlns:wp14="http://schemas.microsoft.com/office/word/2010/wordprocessingDrawing" xmlns:wp="http://schemas.openxmlformats.org/drawingml/2006/wordprocessingDrawing" xmlns:w10="urn:schemas-microsoft-com:office:word" xmlns:w="http://schemas.openxmlformats.org/wordprocessingml/2006/main" xmlns:w14="http://schemas.microsoft.com/office/word/2010/wordml" xmlns:w15="http://schemas.microsoft.com/office/word/2012/wordml" xmlns:w16cex="http://schemas.microsoft.com/office/word/2018/wordml/cex" xmlns:w16cid="http://schemas.microsoft.com/office/word/2016/wordml/cid" xmlns:w16="http://schemas.microsoft.com/office/word/2018/wordml" xmlns:w16se="http://schemas.microsoft.com/office/word/2015/wordml/symex" xmlns:wpg="http://schemas.microsoft.com/office/word/2010/wordprocessingGroup" xmlns:wpi="http://schemas.microsoft.com/office/word/2010/wordprocessingInk" xmlns:wne="http://schemas.microsoft.com/office/word/2006/wordml" xmlns:wps="http://schemas.microsoft.com/office/word/2010/wordprocessingShape" mc:Ignorable="w14 w15 w16se w16cid w16 w16cex wp14">
+<w:footnotes xmlns:wpc="http://schemas.microsoft.com/office/word/2010/wordprocessingCanvas" xmlns:cx="http://schemas.microsoft.com/office/drawing/2014/chartex" xmlns:cx1="http://schemas.microsoft.com/office/drawing/2015/9/8/chartex" xmlns:cx2="http://schemas.microsoft.com/office/drawing/2015/10/21/chartex" xmlns:cx3="http://schemas.microsoft.com/office/drawing/2016/5/9/chartex" xmlns:cx4="http://schemas.microsoft.com/office/drawing/2016/5/10/chartex" xmlns:cx5="http://schemas.microsoft.com/office/drawing/2016/5/11/chartex" xmlns:cx6="http://schemas.microsoft.com/office/drawing/2016/5/12/chartex" xmlns:cx7="http://schemas.microsoft.com/office/drawing/2016/5/13/chartex" xmlns:cx8="http://schemas.microsoft.com/office/drawing/2016/5/14/chartex" xmlns:mc="http://schemas.openxmlformats.org/markup-compatibility/2006" xmlns:aink="http://schemas.microsoft.com/office/drawing/2016/ink" xmlns:am3d="http://schemas.microsoft.com/office/drawing/2017/model3d" xmlns:o="urn:schemas-microsoft-com:office:office" xmlns:r="http://schemas.openxmlformats.org/officeDocument/2006/relationships" xmlns:m="http://schemas.openxmlformats.org/officeDocument/2006/math" xmlns:v="urn:schemas-microsoft-com:vml" xmlns:wp14="http://schemas.microsoft.com/office/word/2010/wordprocessingDrawing" xmlns:wp="http://schemas.openxmlformats.org/drawingml/2006/wordprocessingDrawing" xmlns:w10="urn:schemas-microsoft-com:office:word" xmlns:w="http://schemas.openxmlformats.org/wordprocessingml/2006/main" xmlns:w14="http://schemas.microsoft.com/office/word/2010/wordml" xmlns:w15="http://schemas.microsoft.com/office/word/2012/wordml" xmlns:w16cex="http://schemas.microsoft.com/office/word/2018/wordml/cex" xmlns:w16cid="http://schemas.microsoft.com/office/word/2016/wordml/cid" xmlns:w16="http://schemas.microsoft.com/office/word/2018/wordml" xmlns:w16sdtdh="http://schemas.microsoft.com/office/word/2020/wordml/sdtdatahash" xmlns:w16se="http://schemas.microsoft.com/office/word/2015/wordml/symex" xmlns:wpg="http://schemas.microsoft.com/office/word/2010/wordprocessingGroup" xmlns:wpi="http://schemas.microsoft.com/office/word/2010/wordprocessingInk" xmlns:wne="http://schemas.microsoft.com/office/word/2006/wordml" xmlns:wps="http://schemas.microsoft.com/office/word/2010/wordprocessingShape" mc:Ignorable="w14 w15 w16se w16cid w16 w16cex w16sdtdh wp14">
   <w:footnote w:type="separator" w:id="-1">
     <w:p>
-      <w:pPr>
-        <w:spacing w:before="0" w:after="0"/>
-      </w:pPr>
       <w:r>
         <w:separator/>
       </w:r>
@@ -1936,9 +1079,6 @@
   </w:footnote>
   <w:footnote w:type="continuationSeparator" w:id="0">
     <w:p>
-      <w:pPr>
-        <w:spacing w:before="0" w:after="0"/>
-      </w:pPr>
       <w:r>
         <w:continuationSeparator/>
       </w:r>
@@ -1948,7 +1088,7 @@
 </file>
 
 <file path=word/header1.xml><?xml version="1.0" encoding="utf-8"?>
-<w:hdr xmlns:wpc="http://schemas.microsoft.com/office/word/2010/wordprocessingCanvas" xmlns:cx="http://schemas.microsoft.com/office/drawing/2014/chartex" xmlns:cx1="http://schemas.microsoft.com/office/drawing/2015/9/8/chartex" xmlns:cx2="http://schemas.microsoft.com/office/drawing/2015/10/21/chartex" xmlns:cx3="http://schemas.microsoft.com/office/drawing/2016/5/9/chartex" xmlns:cx4="http://schemas.microsoft.com/office/drawing/2016/5/10/chartex" xmlns:cx5="http://schemas.microsoft.com/office/drawing/2016/5/11/chartex" xmlns:cx6="http://schemas.microsoft.com/office/drawing/2016/5/12/chartex" xmlns:cx7="http://schemas.microsoft.com/office/drawing/2016/5/13/chartex" xmlns:cx8="http://schemas.microsoft.com/office/drawing/2016/5/14/chartex" xmlns:mc="http://schemas.openxmlformats.org/markup-compatibility/2006" xmlns:aink="http://schemas.microsoft.com/office/drawing/2016/ink" xmlns:am3d="http://schemas.microsoft.com/office/drawing/2017/model3d" xmlns:o="urn:schemas-microsoft-com:office:office" xmlns:r="http://schemas.openxmlformats.org/officeDocument/2006/relationships" xmlns:m="http://schemas.openxmlformats.org/officeDocument/2006/math" xmlns:v="urn:schemas-microsoft-com:vml" xmlns:wp14="http://schemas.microsoft.com/office/word/2010/wordprocessingDrawing" xmlns:wp="http://schemas.openxmlformats.org/drawingml/2006/wordprocessingDrawing" xmlns:w10="urn:schemas-microsoft-com:office:word" xmlns:w="http://schemas.openxmlformats.org/wordprocessingml/2006/main" xmlns:w14="http://schemas.microsoft.com/office/word/2010/wordml" xmlns:w15="http://schemas.microsoft.com/office/word/2012/wordml" xmlns:w16cex="http://schemas.microsoft.com/office/word/2018/wordml/cex" xmlns:w16cid="http://schemas.microsoft.com/office/word/2016/wordml/cid" xmlns:w16="http://schemas.microsoft.com/office/word/2018/wordml" xmlns:w16se="http://schemas.microsoft.com/office/word/2015/wordml/symex" xmlns:wpg="http://schemas.microsoft.com/office/word/2010/wordprocessingGroup" xmlns:wpi="http://schemas.microsoft.com/office/word/2010/wordprocessingInk" xmlns:wne="http://schemas.microsoft.com/office/word/2006/wordml" xmlns:wps="http://schemas.microsoft.com/office/word/2010/wordprocessingShape" mc:Ignorable="w14 w15 w16se w16cid w16 w16cex wp14">
+<w:hdr xmlns:wpc="http://schemas.microsoft.com/office/word/2010/wordprocessingCanvas" xmlns:cx="http://schemas.microsoft.com/office/drawing/2014/chartex" xmlns:cx1="http://schemas.microsoft.com/office/drawing/2015/9/8/chartex" xmlns:cx2="http://schemas.microsoft.com/office/drawing/2015/10/21/chartex" xmlns:cx3="http://schemas.microsoft.com/office/drawing/2016/5/9/chartex" xmlns:cx4="http://schemas.microsoft.com/office/drawing/2016/5/10/chartex" xmlns:cx5="http://schemas.microsoft.com/office/drawing/2016/5/11/chartex" xmlns:cx6="http://schemas.microsoft.com/office/drawing/2016/5/12/chartex" xmlns:cx7="http://schemas.microsoft.com/office/drawing/2016/5/13/chartex" xmlns:cx8="http://schemas.microsoft.com/office/drawing/2016/5/14/chartex" xmlns:mc="http://schemas.openxmlformats.org/markup-compatibility/2006" xmlns:aink="http://schemas.microsoft.com/office/drawing/2016/ink" xmlns:am3d="http://schemas.microsoft.com/office/drawing/2017/model3d" xmlns:o="urn:schemas-microsoft-com:office:office" xmlns:r="http://schemas.openxmlformats.org/officeDocument/2006/relationships" xmlns:m="http://schemas.openxmlformats.org/officeDocument/2006/math" xmlns:v="urn:schemas-microsoft-com:vml" xmlns:wp14="http://schemas.microsoft.com/office/word/2010/wordprocessingDrawing" xmlns:wp="http://schemas.openxmlformats.org/drawingml/2006/wordprocessingDrawing" xmlns:w10="urn:schemas-microsoft-com:office:word" xmlns:w="http://schemas.openxmlformats.org/wordprocessingml/2006/main" xmlns:w14="http://schemas.microsoft.com/office/word/2010/wordml" xmlns:w15="http://schemas.microsoft.com/office/word/2012/wordml" xmlns:w16cex="http://schemas.microsoft.com/office/word/2018/wordml/cex" xmlns:w16cid="http://schemas.microsoft.com/office/word/2016/wordml/cid" xmlns:w16="http://schemas.microsoft.com/office/word/2018/wordml" xmlns:w16sdtdh="http://schemas.microsoft.com/office/word/2020/wordml/sdtdatahash" xmlns:w16se="http://schemas.microsoft.com/office/word/2015/wordml/symex" xmlns:wpg="http://schemas.microsoft.com/office/word/2010/wordprocessingGroup" xmlns:wpi="http://schemas.microsoft.com/office/word/2010/wordprocessingInk" xmlns:wne="http://schemas.microsoft.com/office/word/2006/wordml" xmlns:wps="http://schemas.microsoft.com/office/word/2010/wordprocessingShape" mc:Ignorable="w14 w15 w16se w16cid w16 w16cex w16sdtdh wp14">
   <w:p>
     <w:pPr>
       <w:pStyle w:val="aa"/>
@@ -2031,7 +1171,7 @@
 </file>
 
 <file path=word/numbering.xml><?xml version="1.0" encoding="utf-8"?>
-<w:numbering xmlns:wpc="http://schemas.microsoft.com/office/word/2010/wordprocessingCanvas" xmlns:cx="http://schemas.microsoft.com/office/drawing/2014/chartex" xmlns:cx1="http://schemas.microsoft.com/office/drawing/2015/9/8/chartex" xmlns:cx2="http://schemas.microsoft.com/office/drawing/2015/10/21/chartex" xmlns:cx3="http://schemas.microsoft.com/office/drawing/2016/5/9/chartex" xmlns:cx4="http://schemas.microsoft.com/office/drawing/2016/5/10/chartex" xmlns:cx5="http://schemas.microsoft.com/office/drawing/2016/5/11/chartex" xmlns:cx6="http://schemas.microsoft.com/office/drawing/2016/5/12/chartex" xmlns:cx7="http://schemas.microsoft.com/office/drawing/2016/5/13/chartex" xmlns:cx8="http://schemas.microsoft.com/office/drawing/2016/5/14/chartex" xmlns:mc="http://schemas.openxmlformats.org/markup-compatibility/2006" xmlns:aink="http://schemas.microsoft.com/office/drawing/2016/ink" xmlns:am3d="http://schemas.microsoft.com/office/drawing/2017/model3d" xmlns:o="urn:schemas-microsoft-com:office:office" xmlns:r="http://schemas.openxmlformats.org/officeDocument/2006/relationships" xmlns:m="http://schemas.openxmlformats.org/officeDocument/2006/math" xmlns:v="urn:schemas-microsoft-com:vml" xmlns:wp14="http://schemas.microsoft.com/office/word/2010/wordprocessingDrawing" xmlns:wp="http://schemas.openxmlformats.org/drawingml/2006/wordprocessingDrawing" xmlns:w10="urn:schemas-microsoft-com:office:word" xmlns:w="http://schemas.openxmlformats.org/wordprocessingml/2006/main" xmlns:w14="http://schemas.microsoft.com/office/word/2010/wordml" xmlns:w15="http://schemas.microsoft.com/office/word/2012/wordml" xmlns:w16cex="http://schemas.microsoft.com/office/word/2018/wordml/cex" xmlns:w16cid="http://schemas.microsoft.com/office/word/2016/wordml/cid" xmlns:w16="http://schemas.microsoft.com/office/word/2018/wordml" xmlns:w16se="http://schemas.microsoft.com/office/word/2015/wordml/symex" xmlns:wpg="http://schemas.microsoft.com/office/word/2010/wordprocessingGroup" xmlns:wpi="http://schemas.microsoft.com/office/word/2010/wordprocessingInk" xmlns:wne="http://schemas.microsoft.com/office/word/2006/wordml" xmlns:wps="http://schemas.microsoft.com/office/word/2010/wordprocessingShape" mc:Ignorable="w14 w15 w16se w16cid w16 w16cex wp14">
+<w:numbering xmlns:wpc="http://schemas.microsoft.com/office/word/2010/wordprocessingCanvas" xmlns:cx="http://schemas.microsoft.com/office/drawing/2014/chartex" xmlns:cx1="http://schemas.microsoft.com/office/drawing/2015/9/8/chartex" xmlns:cx2="http://schemas.microsoft.com/office/drawing/2015/10/21/chartex" xmlns:cx3="http://schemas.microsoft.com/office/drawing/2016/5/9/chartex" xmlns:cx4="http://schemas.microsoft.com/office/drawing/2016/5/10/chartex" xmlns:cx5="http://schemas.microsoft.com/office/drawing/2016/5/11/chartex" xmlns:cx6="http://schemas.microsoft.com/office/drawing/2016/5/12/chartex" xmlns:cx7="http://schemas.microsoft.com/office/drawing/2016/5/13/chartex" xmlns:cx8="http://schemas.microsoft.com/office/drawing/2016/5/14/chartex" xmlns:mc="http://schemas.openxmlformats.org/markup-compatibility/2006" xmlns:aink="http://schemas.microsoft.com/office/drawing/2016/ink" xmlns:am3d="http://schemas.microsoft.com/office/drawing/2017/model3d" xmlns:o="urn:schemas-microsoft-com:office:office" xmlns:r="http://schemas.openxmlformats.org/officeDocument/2006/relationships" xmlns:m="http://schemas.openxmlformats.org/officeDocument/2006/math" xmlns:v="urn:schemas-microsoft-com:vml" xmlns:wp14="http://schemas.microsoft.com/office/word/2010/wordprocessingDrawing" xmlns:wp="http://schemas.openxmlformats.org/drawingml/2006/wordprocessingDrawing" xmlns:w10="urn:schemas-microsoft-com:office:word" xmlns:w="http://schemas.openxmlformats.org/wordprocessingml/2006/main" xmlns:w14="http://schemas.microsoft.com/office/word/2010/wordml" xmlns:w15="http://schemas.microsoft.com/office/word/2012/wordml" xmlns:w16cex="http://schemas.microsoft.com/office/word/2018/wordml/cex" xmlns:w16cid="http://schemas.microsoft.com/office/word/2016/wordml/cid" xmlns:w16="http://schemas.microsoft.com/office/word/2018/wordml" xmlns:w16sdtdh="http://schemas.microsoft.com/office/word/2020/wordml/sdtdatahash" xmlns:w16se="http://schemas.microsoft.com/office/word/2015/wordml/symex" xmlns:wpg="http://schemas.microsoft.com/office/word/2010/wordprocessingGroup" xmlns:wpi="http://schemas.microsoft.com/office/word/2010/wordprocessingInk" xmlns:wne="http://schemas.microsoft.com/office/word/2006/wordml" xmlns:wps="http://schemas.microsoft.com/office/word/2010/wordprocessingShape" mc:Ignorable="w14 w15 w16se w16cid w16 w16cex w16sdtdh wp14">
   <w:abstractNum w:abstractNumId="0" w15:restartNumberingAfterBreak="0">
     <w:nsid w:val="012057D5"/>
     <w:multiLevelType w:val="multilevel"/>
@@ -2290,6 +1430,119 @@
     </w:lvl>
   </w:abstractNum>
   <w:abstractNum w:abstractNumId="2" w15:restartNumberingAfterBreak="0">
+    <w:nsid w:val="133C1EDF"/>
+    <w:multiLevelType w:val="hybridMultilevel"/>
+    <w:tmpl w:val="14BA77F4"/>
+    <w:lvl w:ilvl="0" w:tplc="40090001">
+      <w:start w:val="1"/>
+      <w:numFmt w:val="bullet"/>
+      <w:lvlText w:val=""/>
+      <w:lvlJc w:val="left"/>
+      <w:pPr>
+        <w:ind w:left="360" w:hanging="360"/>
+      </w:pPr>
+      <w:rPr>
+        <w:rFonts w:ascii="Symbol" w:hAnsi="Symbol" w:hint="default"/>
+      </w:rPr>
+    </w:lvl>
+    <w:lvl w:ilvl="1" w:tplc="40090003" w:tentative="1">
+      <w:start w:val="1"/>
+      <w:numFmt w:val="bullet"/>
+      <w:lvlText w:val="o"/>
+      <w:lvlJc w:val="left"/>
+      <w:pPr>
+        <w:ind w:left="1080" w:hanging="360"/>
+      </w:pPr>
+      <w:rPr>
+        <w:rFonts w:ascii="Courier New" w:hAnsi="Courier New" w:cs="Courier New" w:hint="default"/>
+      </w:rPr>
+    </w:lvl>
+    <w:lvl w:ilvl="2" w:tplc="40090005" w:tentative="1">
+      <w:start w:val="1"/>
+      <w:numFmt w:val="bullet"/>
+      <w:lvlText w:val=""/>
+      <w:lvlJc w:val="left"/>
+      <w:pPr>
+        <w:ind w:left="1800" w:hanging="360"/>
+      </w:pPr>
+      <w:rPr>
+        <w:rFonts w:ascii="Wingdings" w:hAnsi="Wingdings" w:hint="default"/>
+      </w:rPr>
+    </w:lvl>
+    <w:lvl w:ilvl="3" w:tplc="40090001" w:tentative="1">
+      <w:start w:val="1"/>
+      <w:numFmt w:val="bullet"/>
+      <w:lvlText w:val=""/>
+      <w:lvlJc w:val="left"/>
+      <w:pPr>
+        <w:ind w:left="2520" w:hanging="360"/>
+      </w:pPr>
+      <w:rPr>
+        <w:rFonts w:ascii="Symbol" w:hAnsi="Symbol" w:hint="default"/>
+      </w:rPr>
+    </w:lvl>
+    <w:lvl w:ilvl="4" w:tplc="40090003" w:tentative="1">
+      <w:start w:val="1"/>
+      <w:numFmt w:val="bullet"/>
+      <w:lvlText w:val="o"/>
+      <w:lvlJc w:val="left"/>
+      <w:pPr>
+        <w:ind w:left="3240" w:hanging="360"/>
+      </w:pPr>
+      <w:rPr>
+        <w:rFonts w:ascii="Courier New" w:hAnsi="Courier New" w:cs="Courier New" w:hint="default"/>
+      </w:rPr>
+    </w:lvl>
+    <w:lvl w:ilvl="5" w:tplc="40090005" w:tentative="1">
+      <w:start w:val="1"/>
+      <w:numFmt w:val="bullet"/>
+      <w:lvlText w:val=""/>
+      <w:lvlJc w:val="left"/>
+      <w:pPr>
+        <w:ind w:left="3960" w:hanging="360"/>
+      </w:pPr>
+      <w:rPr>
+        <w:rFonts w:ascii="Wingdings" w:hAnsi="Wingdings" w:hint="default"/>
+      </w:rPr>
+    </w:lvl>
+    <w:lvl w:ilvl="6" w:tplc="40090001" w:tentative="1">
+      <w:start w:val="1"/>
+      <w:numFmt w:val="bullet"/>
+      <w:lvlText w:val=""/>
+      <w:lvlJc w:val="left"/>
+      <w:pPr>
+        <w:ind w:left="4680" w:hanging="360"/>
+      </w:pPr>
+      <w:rPr>
+        <w:rFonts w:ascii="Symbol" w:hAnsi="Symbol" w:hint="default"/>
+      </w:rPr>
+    </w:lvl>
+    <w:lvl w:ilvl="7" w:tplc="40090003" w:tentative="1">
+      <w:start w:val="1"/>
+      <w:numFmt w:val="bullet"/>
+      <w:lvlText w:val="o"/>
+      <w:lvlJc w:val="left"/>
+      <w:pPr>
+        <w:ind w:left="5400" w:hanging="360"/>
+      </w:pPr>
+      <w:rPr>
+        <w:rFonts w:ascii="Courier New" w:hAnsi="Courier New" w:cs="Courier New" w:hint="default"/>
+      </w:rPr>
+    </w:lvl>
+    <w:lvl w:ilvl="8" w:tplc="40090005" w:tentative="1">
+      <w:start w:val="1"/>
+      <w:numFmt w:val="bullet"/>
+      <w:lvlText w:val=""/>
+      <w:lvlJc w:val="left"/>
+      <w:pPr>
+        <w:ind w:left="6120" w:hanging="360"/>
+      </w:pPr>
+      <w:rPr>
+        <w:rFonts w:ascii="Wingdings" w:hAnsi="Wingdings" w:hint="default"/>
+      </w:rPr>
+    </w:lvl>
+  </w:abstractNum>
+  <w:abstractNum w:abstractNumId="3" w15:restartNumberingAfterBreak="0">
     <w:nsid w:val="15C37F1B"/>
     <w:multiLevelType w:val="multilevel"/>
     <w:tmpl w:val="F586C372"/>
@@ -2429,7 +1682,7 @@
       </w:rPr>
     </w:lvl>
   </w:abstractNum>
-  <w:abstractNum w:abstractNumId="3" w15:restartNumberingAfterBreak="0">
+  <w:abstractNum w:abstractNumId="4" w15:restartNumberingAfterBreak="0">
     <w:nsid w:val="216F671F"/>
     <w:multiLevelType w:val="multilevel"/>
     <w:tmpl w:val="953815D8"/>
@@ -2559,7 +1812,147 @@
       </w:pPr>
     </w:lvl>
   </w:abstractNum>
-  <w:abstractNum w:abstractNumId="4" w15:restartNumberingAfterBreak="0">
+  <w:abstractNum w:abstractNumId="5" w15:restartNumberingAfterBreak="0">
+    <w:nsid w:val="23BA5D41"/>
+    <w:multiLevelType w:val="multilevel"/>
+    <w:tmpl w:val="6EA0567A"/>
+    <w:lvl w:ilvl="0">
+      <w:start w:val="1"/>
+      <w:numFmt w:val="bullet"/>
+      <w:lvlText w:val=""/>
+      <w:lvlJc w:val="left"/>
+      <w:pPr>
+        <w:tabs>
+          <w:tab w:val="num" w:pos="0"/>
+        </w:tabs>
+        <w:ind w:left="720" w:hanging="360"/>
+      </w:pPr>
+      <w:rPr>
+        <w:rFonts w:ascii="Symbol" w:hAnsi="Symbol" w:cs="Symbol" w:hint="default"/>
+      </w:rPr>
+    </w:lvl>
+    <w:lvl w:ilvl="1">
+      <w:start w:val="1"/>
+      <w:numFmt w:val="bullet"/>
+      <w:lvlText w:val="o"/>
+      <w:lvlJc w:val="left"/>
+      <w:pPr>
+        <w:tabs>
+          <w:tab w:val="num" w:pos="0"/>
+        </w:tabs>
+        <w:ind w:left="1440" w:hanging="360"/>
+      </w:pPr>
+      <w:rPr>
+        <w:rFonts w:ascii="Courier New" w:hAnsi="Courier New" w:cs="Courier New" w:hint="default"/>
+      </w:rPr>
+    </w:lvl>
+    <w:lvl w:ilvl="2">
+      <w:start w:val="1"/>
+      <w:numFmt w:val="bullet"/>
+      <w:lvlText w:val=""/>
+      <w:lvlJc w:val="left"/>
+      <w:pPr>
+        <w:tabs>
+          <w:tab w:val="num" w:pos="0"/>
+        </w:tabs>
+        <w:ind w:left="2160" w:hanging="360"/>
+      </w:pPr>
+      <w:rPr>
+        <w:rFonts w:ascii="Wingdings" w:hAnsi="Wingdings" w:cs="Wingdings" w:hint="default"/>
+      </w:rPr>
+    </w:lvl>
+    <w:lvl w:ilvl="3">
+      <w:start w:val="1"/>
+      <w:numFmt w:val="bullet"/>
+      <w:lvlText w:val=""/>
+      <w:lvlJc w:val="left"/>
+      <w:pPr>
+        <w:tabs>
+          <w:tab w:val="num" w:pos="0"/>
+        </w:tabs>
+        <w:ind w:left="2880" w:hanging="360"/>
+      </w:pPr>
+      <w:rPr>
+        <w:rFonts w:ascii="Symbol" w:hAnsi="Symbol" w:cs="Symbol" w:hint="default"/>
+      </w:rPr>
+    </w:lvl>
+    <w:lvl w:ilvl="4">
+      <w:start w:val="1"/>
+      <w:numFmt w:val="bullet"/>
+      <w:lvlText w:val="o"/>
+      <w:lvlJc w:val="left"/>
+      <w:pPr>
+        <w:tabs>
+          <w:tab w:val="num" w:pos="0"/>
+        </w:tabs>
+        <w:ind w:left="3600" w:hanging="360"/>
+      </w:pPr>
+      <w:rPr>
+        <w:rFonts w:ascii="Courier New" w:hAnsi="Courier New" w:cs="Courier New" w:hint="default"/>
+      </w:rPr>
+    </w:lvl>
+    <w:lvl w:ilvl="5">
+      <w:start w:val="1"/>
+      <w:numFmt w:val="bullet"/>
+      <w:lvlText w:val=""/>
+      <w:lvlJc w:val="left"/>
+      <w:pPr>
+        <w:tabs>
+          <w:tab w:val="num" w:pos="0"/>
+        </w:tabs>
+        <w:ind w:left="4320" w:hanging="360"/>
+      </w:pPr>
+      <w:rPr>
+        <w:rFonts w:ascii="Wingdings" w:hAnsi="Wingdings" w:cs="Wingdings" w:hint="default"/>
+      </w:rPr>
+    </w:lvl>
+    <w:lvl w:ilvl="6">
+      <w:start w:val="1"/>
+      <w:numFmt w:val="bullet"/>
+      <w:lvlText w:val=""/>
+      <w:lvlJc w:val="left"/>
+      <w:pPr>
+        <w:tabs>
+          <w:tab w:val="num" w:pos="0"/>
+        </w:tabs>
+        <w:ind w:left="5040" w:hanging="360"/>
+      </w:pPr>
+      <w:rPr>
+        <w:rFonts w:ascii="Symbol" w:hAnsi="Symbol" w:cs="Symbol" w:hint="default"/>
+      </w:rPr>
+    </w:lvl>
+    <w:lvl w:ilvl="7">
+      <w:start w:val="1"/>
+      <w:numFmt w:val="bullet"/>
+      <w:lvlText w:val="o"/>
+      <w:lvlJc w:val="left"/>
+      <w:pPr>
+        <w:tabs>
+          <w:tab w:val="num" w:pos="0"/>
+        </w:tabs>
+        <w:ind w:left="5760" w:hanging="360"/>
+      </w:pPr>
+      <w:rPr>
+        <w:rFonts w:ascii="Courier New" w:hAnsi="Courier New" w:cs="Courier New" w:hint="default"/>
+      </w:rPr>
+    </w:lvl>
+    <w:lvl w:ilvl="8">
+      <w:start w:val="1"/>
+      <w:numFmt w:val="bullet"/>
+      <w:lvlText w:val=""/>
+      <w:lvlJc w:val="left"/>
+      <w:pPr>
+        <w:tabs>
+          <w:tab w:val="num" w:pos="0"/>
+        </w:tabs>
+        <w:ind w:left="6480" w:hanging="360"/>
+      </w:pPr>
+      <w:rPr>
+        <w:rFonts w:ascii="Wingdings" w:hAnsi="Wingdings" w:cs="Wingdings" w:hint="default"/>
+      </w:rPr>
+    </w:lvl>
+  </w:abstractNum>
+  <w:abstractNum w:abstractNumId="6" w15:restartNumberingAfterBreak="0">
     <w:nsid w:val="27D26616"/>
     <w:multiLevelType w:val="multilevel"/>
     <w:tmpl w:val="6EA0567A"/>
@@ -2699,7 +2092,7 @@
       </w:rPr>
     </w:lvl>
   </w:abstractNum>
-  <w:abstractNum w:abstractNumId="5" w15:restartNumberingAfterBreak="0">
+  <w:abstractNum w:abstractNumId="7" w15:restartNumberingAfterBreak="0">
     <w:nsid w:val="291D0451"/>
     <w:multiLevelType w:val="multilevel"/>
     <w:tmpl w:val="87D0DAD4"/>
@@ -2813,7 +2206,7 @@
       </w:pPr>
     </w:lvl>
   </w:abstractNum>
-  <w:abstractNum w:abstractNumId="6" w15:restartNumberingAfterBreak="0">
+  <w:abstractNum w:abstractNumId="8" w15:restartNumberingAfterBreak="0">
     <w:nsid w:val="29BC4B5D"/>
     <w:multiLevelType w:val="multilevel"/>
     <w:tmpl w:val="CA68B27E"/>
@@ -2927,7 +2320,7 @@
       </w:pPr>
     </w:lvl>
   </w:abstractNum>
-  <w:abstractNum w:abstractNumId="7" w15:restartNumberingAfterBreak="0">
+  <w:abstractNum w:abstractNumId="9" w15:restartNumberingAfterBreak="0">
     <w:nsid w:val="2B1632E1"/>
     <w:multiLevelType w:val="multilevel"/>
     <w:tmpl w:val="241A770A"/>
@@ -3068,7 +2461,7 @@
       </w:rPr>
     </w:lvl>
   </w:abstractNum>
-  <w:abstractNum w:abstractNumId="8" w15:restartNumberingAfterBreak="0">
+  <w:abstractNum w:abstractNumId="10" w15:restartNumberingAfterBreak="0">
     <w:nsid w:val="350F4578"/>
     <w:multiLevelType w:val="multilevel"/>
     <w:tmpl w:val="B8A8B99E"/>
@@ -3190,7 +2583,7 @@
       </w:pPr>
     </w:lvl>
   </w:abstractNum>
-  <w:abstractNum w:abstractNumId="9" w15:restartNumberingAfterBreak="0">
+  <w:abstractNum w:abstractNumId="11" w15:restartNumberingAfterBreak="0">
     <w:nsid w:val="35276166"/>
     <w:multiLevelType w:val="multilevel"/>
     <w:tmpl w:val="9B22F3CC"/>
@@ -3330,7 +2723,7 @@
       </w:rPr>
     </w:lvl>
   </w:abstractNum>
-  <w:abstractNum w:abstractNumId="10" w15:restartNumberingAfterBreak="0">
+  <w:abstractNum w:abstractNumId="12" w15:restartNumberingAfterBreak="0">
     <w:nsid w:val="38B23D74"/>
     <w:multiLevelType w:val="multilevel"/>
     <w:tmpl w:val="958C88C8"/>
@@ -3444,7 +2837,7 @@
       </w:pPr>
     </w:lvl>
   </w:abstractNum>
-  <w:abstractNum w:abstractNumId="11" w15:restartNumberingAfterBreak="0">
+  <w:abstractNum w:abstractNumId="13" w15:restartNumberingAfterBreak="0">
     <w:nsid w:val="3CAB1ADC"/>
     <w:multiLevelType w:val="multilevel"/>
     <w:tmpl w:val="504CD120"/>
@@ -3558,7 +2951,147 @@
       </w:pPr>
     </w:lvl>
   </w:abstractNum>
-  <w:abstractNum w:abstractNumId="12" w15:restartNumberingAfterBreak="0">
+  <w:abstractNum w:abstractNumId="14" w15:restartNumberingAfterBreak="0">
+    <w:nsid w:val="41CF57AA"/>
+    <w:multiLevelType w:val="multilevel"/>
+    <w:tmpl w:val="6EA0567A"/>
+    <w:lvl w:ilvl="0">
+      <w:start w:val="1"/>
+      <w:numFmt w:val="bullet"/>
+      <w:lvlText w:val=""/>
+      <w:lvlJc w:val="left"/>
+      <w:pPr>
+        <w:tabs>
+          <w:tab w:val="num" w:pos="0"/>
+        </w:tabs>
+        <w:ind w:left="720" w:hanging="360"/>
+      </w:pPr>
+      <w:rPr>
+        <w:rFonts w:ascii="Symbol" w:hAnsi="Symbol" w:cs="Symbol" w:hint="default"/>
+      </w:rPr>
+    </w:lvl>
+    <w:lvl w:ilvl="1">
+      <w:start w:val="1"/>
+      <w:numFmt w:val="bullet"/>
+      <w:lvlText w:val="o"/>
+      <w:lvlJc w:val="left"/>
+      <w:pPr>
+        <w:tabs>
+          <w:tab w:val="num" w:pos="0"/>
+        </w:tabs>
+        <w:ind w:left="1440" w:hanging="360"/>
+      </w:pPr>
+      <w:rPr>
+        <w:rFonts w:ascii="Courier New" w:hAnsi="Courier New" w:cs="Courier New" w:hint="default"/>
+      </w:rPr>
+    </w:lvl>
+    <w:lvl w:ilvl="2">
+      <w:start w:val="1"/>
+      <w:numFmt w:val="bullet"/>
+      <w:lvlText w:val=""/>
+      <w:lvlJc w:val="left"/>
+      <w:pPr>
+        <w:tabs>
+          <w:tab w:val="num" w:pos="0"/>
+        </w:tabs>
+        <w:ind w:left="2160" w:hanging="360"/>
+      </w:pPr>
+      <w:rPr>
+        <w:rFonts w:ascii="Wingdings" w:hAnsi="Wingdings" w:cs="Wingdings" w:hint="default"/>
+      </w:rPr>
+    </w:lvl>
+    <w:lvl w:ilvl="3">
+      <w:start w:val="1"/>
+      <w:numFmt w:val="bullet"/>
+      <w:lvlText w:val=""/>
+      <w:lvlJc w:val="left"/>
+      <w:pPr>
+        <w:tabs>
+          <w:tab w:val="num" w:pos="0"/>
+        </w:tabs>
+        <w:ind w:left="2880" w:hanging="360"/>
+      </w:pPr>
+      <w:rPr>
+        <w:rFonts w:ascii="Symbol" w:hAnsi="Symbol" w:cs="Symbol" w:hint="default"/>
+      </w:rPr>
+    </w:lvl>
+    <w:lvl w:ilvl="4">
+      <w:start w:val="1"/>
+      <w:numFmt w:val="bullet"/>
+      <w:lvlText w:val="o"/>
+      <w:lvlJc w:val="left"/>
+      <w:pPr>
+        <w:tabs>
+          <w:tab w:val="num" w:pos="0"/>
+        </w:tabs>
+        <w:ind w:left="3600" w:hanging="360"/>
+      </w:pPr>
+      <w:rPr>
+        <w:rFonts w:ascii="Courier New" w:hAnsi="Courier New" w:cs="Courier New" w:hint="default"/>
+      </w:rPr>
+    </w:lvl>
+    <w:lvl w:ilvl="5">
+      <w:start w:val="1"/>
+      <w:numFmt w:val="bullet"/>
+      <w:lvlText w:val=""/>
+      <w:lvlJc w:val="left"/>
+      <w:pPr>
+        <w:tabs>
+          <w:tab w:val="num" w:pos="0"/>
+        </w:tabs>
+        <w:ind w:left="4320" w:hanging="360"/>
+      </w:pPr>
+      <w:rPr>
+        <w:rFonts w:ascii="Wingdings" w:hAnsi="Wingdings" w:cs="Wingdings" w:hint="default"/>
+      </w:rPr>
+    </w:lvl>
+    <w:lvl w:ilvl="6">
+      <w:start w:val="1"/>
+      <w:numFmt w:val="bullet"/>
+      <w:lvlText w:val=""/>
+      <w:lvlJc w:val="left"/>
+      <w:pPr>
+        <w:tabs>
+          <w:tab w:val="num" w:pos="0"/>
+        </w:tabs>
+        <w:ind w:left="5040" w:hanging="360"/>
+      </w:pPr>
+      <w:rPr>
+        <w:rFonts w:ascii="Symbol" w:hAnsi="Symbol" w:cs="Symbol" w:hint="default"/>
+      </w:rPr>
+    </w:lvl>
+    <w:lvl w:ilvl="7">
+      <w:start w:val="1"/>
+      <w:numFmt w:val="bullet"/>
+      <w:lvlText w:val="o"/>
+      <w:lvlJc w:val="left"/>
+      <w:pPr>
+        <w:tabs>
+          <w:tab w:val="num" w:pos="0"/>
+        </w:tabs>
+        <w:ind w:left="5760" w:hanging="360"/>
+      </w:pPr>
+      <w:rPr>
+        <w:rFonts w:ascii="Courier New" w:hAnsi="Courier New" w:cs="Courier New" w:hint="default"/>
+      </w:rPr>
+    </w:lvl>
+    <w:lvl w:ilvl="8">
+      <w:start w:val="1"/>
+      <w:numFmt w:val="bullet"/>
+      <w:lvlText w:val=""/>
+      <w:lvlJc w:val="left"/>
+      <w:pPr>
+        <w:tabs>
+          <w:tab w:val="num" w:pos="0"/>
+        </w:tabs>
+        <w:ind w:left="6480" w:hanging="360"/>
+      </w:pPr>
+      <w:rPr>
+        <w:rFonts w:ascii="Wingdings" w:hAnsi="Wingdings" w:cs="Wingdings" w:hint="default"/>
+      </w:rPr>
+    </w:lvl>
+  </w:abstractNum>
+  <w:abstractNum w:abstractNumId="15" w15:restartNumberingAfterBreak="0">
     <w:nsid w:val="471C360F"/>
     <w:multiLevelType w:val="multilevel"/>
     <w:tmpl w:val="33FEDCFC"/>
@@ -3698,7 +3231,7 @@
       </w:rPr>
     </w:lvl>
   </w:abstractNum>
-  <w:abstractNum w:abstractNumId="13" w15:restartNumberingAfterBreak="0">
+  <w:abstractNum w:abstractNumId="16" w15:restartNumberingAfterBreak="0">
     <w:nsid w:val="502B3A51"/>
     <w:multiLevelType w:val="multilevel"/>
     <w:tmpl w:val="0F742226"/>
@@ -3817,7 +3350,120 @@
       </w:pPr>
     </w:lvl>
   </w:abstractNum>
-  <w:abstractNum w:abstractNumId="14" w15:restartNumberingAfterBreak="0">
+  <w:abstractNum w:abstractNumId="17" w15:restartNumberingAfterBreak="0">
+    <w:nsid w:val="59316790"/>
+    <w:multiLevelType w:val="hybridMultilevel"/>
+    <w:tmpl w:val="A404B844"/>
+    <w:lvl w:ilvl="0" w:tplc="40090001">
+      <w:start w:val="1"/>
+      <w:numFmt w:val="bullet"/>
+      <w:lvlText w:val=""/>
+      <w:lvlJc w:val="left"/>
+      <w:pPr>
+        <w:ind w:left="360" w:hanging="360"/>
+      </w:pPr>
+      <w:rPr>
+        <w:rFonts w:ascii="Symbol" w:hAnsi="Symbol" w:hint="default"/>
+      </w:rPr>
+    </w:lvl>
+    <w:lvl w:ilvl="1" w:tplc="40090003" w:tentative="1">
+      <w:start w:val="1"/>
+      <w:numFmt w:val="bullet"/>
+      <w:lvlText w:val="o"/>
+      <w:lvlJc w:val="left"/>
+      <w:pPr>
+        <w:ind w:left="1080" w:hanging="360"/>
+      </w:pPr>
+      <w:rPr>
+        <w:rFonts w:ascii="Courier New" w:hAnsi="Courier New" w:cs="Courier New" w:hint="default"/>
+      </w:rPr>
+    </w:lvl>
+    <w:lvl w:ilvl="2" w:tplc="40090005" w:tentative="1">
+      <w:start w:val="1"/>
+      <w:numFmt w:val="bullet"/>
+      <w:lvlText w:val=""/>
+      <w:lvlJc w:val="left"/>
+      <w:pPr>
+        <w:ind w:left="1800" w:hanging="360"/>
+      </w:pPr>
+      <w:rPr>
+        <w:rFonts w:ascii="Wingdings" w:hAnsi="Wingdings" w:hint="default"/>
+      </w:rPr>
+    </w:lvl>
+    <w:lvl w:ilvl="3" w:tplc="40090001" w:tentative="1">
+      <w:start w:val="1"/>
+      <w:numFmt w:val="bullet"/>
+      <w:lvlText w:val=""/>
+      <w:lvlJc w:val="left"/>
+      <w:pPr>
+        <w:ind w:left="2520" w:hanging="360"/>
+      </w:pPr>
+      <w:rPr>
+        <w:rFonts w:ascii="Symbol" w:hAnsi="Symbol" w:hint="default"/>
+      </w:rPr>
+    </w:lvl>
+    <w:lvl w:ilvl="4" w:tplc="40090003" w:tentative="1">
+      <w:start w:val="1"/>
+      <w:numFmt w:val="bullet"/>
+      <w:lvlText w:val="o"/>
+      <w:lvlJc w:val="left"/>
+      <w:pPr>
+        <w:ind w:left="3240" w:hanging="360"/>
+      </w:pPr>
+      <w:rPr>
+        <w:rFonts w:ascii="Courier New" w:hAnsi="Courier New" w:cs="Courier New" w:hint="default"/>
+      </w:rPr>
+    </w:lvl>
+    <w:lvl w:ilvl="5" w:tplc="40090005" w:tentative="1">
+      <w:start w:val="1"/>
+      <w:numFmt w:val="bullet"/>
+      <w:lvlText w:val=""/>
+      <w:lvlJc w:val="left"/>
+      <w:pPr>
+        <w:ind w:left="3960" w:hanging="360"/>
+      </w:pPr>
+      <w:rPr>
+        <w:rFonts w:ascii="Wingdings" w:hAnsi="Wingdings" w:hint="default"/>
+      </w:rPr>
+    </w:lvl>
+    <w:lvl w:ilvl="6" w:tplc="40090001" w:tentative="1">
+      <w:start w:val="1"/>
+      <w:numFmt w:val="bullet"/>
+      <w:lvlText w:val=""/>
+      <w:lvlJc w:val="left"/>
+      <w:pPr>
+        <w:ind w:left="4680" w:hanging="360"/>
+      </w:pPr>
+      <w:rPr>
+        <w:rFonts w:ascii="Symbol" w:hAnsi="Symbol" w:hint="default"/>
+      </w:rPr>
+    </w:lvl>
+    <w:lvl w:ilvl="7" w:tplc="40090003" w:tentative="1">
+      <w:start w:val="1"/>
+      <w:numFmt w:val="bullet"/>
+      <w:lvlText w:val="o"/>
+      <w:lvlJc w:val="left"/>
+      <w:pPr>
+        <w:ind w:left="5400" w:hanging="360"/>
+      </w:pPr>
+      <w:rPr>
+        <w:rFonts w:ascii="Courier New" w:hAnsi="Courier New" w:cs="Courier New" w:hint="default"/>
+      </w:rPr>
+    </w:lvl>
+    <w:lvl w:ilvl="8" w:tplc="40090005" w:tentative="1">
+      <w:start w:val="1"/>
+      <w:numFmt w:val="bullet"/>
+      <w:lvlText w:val=""/>
+      <w:lvlJc w:val="left"/>
+      <w:pPr>
+        <w:ind w:left="6120" w:hanging="360"/>
+      </w:pPr>
+      <w:rPr>
+        <w:rFonts w:ascii="Wingdings" w:hAnsi="Wingdings" w:hint="default"/>
+      </w:rPr>
+    </w:lvl>
+  </w:abstractNum>
+  <w:abstractNum w:abstractNumId="18" w15:restartNumberingAfterBreak="0">
     <w:nsid w:val="60FB42A3"/>
     <w:multiLevelType w:val="multilevel"/>
     <w:tmpl w:val="587AC1CC"/>
@@ -3934,7 +3580,7 @@
       </w:pPr>
     </w:lvl>
   </w:abstractNum>
-  <w:abstractNum w:abstractNumId="15" w15:restartNumberingAfterBreak="0">
+  <w:abstractNum w:abstractNumId="19" w15:restartNumberingAfterBreak="0">
     <w:nsid w:val="695F4074"/>
     <w:multiLevelType w:val="multilevel"/>
     <w:tmpl w:val="CB02A1C2"/>
@@ -4074,7 +3720,7 @@
       </w:rPr>
     </w:lvl>
   </w:abstractNum>
-  <w:abstractNum w:abstractNumId="16" w15:restartNumberingAfterBreak="0">
+  <w:abstractNum w:abstractNumId="20" w15:restartNumberingAfterBreak="0">
     <w:nsid w:val="6A63290C"/>
     <w:multiLevelType w:val="multilevel"/>
     <w:tmpl w:val="B42214BE"/>
@@ -4191,7 +3837,7 @@
       </w:pPr>
     </w:lvl>
   </w:abstractNum>
-  <w:abstractNum w:abstractNumId="17" w15:restartNumberingAfterBreak="0">
+  <w:abstractNum w:abstractNumId="21" w15:restartNumberingAfterBreak="0">
     <w:nsid w:val="76D477EA"/>
     <w:multiLevelType w:val="multilevel"/>
     <w:tmpl w:val="27509EC0"/>
@@ -4332,64 +3978,76 @@
     </w:lvl>
   </w:abstractNum>
   <w:num w:numId="1">
-    <w:abstractNumId w:val="14"/>
+    <w:abstractNumId w:val="18"/>
   </w:num>
   <w:num w:numId="2">
-    <w:abstractNumId w:val="7"/>
+    <w:abstractNumId w:val="9"/>
   </w:num>
   <w:num w:numId="3">
-    <w:abstractNumId w:val="6"/>
+    <w:abstractNumId w:val="8"/>
   </w:num>
   <w:num w:numId="4">
-    <w:abstractNumId w:val="3"/>
+    <w:abstractNumId w:val="4"/>
   </w:num>
   <w:num w:numId="5">
-    <w:abstractNumId w:val="10"/>
+    <w:abstractNumId w:val="12"/>
   </w:num>
   <w:num w:numId="6">
-    <w:abstractNumId w:val="16"/>
+    <w:abstractNumId w:val="20"/>
   </w:num>
   <w:num w:numId="7">
     <w:abstractNumId w:val="0"/>
   </w:num>
   <w:num w:numId="8">
-    <w:abstractNumId w:val="5"/>
+    <w:abstractNumId w:val="7"/>
   </w:num>
   <w:num w:numId="9">
-    <w:abstractNumId w:val="11"/>
+    <w:abstractNumId w:val="13"/>
   </w:num>
   <w:num w:numId="10">
-    <w:abstractNumId w:val="4"/>
+    <w:abstractNumId w:val="6"/>
   </w:num>
   <w:num w:numId="11">
-    <w:abstractNumId w:val="17"/>
+    <w:abstractNumId w:val="21"/>
   </w:num>
   <w:num w:numId="12">
-    <w:abstractNumId w:val="15"/>
+    <w:abstractNumId w:val="19"/>
   </w:num>
   <w:num w:numId="13">
     <w:abstractNumId w:val="1"/>
   </w:num>
   <w:num w:numId="14">
+    <w:abstractNumId w:val="3"/>
+  </w:num>
+  <w:num w:numId="15">
+    <w:abstractNumId w:val="11"/>
+  </w:num>
+  <w:num w:numId="16">
+    <w:abstractNumId w:val="16"/>
+  </w:num>
+  <w:num w:numId="17">
+    <w:abstractNumId w:val="15"/>
+  </w:num>
+  <w:num w:numId="18">
+    <w:abstractNumId w:val="10"/>
+  </w:num>
+  <w:num w:numId="19">
     <w:abstractNumId w:val="2"/>
   </w:num>
-  <w:num w:numId="15">
-    <w:abstractNumId w:val="9"/>
+  <w:num w:numId="20">
+    <w:abstractNumId w:val="17"/>
   </w:num>
-  <w:num w:numId="16">
-    <w:abstractNumId w:val="13"/>
+  <w:num w:numId="21">
+    <w:abstractNumId w:val="14"/>
   </w:num>
-  <w:num w:numId="17">
-    <w:abstractNumId w:val="12"/>
-  </w:num>
-  <w:num w:numId="18">
-    <w:abstractNumId w:val="8"/>
+  <w:num w:numId="22">
+    <w:abstractNumId w:val="5"/>
   </w:num>
 </w:numbering>
 </file>
 
 <file path=word/styles.xml><?xml version="1.0" encoding="utf-8"?>
-<w:styles xmlns:mc="http://schemas.openxmlformats.org/markup-compatibility/2006" xmlns:r="http://schemas.openxmlformats.org/officeDocument/2006/relationships" xmlns:w="http://schemas.openxmlformats.org/wordprocessingml/2006/main" xmlns:w14="http://schemas.microsoft.com/office/word/2010/wordml" xmlns:w15="http://schemas.microsoft.com/office/word/2012/wordml" xmlns:w16cex="http://schemas.microsoft.com/office/word/2018/wordml/cex" xmlns:w16cid="http://schemas.microsoft.com/office/word/2016/wordml/cid" xmlns:w16="http://schemas.microsoft.com/office/word/2018/wordml" xmlns:w16se="http://schemas.microsoft.com/office/word/2015/wordml/symex" mc:Ignorable="w14 w15 w16se w16cid w16 w16cex">
+<w:styles xmlns:mc="http://schemas.openxmlformats.org/markup-compatibility/2006" xmlns:r="http://schemas.openxmlformats.org/officeDocument/2006/relationships" xmlns:w="http://schemas.openxmlformats.org/wordprocessingml/2006/main" xmlns:w14="http://schemas.microsoft.com/office/word/2010/wordml" xmlns:w15="http://schemas.microsoft.com/office/word/2012/wordml" xmlns:w16cex="http://schemas.microsoft.com/office/word/2018/wordml/cex" xmlns:w16cid="http://schemas.microsoft.com/office/word/2016/wordml/cid" xmlns:w16="http://schemas.microsoft.com/office/word/2018/wordml" xmlns:w16sdtdh="http://schemas.microsoft.com/office/word/2020/wordml/sdtdatahash" xmlns:w16se="http://schemas.microsoft.com/office/word/2015/wordml/symex" mc:Ignorable="w14 w15 w16se w16cid w16 w16cex w16sdtdh">
   <w:docDefaults>
     <w:rPrDefault>
       <w:rPr>
@@ -4787,11 +4445,18 @@
   <w:style w:type="paragraph" w:default="1" w:styleId="a1">
     <w:name w:val="Normal"/>
     <w:qFormat/>
-    <w:rsid w:val="00DA14D8"/>
+    <w:rsid w:val="0012750D"/>
     <w:pPr>
+      <w:widowControl w:val="0"/>
       <w:spacing w:before="120" w:after="120"/>
       <w:jc w:val="both"/>
     </w:pPr>
+    <w:rPr>
+      <w:rFonts w:eastAsia="Calibri"/>
+      <w:color w:val="595959"/>
+      <w:sz w:val="20"/>
+      <w:szCs w:val="20"/>
+    </w:rPr>
   </w:style>
   <w:style w:type="paragraph" w:styleId="1">
     <w:name w:val="heading 1"/>
@@ -4799,12 +4464,13 @@
     <w:link w:val="10"/>
     <w:uiPriority w:val="9"/>
     <w:qFormat/>
-    <w:rsid w:val="004629B0"/>
+    <w:rsid w:val="0012750D"/>
     <w:pPr>
       <w:keepNext/>
       <w:keepLines/>
       <w:spacing w:before="240" w:after="200"/>
       <w:contextualSpacing/>
+      <w:jc w:val="left"/>
       <w:outlineLvl w:val="0"/>
     </w:pPr>
     <w:rPr>
@@ -4812,8 +4478,8 @@
       <w:b/>
       <w:caps/>
       <w:color w:val="262626" w:themeColor="text1" w:themeTint="D9"/>
-      <w:sz w:val="28"/>
-      <w:szCs w:val="32"/>
+      <w:sz w:val="24"/>
+      <w:szCs w:val="28"/>
     </w:rPr>
   </w:style>
   <w:style w:type="paragraph" w:styleId="20">
@@ -4823,9 +4489,11 @@
     <w:uiPriority w:val="9"/>
     <w:unhideWhenUsed/>
     <w:qFormat/>
-    <w:rsid w:val="007C1EAA"/>
+    <w:rsid w:val="0012750D"/>
     <w:pPr>
       <w:spacing w:after="40"/>
+      <w:ind w:left="-249"/>
+      <w:jc w:val="left"/>
       <w:outlineLvl w:val="1"/>
     </w:pPr>
     <w:rPr>
@@ -4833,8 +4501,8 @@
       <w:b/>
       <w:caps/>
       <w:color w:val="1D824C" w:themeColor="accent1"/>
-      <w:sz w:val="26"/>
-      <w:szCs w:val="26"/>
+      <w:sz w:val="24"/>
+      <w:szCs w:val="24"/>
     </w:rPr>
   </w:style>
   <w:style w:type="paragraph" w:styleId="31">
@@ -4844,8 +4512,11 @@
     <w:uiPriority w:val="9"/>
     <w:unhideWhenUsed/>
     <w:qFormat/>
-    <w:rsid w:val="00F61DF9"/>
+    <w:rsid w:val="0012750D"/>
     <w:pPr>
+      <w:spacing w:before="160"/>
+      <w:ind w:left="-249"/>
+      <w:jc w:val="left"/>
       <w:outlineLvl w:val="2"/>
     </w:pPr>
     <w:rPr>
@@ -4994,7 +4665,6 @@
   <w:style w:type="character" w:default="1" w:styleId="a2">
     <w:name w:val="Default Paragraph Font"/>
     <w:uiPriority w:val="1"/>
-    <w:semiHidden/>
     <w:unhideWhenUsed/>
   </w:style>
   <w:style w:type="table" w:default="1" w:styleId="a3">
@@ -5081,14 +4751,14 @@
     <w:link w:val="1"/>
     <w:uiPriority w:val="9"/>
     <w:qFormat/>
-    <w:rsid w:val="004629B0"/>
+    <w:rsid w:val="0012750D"/>
     <w:rPr>
       <w:rFonts w:asciiTheme="majorHAnsi" w:eastAsiaTheme="majorEastAsia" w:hAnsiTheme="majorHAnsi" w:cstheme="majorBidi"/>
       <w:b/>
       <w:caps/>
       <w:color w:val="262626" w:themeColor="text1" w:themeTint="D9"/>
-      <w:sz w:val="28"/>
-      <w:szCs w:val="32"/>
+      <w:sz w:val="24"/>
+      <w:szCs w:val="28"/>
     </w:rPr>
   </w:style>
   <w:style w:type="character" w:customStyle="1" w:styleId="21">
@@ -5097,14 +4767,14 @@
     <w:link w:val="20"/>
     <w:uiPriority w:val="9"/>
     <w:qFormat/>
-    <w:rsid w:val="007C1EAA"/>
+    <w:rsid w:val="0012750D"/>
     <w:rPr>
       <w:rFonts w:eastAsiaTheme="majorEastAsia" w:cstheme="majorBidi"/>
       <w:b/>
       <w:caps/>
       <w:color w:val="1D824C" w:themeColor="accent1"/>
-      <w:sz w:val="26"/>
-      <w:szCs w:val="26"/>
+      <w:sz w:val="24"/>
+      <w:szCs w:val="24"/>
     </w:rPr>
   </w:style>
   <w:style w:type="character" w:customStyle="1" w:styleId="32">
@@ -5113,11 +4783,13 @@
     <w:link w:val="31"/>
     <w:uiPriority w:val="9"/>
     <w:qFormat/>
-    <w:rsid w:val="00F61DF9"/>
+    <w:rsid w:val="0012750D"/>
     <w:rPr>
       <w:rFonts w:eastAsiaTheme="majorEastAsia" w:cstheme="majorBidi"/>
       <w:b/>
       <w:caps/>
+      <w:color w:val="595959"/>
+      <w:sz w:val="20"/>
       <w:szCs w:val="24"/>
     </w:rPr>
   </w:style>
@@ -5126,11 +4798,15 @@
     <w:basedOn w:val="a2"/>
     <w:uiPriority w:val="10"/>
     <w:qFormat/>
-    <w:rsid w:val="00D66A52"/>
+    <w:rsid w:val="0012750D"/>
     <w:rPr>
-      <w:b/>
-      <w:smallCaps/>
+      <w:rFonts w:asciiTheme="minorHAnsi" w:hAnsiTheme="minorHAnsi"/>
+      <w:b w:val="0"/>
+      <w:caps/>
+      <w:smallCaps w:val="0"/>
       <w:color w:val="595959" w:themeColor="text1" w:themeTint="A6"/>
+      <w:sz w:val="22"/>
+      <w:szCs w:val="22"/>
     </w:rPr>
   </w:style>
   <w:style w:type="character" w:customStyle="1" w:styleId="42">
@@ -6056,9 +5732,6 @@
     <w:unhideWhenUsed/>
     <w:qFormat/>
     <w:rsid w:val="00316DFF"/>
-    <w:rPr>
-      <w:szCs w:val="20"/>
-    </w:rPr>
   </w:style>
   <w:style w:type="paragraph" w:styleId="afc">
     <w:name w:val="annotation subject"/>
@@ -6097,9 +5770,6 @@
     <w:semiHidden/>
     <w:unhideWhenUsed/>
     <w:rsid w:val="00316DFF"/>
-    <w:rPr>
-      <w:szCs w:val="20"/>
-    </w:rPr>
   </w:style>
   <w:style w:type="paragraph" w:styleId="afffd">
     <w:name w:val="envelope return"/>
@@ -6111,7 +5781,6 @@
     <w:rsid w:val="00316DFF"/>
     <w:rPr>
       <w:rFonts w:asciiTheme="majorHAnsi" w:eastAsiaTheme="majorEastAsia" w:hAnsiTheme="majorHAnsi" w:cstheme="majorBidi"/>
-      <w:szCs w:val="20"/>
     </w:rPr>
   </w:style>
   <w:style w:type="paragraph" w:styleId="aff2">
@@ -6122,9 +5791,6 @@
     <w:semiHidden/>
     <w:unhideWhenUsed/>
     <w:rsid w:val="00316DFF"/>
-    <w:rPr>
-      <w:szCs w:val="20"/>
-    </w:rPr>
   </w:style>
   <w:style w:type="paragraph" w:styleId="HTML2">
     <w:name w:val="HTML Preformatted"/>
@@ -6137,7 +5803,6 @@
     <w:rsid w:val="00316DFF"/>
     <w:rPr>
       <w:rFonts w:ascii="Consolas" w:hAnsi="Consolas"/>
-      <w:szCs w:val="20"/>
     </w:rPr>
   </w:style>
   <w:style w:type="paragraph" w:styleId="aff4">

</xml_diff>

<commit_message>
Added Systems Expert certificate & removed dead link
</commit_message>
<xml_diff>
--- a/Resume.docx
+++ b/Resume.docx
@@ -71,10 +71,7 @@
               </w:r>
             </w:hyperlink>
             <w:r>
-              <w:t xml:space="preserve"> </w:t>
-            </w:r>
-            <w:r>
-              <w:t xml:space="preserve">· </w:t>
+              <w:t xml:space="preserve"> · </w:t>
             </w:r>
             <w:hyperlink r:id="rId8" w:history="1">
               <w:r>
@@ -121,6 +118,7 @@
           </w:tcPr>
           <w:p>
             <w:pPr>
+              <w:spacing w:after="0"/>
               <w:ind w:right="175"/>
             </w:pPr>
             <w:r>
@@ -147,11 +145,11 @@
       </w:tblGrid>
       <w:tr>
         <w:trPr>
-          <w:trHeight w:val="388"/>
+          <w:trHeight w:val="387"/>
         </w:trPr>
         <w:tc>
           <w:tcPr>
-            <w:tcW w:w="5980" w:type="dxa"/>
+            <w:tcW w:w="5868" w:type="dxa"/>
             <w:vMerge w:val="restart"/>
             <w:tcMar>
               <w:left w:w="0" w:type="dxa"/>
@@ -162,13 +160,7 @@
               <w:pStyle w:val="1"/>
             </w:pPr>
             <w:r>
-              <w:t>Ex</w:t>
-            </w:r>
-            <w:r>
-              <w:t>perienc</w:t>
-            </w:r>
-            <w:r>
-              <w:t>e</w:t>
+              <w:t>Experience</w:t>
             </w:r>
           </w:p>
           <w:p>
@@ -592,7 +584,7 @@
         </w:tc>
         <w:tc>
           <w:tcPr>
-            <w:tcW w:w="4702" w:type="dxa"/>
+            <w:tcW w:w="4622" w:type="dxa"/>
           </w:tcPr>
           <w:p>
             <w:pPr>
@@ -622,21 +614,7 @@
                   <w:rStyle w:val="affe"/>
                   <w:color w:val="auto"/>
                 </w:rPr>
-                <w:t xml:space="preserve">Yoda Shop (Android </w:t>
-              </w:r>
-              <w:r>
-                <w:rPr>
-                  <w:rStyle w:val="affe"/>
-                  <w:color w:val="auto"/>
-                </w:rPr>
-                <w:t>app to manage home deliveries</w:t>
-              </w:r>
-              <w:r>
-                <w:rPr>
-                  <w:rStyle w:val="affe"/>
-                  <w:color w:val="auto"/>
-                </w:rPr>
-                <w:t>)</w:t>
+                <w:t>SilenceEngine (Game Engine for Desktop, HTML5 and Android)</w:t>
               </w:r>
             </w:hyperlink>
           </w:p>
@@ -660,7 +638,7 @@
                   <w:rStyle w:val="affe"/>
                   <w:color w:val="auto"/>
                 </w:rPr>
-                <w:t>SilenceEngine (Game Engine for Desktop, HTML5 and Android)</w:t>
+                <w:t>WebGL4J (WebGL bindings for Java language using GWT)</w:t>
               </w:r>
             </w:hyperlink>
           </w:p>
@@ -684,7 +662,7 @@
                   <w:rStyle w:val="affe"/>
                   <w:color w:val="auto"/>
                 </w:rPr>
-                <w:t>WebGL4J (WebGL bindings for Java language using GWT)</w:t>
+                <w:t>GWT-AL (An OpenAL implementation on top of Web Audio API)</w:t>
               </w:r>
             </w:hyperlink>
           </w:p>
@@ -708,7 +686,7 @@
                   <w:rStyle w:val="affe"/>
                   <w:color w:val="auto"/>
                 </w:rPr>
-                <w:t>GWT-AL (An OpenAL implementation on top of Web Audio API)</w:t>
+                <w:t>YT Private Subscriptions (iOS App that allows to subscribe to YT channels without logging in)</w:t>
               </w:r>
             </w:hyperlink>
           </w:p>
@@ -732,7 +710,7 @@
                   <w:rStyle w:val="affe"/>
                   <w:color w:val="auto"/>
                 </w:rPr>
-                <w:t>YT Private Subscriptions (iOS App that allows to subscribe to YT channels without logging in)</w:t>
+                <w:t>EasyJSON (Easy to use small (11 KB) JSON library for Java)</w:t>
               </w:r>
             </w:hyperlink>
           </w:p>
@@ -751,30 +729,6 @@
               </w:rPr>
             </w:pPr>
             <w:hyperlink r:id="rId15" w:history="1">
-              <w:r>
-                <w:rPr>
-                  <w:rStyle w:val="affe"/>
-                  <w:color w:val="auto"/>
-                </w:rPr>
-                <w:t>EasyJSON (Easy to use small (11 KB) JSON library for Java)</w:t>
-              </w:r>
-            </w:hyperlink>
-          </w:p>
-          <w:p>
-            <w:pPr>
-              <w:pStyle w:val="HeaderandFooter"/>
-              <w:numPr>
-                <w:ilvl w:val="0"/>
-                <w:numId w:val="22"/>
-              </w:numPr>
-              <w:ind w:left="363" w:hanging="284"/>
-              <w:jc w:val="left"/>
-              <w:rPr>
-                <w:color w:val="auto"/>
-                <w:u w:val="single"/>
-              </w:rPr>
-            </w:pPr>
-            <w:hyperlink r:id="rId16" w:history="1">
               <w:r>
                 <w:rPr>
                   <w:rStyle w:val="affe"/>
@@ -826,26 +780,18 @@
               <w:ind w:left="0"/>
             </w:pPr>
             <w:r>
-              <w:t>Can speak in</w:t>
+              <w:t>Can</w:t>
+            </w:r>
+            <w:r>
+              <w:t xml:space="preserve"> Communicate</w:t>
+            </w:r>
+            <w:r>
+              <w:t xml:space="preserve"> in</w:t>
             </w:r>
           </w:p>
           <w:p>
             <w:r>
               <w:t>Telugu, English, Hindi, Kannada, Tamil</w:t>
-            </w:r>
-          </w:p>
-          <w:p>
-            <w:pPr>
-              <w:pStyle w:val="31"/>
-              <w:ind w:left="0"/>
-            </w:pPr>
-            <w:r>
-              <w:t>Can Read &amp; Write in</w:t>
-            </w:r>
-          </w:p>
-          <w:p>
-            <w:r>
-              <w:t>Telugu, Latin, Kannada, Devanagari, Tamil</w:t>
             </w:r>
           </w:p>
           <w:p>
@@ -859,6 +805,47 @@
           <w:p>
             <w:pPr>
               <w:pStyle w:val="31"/>
+              <w:spacing w:after="0"/>
+              <w:ind w:left="0"/>
+            </w:pPr>
+            <w:r>
+              <w:t>NOV 2021</w:t>
+            </w:r>
+          </w:p>
+          <w:p>
+            <w:pPr>
+              <w:pStyle w:val="20"/>
+              <w:ind w:left="0"/>
+              <w:rPr>
+                <w:rStyle w:val="ae"/>
+              </w:rPr>
+            </w:pPr>
+            <w:hyperlink r:id="rId16" w:history="1">
+              <w:r>
+                <w:rPr>
+                  <w:rStyle w:val="affe"/>
+                  <w:color w:val="1D824C" w:themeColor="accent1"/>
+                  <w:u w:val="none"/>
+                </w:rPr>
+                <w:t>SYSTEMS EXPERT</w:t>
+              </w:r>
+            </w:hyperlink>
+            <w:r>
+              <w:t xml:space="preserve">, </w:t>
+            </w:r>
+            <w:r>
+              <w:rPr>
+                <w:rStyle w:val="ae"/>
+                <w:b w:val="0"/>
+                <w:bCs/>
+              </w:rPr>
+              <w:t>ALGOEXPERT.IO</w:t>
+            </w:r>
+          </w:p>
+          <w:p>
+            <w:pPr>
+              <w:pStyle w:val="31"/>
+              <w:spacing w:after="0"/>
               <w:ind w:left="0"/>
             </w:pPr>
             <w:r>
@@ -898,6 +885,7 @@
           <w:p>
             <w:pPr>
               <w:pStyle w:val="31"/>
+              <w:spacing w:after="0"/>
               <w:ind w:left="0"/>
             </w:pPr>
             <w:r>
@@ -916,16 +904,14 @@
             </w:pPr>
             <w:hyperlink r:id="rId18" w:history="1">
               <w:r>
-                <w:rPr>
-                  <w:rStyle w:val="affe"/>
-                  <w:color w:val="1D824C" w:themeColor="accent1"/>
-                  <w:u w:val="none"/>
-                </w:rPr>
                 <w:t>Android Kotlin Developer Nanodegree</w:t>
               </w:r>
             </w:hyperlink>
             <w:r>
-              <w:t xml:space="preserve">, </w:t>
+              <w:t>,</w:t>
+            </w:r>
+            <w:r>
+              <w:t xml:space="preserve"> </w:t>
             </w:r>
             <w:r>
               <w:rPr>
@@ -940,11 +926,11 @@
       </w:tr>
       <w:tr>
         <w:trPr>
-          <w:trHeight w:val="679"/>
+          <w:trHeight w:val="678"/>
         </w:trPr>
         <w:tc>
           <w:tcPr>
-            <w:tcW w:w="5980" w:type="dxa"/>
+            <w:tcW w:w="5868" w:type="dxa"/>
             <w:vMerge/>
             <w:tcMar>
               <w:left w:w="0" w:type="dxa"/>
@@ -960,11 +946,12 @@
         </w:tc>
         <w:tc>
           <w:tcPr>
-            <w:tcW w:w="4702" w:type="dxa"/>
+            <w:tcW w:w="4622" w:type="dxa"/>
           </w:tcPr>
           <w:p>
             <w:pPr>
               <w:pStyle w:val="31"/>
+              <w:spacing w:after="0"/>
               <w:ind w:left="0"/>
             </w:pPr>
             <w:r>
@@ -1001,7 +988,7 @@
       <w:footerReference w:type="default" r:id="rId19"/>
       <w:headerReference w:type="first" r:id="rId20"/>
       <w:pgSz w:w="11907" w:h="16840" w:code="9"/>
-      <w:pgMar w:top="568" w:right="708" w:bottom="426" w:left="709" w:header="578" w:footer="720" w:gutter="0"/>
+      <w:pgMar w:top="426" w:right="708" w:bottom="284" w:left="709" w:header="578" w:footer="720" w:gutter="0"/>
       <w:cols w:space="720"/>
       <w:formProt w:val="0"/>
       <w:titlePg/>

</xml_diff>

<commit_message>
Re-center the header after adjusting margins
</commit_message>
<xml_diff>
--- a/Resume.docx
+++ b/Resume.docx
@@ -28,6 +28,7 @@
           <w:p>
             <w:pPr>
               <w:pStyle w:val="a8"/>
+              <w:ind w:right="182"/>
             </w:pPr>
             <w:r>
               <w:t xml:space="preserve">sri harsha </w:t>
@@ -45,6 +46,7 @@
           <w:p>
             <w:pPr>
               <w:pStyle w:val="ContactInfo"/>
+              <w:ind w:right="174"/>
               <w:rPr>
                 <w:rFonts w:ascii="Calibri" w:hAnsi="Calibri"/>
               </w:rPr>
@@ -56,6 +58,7 @@
           <w:p>
             <w:pPr>
               <w:pStyle w:val="ContactInfoEmphasis"/>
+              <w:ind w:right="174"/>
               <w:rPr>
                 <w:rFonts w:ascii="Calibri" w:hAnsi="Calibri"/>
               </w:rPr>
@@ -96,11 +99,6 @@
                 <w:t>github.com/sriharshachilakapati</w:t>
               </w:r>
             </w:hyperlink>
-          </w:p>
-          <w:p>
-            <w:pPr>
-              <w:pStyle w:val="ContactInfoEmphasis"/>
-            </w:pPr>
           </w:p>
         </w:tc>
       </w:tr>
@@ -4652,6 +4650,7 @@
   <w:style w:type="character" w:default="1" w:styleId="a2">
     <w:name w:val="Default Paragraph Font"/>
     <w:uiPriority w:val="1"/>
+    <w:semiHidden/>
     <w:unhideWhenUsed/>
   </w:style>
   <w:style w:type="table" w:default="1" w:styleId="a3">

</xml_diff>